<commit_message>
Update of Construction Iteration Plan 3 updated.docx, Jette's timesheet and adding of Minutes from the meeting held 13.08.2018.
</commit_message>
<xml_diff>
--- a/documents/Iteration Plan/Construction Iteration Plan 3 updated.docx
+++ b/documents/Iteration Plan/Construction Iteration Plan 3 updated.docx
@@ -17,11 +17,21 @@
       <w:r>
         <w:t xml:space="preserve">Construction </w:t>
       </w:r>
-      <w:fldSimple w:instr=" TITLE  \* MERGEFORMAT ">
-        <w:r>
-          <w:t>Iteration Plan</w:t>
-        </w:r>
-      </w:fldSimple>
+      <w:r>
+        <w:fldChar w:fldCharType="begin"/>
+      </w:r>
+      <w:r>
+        <w:instrText xml:space="preserve"> TITLE  \* MERGEFORMAT </w:instrText>
+      </w:r>
+      <w:r>
+        <w:fldChar w:fldCharType="separate"/>
+      </w:r>
+      <w:r>
+        <w:t>Iteration Plan</w:t>
+      </w:r>
+      <w:r>
+        <w:fldChar w:fldCharType="end"/>
+      </w:r>
       <w:r>
         <w:t xml:space="preserve"> </w:t>
       </w:r>
@@ -444,6 +454,42 @@
       <w:pPr>
         <w:pStyle w:val="BodyText"/>
         <w:ind w:left="0"/>
+      </w:pPr>
+      <w:r>
+        <w:t xml:space="preserve">NOTE: Work items have been changed for this iteration due to the discovery that </w:t>
+      </w:r>
+      <w:proofErr w:type="spellStart"/>
+      <w:r>
+        <w:t>Metabase</w:t>
+      </w:r>
+      <w:proofErr w:type="spellEnd"/>
+      <w:r>
+        <w:t xml:space="preserve"> requires an established email account to be added</w:t>
+      </w:r>
+      <w:r>
+        <w:t xml:space="preserve"> to it for direct emailing from </w:t>
+      </w:r>
+      <w:proofErr w:type="spellStart"/>
+      <w:r>
+        <w:t>Metabase</w:t>
+      </w:r>
+      <w:proofErr w:type="spellEnd"/>
+      <w:r>
+        <w:t xml:space="preserve">. Also, to email a contact from </w:t>
+      </w:r>
+      <w:proofErr w:type="spellStart"/>
+      <w:r>
+        <w:t>Metabase</w:t>
+      </w:r>
+      <w:proofErr w:type="spellEnd"/>
+      <w:r>
+        <w:t>, the email address is to be added into the email, there is no contact list available. Downloading of reports to the user’s PC for emailing using the user’s email account already installed is the best solution.</w:t>
+      </w:r>
+    </w:p>
+    <w:p>
+      <w:pPr>
+        <w:pStyle w:val="BodyText"/>
+        <w:ind w:left="0"/>
         <w:rPr>
           <w:sz w:val="16"/>
           <w:szCs w:val="16"/>
@@ -769,8 +815,16 @@
               <w:rPr>
                 <w:lang w:eastAsia="ja-JP"/>
               </w:rPr>
-              <w:t>Add a Contact</w:t>
-            </w:r>
+              <w:t xml:space="preserve">User guide to Add User to </w:t>
+            </w:r>
+            <w:proofErr w:type="spellStart"/>
+            <w:r>
+              <w:rPr>
+                <w:lang w:eastAsia="ja-JP"/>
+              </w:rPr>
+              <w:t>Metabase</w:t>
+            </w:r>
+            <w:proofErr w:type="spellEnd"/>
           </w:p>
         </w:tc>
         <w:tc>
@@ -779,7 +833,7 @@
           </w:tcPr>
           <w:p>
             <w:r>
-              <w:t xml:space="preserve">Ability to add a contact to </w:t>
+              <w:t xml:space="preserve">User guide to add a user to </w:t>
             </w:r>
             <w:proofErr w:type="spellStart"/>
             <w:r>
@@ -787,16 +841,21 @@
             </w:r>
             <w:proofErr w:type="spellEnd"/>
             <w:r>
-              <w:t>;</w:t>
-            </w:r>
-            <w:r>
-              <w:t xml:space="preserve"> save changes to </w:t>
+              <w:t xml:space="preserve"> that will enable the administrator add new users that allows them access to </w:t>
             </w:r>
             <w:proofErr w:type="spellStart"/>
             <w:r>
               <w:t>Metabase</w:t>
             </w:r>
             <w:proofErr w:type="spellEnd"/>
+            <w:r>
+              <w:t xml:space="preserve"> from P.</w:t>
+            </w:r>
+            <w:proofErr w:type="gramStart"/>
+            <w:r>
+              <w:t>E.T</w:t>
+            </w:r>
+            <w:proofErr w:type="gramEnd"/>
           </w:p>
         </w:tc>
         <w:tc>
@@ -819,7 +878,7 @@
           </w:tcPr>
           <w:p>
             <w:r>
-              <w:t>Jette</w:t>
+              <w:t>Lenny</w:t>
             </w:r>
           </w:p>
         </w:tc>
@@ -837,7 +896,7 @@
               <w:rPr>
                 <w:lang w:eastAsia="ja-JP"/>
               </w:rPr>
-              <w:t>4</w:t>
+              <w:t>2</w:t>
             </w:r>
           </w:p>
         </w:tc>
@@ -877,7 +936,7 @@
               <w:rPr>
                 <w:lang w:eastAsia="ja-JP"/>
               </w:rPr>
-              <w:t>4</w:t>
+              <w:t>2</w:t>
             </w:r>
           </w:p>
         </w:tc>
@@ -900,7 +959,13 @@
               <w:rPr>
                 <w:lang w:eastAsia="ja-JP"/>
               </w:rPr>
-              <w:t>3.1.1</w:t>
+              <w:t>3.</w:t>
+            </w:r>
+            <w:r>
+              <w:rPr>
+                <w:lang w:eastAsia="ja-JP"/>
+              </w:rPr>
+              <w:t>2</w:t>
             </w:r>
           </w:p>
         </w:tc>
@@ -920,8 +985,16 @@
               <w:rPr>
                 <w:lang w:eastAsia="ja-JP"/>
               </w:rPr>
-              <w:t>Add a Contact UAT</w:t>
-            </w:r>
+              <w:t>Validate input on Server Side of P.</w:t>
+            </w:r>
+            <w:proofErr w:type="gramStart"/>
+            <w:r>
+              <w:rPr>
+                <w:lang w:eastAsia="ja-JP"/>
+              </w:rPr>
+              <w:t>E.T</w:t>
+            </w:r>
+            <w:proofErr w:type="gramEnd"/>
           </w:p>
         </w:tc>
         <w:tc>
@@ -930,16 +1003,11 @@
           </w:tcPr>
           <w:p>
             <w:r>
-              <w:t xml:space="preserve">Ensure that all facets of the </w:t>
-            </w:r>
-            <w:r>
-              <w:rPr>
-                <w:lang w:eastAsia="ja-JP"/>
-              </w:rPr>
-              <w:t xml:space="preserve">Add a Contact </w:t>
-            </w:r>
-            <w:r>
-              <w:t>use case work as expected</w:t>
+              <w:t xml:space="preserve">Ensure form input from the form is validated on the server </w:t>
+            </w:r>
+            <w:r>
+              <w:lastRenderedPageBreak/>
+              <w:t>side</w:t>
             </w:r>
           </w:p>
         </w:tc>
@@ -951,6 +1019,7 @@
           </w:tcPr>
           <w:p>
             <w:r>
+              <w:lastRenderedPageBreak/>
               <w:t>Incomplete</w:t>
             </w:r>
           </w:p>
@@ -963,7 +1032,7 @@
           </w:tcPr>
           <w:p>
             <w:r>
-              <w:t>Jette</w:t>
+              <w:t>Lenny</w:t>
             </w:r>
           </w:p>
         </w:tc>
@@ -1044,7 +1113,7 @@
               <w:rPr>
                 <w:lang w:eastAsia="ja-JP"/>
               </w:rPr>
-              <w:t>3.2</w:t>
+              <w:t>3.3</w:t>
             </w:r>
           </w:p>
         </w:tc>
@@ -1064,7 +1133,7 @@
               <w:rPr>
                 <w:lang w:eastAsia="ja-JP"/>
               </w:rPr>
-              <w:t>Edit a Contact</w:t>
+              <w:t>Validate input on Client Side of P.E.T.</w:t>
             </w:r>
           </w:p>
         </w:tc>
@@ -1074,13 +1143,11 @@
           </w:tcPr>
           <w:p>
             <w:r>
-              <w:t xml:space="preserve">Ability search and retrieve contact details; edit a current contact and save changes to </w:t>
-            </w:r>
-            <w:proofErr w:type="spellStart"/>
-            <w:r>
-              <w:t>Metabase</w:t>
-            </w:r>
-            <w:proofErr w:type="spellEnd"/>
+              <w:t>Ensure user input in the form is valid</w:t>
+            </w:r>
+            <w:r>
+              <w:t>ated on the client side</w:t>
+            </w:r>
           </w:p>
         </w:tc>
         <w:tc>
@@ -1103,7 +1170,7 @@
           </w:tcPr>
           <w:p>
             <w:r>
-              <w:t>Ryan</w:t>
+              <w:t>Jette</w:t>
             </w:r>
           </w:p>
         </w:tc>
@@ -1184,7 +1251,7 @@
               <w:rPr>
                 <w:lang w:eastAsia="ja-JP"/>
               </w:rPr>
-              <w:t>3.2.1</w:t>
+              <w:t>3.4</w:t>
             </w:r>
           </w:p>
         </w:tc>
@@ -1204,7 +1271,7 @@
               <w:rPr>
                 <w:lang w:eastAsia="ja-JP"/>
               </w:rPr>
-              <w:t>Edit a Contact UAT</w:t>
+              <w:t>Create Menu Page for Administrator after login</w:t>
             </w:r>
           </w:p>
         </w:tc>
@@ -1214,17 +1281,7 @@
           </w:tcPr>
           <w:p>
             <w:r>
-              <w:t xml:space="preserve">Ensure that all facets of the </w:t>
-            </w:r>
-            <w:r>
-              <w:rPr>
-                <w:lang w:eastAsia="ja-JP"/>
-              </w:rPr>
-              <w:lastRenderedPageBreak/>
-              <w:t xml:space="preserve">Edit a Contact </w:t>
-            </w:r>
-            <w:r>
-              <w:t>use case work as expected</w:t>
+              <w:t>Enable Administrator to choose what section of the P.E.T app they wish to navigate to when they first login</w:t>
             </w:r>
           </w:p>
         </w:tc>
@@ -1236,7 +1293,6 @@
           </w:tcPr>
           <w:p>
             <w:r>
-              <w:lastRenderedPageBreak/>
               <w:t>Incomplete</w:t>
             </w:r>
           </w:p>
@@ -1249,7 +1305,7 @@
           </w:tcPr>
           <w:p>
             <w:r>
-              <w:t>Ryan</w:t>
+              <w:t>Jette</w:t>
             </w:r>
           </w:p>
         </w:tc>
@@ -1330,7 +1386,7 @@
               <w:rPr>
                 <w:lang w:eastAsia="ja-JP"/>
               </w:rPr>
-              <w:t>3.3</w:t>
+              <w:t>3.5</w:t>
             </w:r>
           </w:p>
         </w:tc>
@@ -1341,16 +1397,8 @@
             <w:noWrap/>
           </w:tcPr>
           <w:p>
-            <w:pPr>
-              <w:rPr>
-                <w:lang w:eastAsia="ja-JP"/>
-              </w:rPr>
-            </w:pPr>
-            <w:r>
-              <w:rPr>
-                <w:lang w:eastAsia="ja-JP"/>
-              </w:rPr>
-              <w:t>Send Reports to Contacts</w:t>
+            <w:r>
+              <w:t>Fix menu bar for Administrator on work forms</w:t>
             </w:r>
           </w:p>
         </w:tc>
@@ -1360,31 +1408,7 @@
           </w:tcPr>
           <w:p>
             <w:r>
-              <w:t xml:space="preserve">Ability for </w:t>
-            </w:r>
-            <w:proofErr w:type="spellStart"/>
-            <w:r>
-              <w:t>Metabase</w:t>
-            </w:r>
-            <w:proofErr w:type="spellEnd"/>
-            <w:r>
-              <w:t xml:space="preserve"> to connect to Contacts table in </w:t>
-            </w:r>
-            <w:proofErr w:type="spellStart"/>
-            <w:r>
-              <w:t>Metabase</w:t>
-            </w:r>
-            <w:proofErr w:type="spellEnd"/>
-            <w:r>
-              <w:t xml:space="preserve"> and send reports using </w:t>
-            </w:r>
-            <w:proofErr w:type="spellStart"/>
-            <w:r>
-              <w:t>Metabase</w:t>
-            </w:r>
-            <w:proofErr w:type="spellEnd"/>
-            <w:r>
-              <w:t xml:space="preserve"> email feature</w:t>
+              <w:t>Fix menu bar to have drop-down lists for various sections of P.E.T. once navigated away from menu page. Fix current clutter of menu bar</w:t>
             </w:r>
           </w:p>
         </w:tc>
@@ -1408,7 +1432,7 @@
           </w:tcPr>
           <w:p>
             <w:r>
-              <w:t>Beau</w:t>
+              <w:t>Ryan</w:t>
             </w:r>
           </w:p>
         </w:tc>
@@ -1468,6 +1492,8 @@
               </w:rPr>
               <w:t>4</w:t>
             </w:r>
+            <w:bookmarkStart w:id="1" w:name="_GoBack"/>
+            <w:bookmarkEnd w:id="1"/>
           </w:p>
         </w:tc>
       </w:tr>
@@ -1489,7 +1515,7 @@
               <w:rPr>
                 <w:lang w:eastAsia="ja-JP"/>
               </w:rPr>
-              <w:t>3.3.1</w:t>
+              <w:t>2.1.1</w:t>
             </w:r>
           </w:p>
         </w:tc>
@@ -1500,16 +1526,8 @@
             <w:noWrap/>
           </w:tcPr>
           <w:p>
-            <w:pPr>
-              <w:rPr>
-                <w:lang w:eastAsia="ja-JP"/>
-              </w:rPr>
-            </w:pPr>
-            <w:r>
-              <w:rPr>
-                <w:lang w:eastAsia="ja-JP"/>
-              </w:rPr>
-              <w:t>Send Reports to Contacts UAT</w:t>
+            <w:r>
+              <w:t>Manage Worker Details UAT</w:t>
             </w:r>
           </w:p>
         </w:tc>
@@ -1519,16 +1537,10 @@
           </w:tcPr>
           <w:p>
             <w:r>
-              <w:t xml:space="preserve">Ensure that all facets of the </w:t>
-            </w:r>
-            <w:r>
-              <w:rPr>
-                <w:lang w:eastAsia="ja-JP"/>
-              </w:rPr>
-              <w:t xml:space="preserve">Send Reports to Contacts </w:t>
-            </w:r>
-            <w:r>
-              <w:t>use case work as expected</w:t>
+              <w:t>Ensure that all facets of the Manage Worker Details use case works as expected</w:t>
+            </w:r>
+            <w:r>
+              <w:t xml:space="preserve"> (Add worker completed)</w:t>
             </w:r>
           </w:p>
         </w:tc>
@@ -1540,7 +1552,7 @@
           </w:tcPr>
           <w:p>
             <w:r>
-              <w:t>Incomplete</w:t>
+              <w:t>Completed</w:t>
             </w:r>
           </w:p>
         </w:tc>
@@ -1552,7 +1564,7 @@
           </w:tcPr>
           <w:p>
             <w:r>
-              <w:t>Beau</w:t>
+              <w:t>Jette</w:t>
             </w:r>
           </w:p>
         </w:tc>
@@ -1570,7 +1582,7 @@
               <w:rPr>
                 <w:lang w:eastAsia="ja-JP"/>
               </w:rPr>
-              <w:t>4</w:t>
+              <w:t>2</w:t>
             </w:r>
           </w:p>
         </w:tc>
@@ -1590,7 +1602,7 @@
               <w:rPr>
                 <w:lang w:eastAsia="ja-JP"/>
               </w:rPr>
-              <w:t>0</w:t>
+              <w:t>1</w:t>
             </w:r>
           </w:p>
         </w:tc>
@@ -1610,7 +1622,7 @@
               <w:rPr>
                 <w:lang w:eastAsia="ja-JP"/>
               </w:rPr>
-              <w:t>4</w:t>
+              <w:t>0</w:t>
             </w:r>
           </w:p>
         </w:tc>
@@ -1633,7 +1645,7 @@
               <w:rPr>
                 <w:lang w:eastAsia="ja-JP"/>
               </w:rPr>
-              <w:t>3.4</w:t>
+              <w:t>2.2.1</w:t>
             </w:r>
           </w:p>
         </w:tc>
@@ -1644,16 +1656,8 @@
             <w:noWrap/>
           </w:tcPr>
           <w:p>
-            <w:pPr>
-              <w:rPr>
-                <w:lang w:eastAsia="ja-JP"/>
-              </w:rPr>
-            </w:pPr>
-            <w:r>
-              <w:rPr>
-                <w:lang w:eastAsia="ja-JP"/>
-              </w:rPr>
-              <w:t>Remove a Contact</w:t>
+            <w:r>
+              <w:t>Hide Worker UAT</w:t>
             </w:r>
           </w:p>
         </w:tc>
@@ -1663,7 +1667,7 @@
           </w:tcPr>
           <w:p>
             <w:r>
-              <w:t>Ability to remove a contact from the database</w:t>
+              <w:t>Ensure that when a worker is marked as inactive, their name does not appear in the Error form.</w:t>
             </w:r>
           </w:p>
         </w:tc>
@@ -1675,411 +1679,8 @@
           </w:tcPr>
           <w:p>
             <w:r>
-              <w:t>Incomplete</w:t>
-            </w:r>
-          </w:p>
-        </w:tc>
-        <w:tc>
-          <w:tcPr>
-            <w:tcW w:w="1080" w:type="dxa"/>
-            <w:shd w:val="clear" w:color="auto" w:fill="auto"/>
-            <w:noWrap/>
-          </w:tcPr>
-          <w:p>
-            <w:r>
-              <w:t>Lenny</w:t>
-            </w:r>
-          </w:p>
-        </w:tc>
-        <w:tc>
-          <w:tcPr>
-            <w:tcW w:w="1112" w:type="dxa"/>
-          </w:tcPr>
-          <w:p>
-            <w:pPr>
-              <w:rPr>
-                <w:lang w:eastAsia="ja-JP"/>
-              </w:rPr>
-            </w:pPr>
-            <w:r>
-              <w:rPr>
-                <w:lang w:eastAsia="ja-JP"/>
-              </w:rPr>
-              <w:t>4</w:t>
-            </w:r>
-          </w:p>
-        </w:tc>
-        <w:tc>
-          <w:tcPr>
-            <w:tcW w:w="868" w:type="dxa"/>
-            <w:shd w:val="clear" w:color="auto" w:fill="auto"/>
-            <w:noWrap/>
-          </w:tcPr>
-          <w:p>
-            <w:pPr>
-              <w:rPr>
-                <w:lang w:eastAsia="ja-JP"/>
-              </w:rPr>
-            </w:pPr>
-            <w:r>
-              <w:rPr>
-                <w:lang w:eastAsia="ja-JP"/>
-              </w:rPr>
-              <w:t>0</w:t>
-            </w:r>
-          </w:p>
-        </w:tc>
-        <w:tc>
-          <w:tcPr>
-            <w:tcW w:w="1136" w:type="dxa"/>
-            <w:shd w:val="clear" w:color="auto" w:fill="auto"/>
-            <w:noWrap/>
-          </w:tcPr>
-          <w:p>
-            <w:pPr>
-              <w:rPr>
-                <w:lang w:eastAsia="ja-JP"/>
-              </w:rPr>
-            </w:pPr>
-            <w:r>
-              <w:rPr>
-                <w:lang w:eastAsia="ja-JP"/>
-              </w:rPr>
-              <w:t>4</w:t>
-            </w:r>
-          </w:p>
-        </w:tc>
-      </w:tr>
-      <w:tr>
-        <w:trPr>
-          <w:trHeight w:val="255"/>
-        </w:trPr>
-        <w:tc>
-          <w:tcPr>
-            <w:tcW w:w="710" w:type="dxa"/>
-          </w:tcPr>
-          <w:p>
-            <w:pPr>
-              <w:rPr>
-                <w:lang w:eastAsia="ja-JP"/>
-              </w:rPr>
-            </w:pPr>
-            <w:r>
-              <w:rPr>
-                <w:lang w:eastAsia="ja-JP"/>
-              </w:rPr>
-              <w:t>3.4.1</w:t>
-            </w:r>
-          </w:p>
-        </w:tc>
-        <w:tc>
-          <w:tcPr>
-            <w:tcW w:w="2152" w:type="dxa"/>
-            <w:shd w:val="clear" w:color="auto" w:fill="auto"/>
-            <w:noWrap/>
-          </w:tcPr>
-          <w:p>
-            <w:pPr>
-              <w:rPr>
-                <w:lang w:eastAsia="ja-JP"/>
-              </w:rPr>
-            </w:pPr>
-            <w:r>
-              <w:rPr>
-                <w:lang w:eastAsia="ja-JP"/>
-              </w:rPr>
-              <w:t>Remove a Contact UAT</w:t>
-            </w:r>
-          </w:p>
-        </w:tc>
-        <w:tc>
-          <w:tcPr>
-            <w:tcW w:w="2733" w:type="dxa"/>
-          </w:tcPr>
-          <w:p>
-            <w:r>
-              <w:t xml:space="preserve">Ensure that all facets of the </w:t>
-            </w:r>
-            <w:r>
-              <w:rPr>
-                <w:lang w:eastAsia="ja-JP"/>
-              </w:rPr>
-              <w:t xml:space="preserve">Remove a Contact </w:t>
-            </w:r>
-            <w:r>
-              <w:t>use case work as expected</w:t>
-            </w:r>
-          </w:p>
-        </w:tc>
-        <w:tc>
-          <w:tcPr>
-            <w:tcW w:w="1170" w:type="dxa"/>
-            <w:shd w:val="clear" w:color="auto" w:fill="auto"/>
-            <w:noWrap/>
-          </w:tcPr>
-          <w:p>
-            <w:r>
-              <w:t>Incomplete</w:t>
-            </w:r>
-          </w:p>
-        </w:tc>
-        <w:tc>
-          <w:tcPr>
-            <w:tcW w:w="1080" w:type="dxa"/>
-            <w:shd w:val="clear" w:color="auto" w:fill="auto"/>
-            <w:noWrap/>
-          </w:tcPr>
-          <w:p>
-            <w:r>
-              <w:t>Lenny</w:t>
-            </w:r>
-          </w:p>
-        </w:tc>
-        <w:tc>
-          <w:tcPr>
-            <w:tcW w:w="1112" w:type="dxa"/>
-          </w:tcPr>
-          <w:p>
-            <w:pPr>
-              <w:rPr>
-                <w:lang w:eastAsia="ja-JP"/>
-              </w:rPr>
-            </w:pPr>
-            <w:r>
-              <w:rPr>
-                <w:lang w:eastAsia="ja-JP"/>
-              </w:rPr>
-              <w:t>4</w:t>
-            </w:r>
-          </w:p>
-        </w:tc>
-        <w:tc>
-          <w:tcPr>
-            <w:tcW w:w="868" w:type="dxa"/>
-            <w:shd w:val="clear" w:color="auto" w:fill="auto"/>
-            <w:noWrap/>
-          </w:tcPr>
-          <w:p>
-            <w:pPr>
-              <w:rPr>
-                <w:lang w:eastAsia="ja-JP"/>
-              </w:rPr>
-            </w:pPr>
-            <w:r>
-              <w:rPr>
-                <w:lang w:eastAsia="ja-JP"/>
-              </w:rPr>
-              <w:t>0</w:t>
-            </w:r>
-          </w:p>
-        </w:tc>
-        <w:tc>
-          <w:tcPr>
-            <w:tcW w:w="1136" w:type="dxa"/>
-            <w:shd w:val="clear" w:color="auto" w:fill="auto"/>
-            <w:noWrap/>
-          </w:tcPr>
-          <w:p>
-            <w:pPr>
-              <w:rPr>
-                <w:lang w:eastAsia="ja-JP"/>
-              </w:rPr>
-            </w:pPr>
-            <w:r>
-              <w:rPr>
-                <w:lang w:eastAsia="ja-JP"/>
-              </w:rPr>
-              <w:t>4</w:t>
-            </w:r>
-          </w:p>
-        </w:tc>
-      </w:tr>
-      <w:tr>
-        <w:trPr>
-          <w:trHeight w:val="255"/>
-        </w:trPr>
-        <w:tc>
-          <w:tcPr>
-            <w:tcW w:w="710" w:type="dxa"/>
-          </w:tcPr>
-          <w:p>
-            <w:pPr>
-              <w:rPr>
-                <w:lang w:eastAsia="ja-JP"/>
-              </w:rPr>
-            </w:pPr>
-            <w:r>
-              <w:rPr>
-                <w:lang w:eastAsia="ja-JP"/>
-              </w:rPr>
-              <w:t>2.1.1</w:t>
-            </w:r>
-          </w:p>
-        </w:tc>
-        <w:tc>
-          <w:tcPr>
-            <w:tcW w:w="2152" w:type="dxa"/>
-            <w:shd w:val="clear" w:color="auto" w:fill="auto"/>
-            <w:noWrap/>
-          </w:tcPr>
-          <w:p>
-            <w:r>
-              <w:t>Manage Worker Details UAT</w:t>
-            </w:r>
-          </w:p>
-        </w:tc>
-        <w:tc>
-          <w:tcPr>
-            <w:tcW w:w="2733" w:type="dxa"/>
-          </w:tcPr>
-          <w:p>
-            <w:r>
-              <w:t>Ensure that all facets of the Manage Worker Details use case works as expected</w:t>
-            </w:r>
-            <w:r>
-              <w:t xml:space="preserve"> (Add worker completed)</w:t>
-            </w:r>
-          </w:p>
-        </w:tc>
-        <w:tc>
-          <w:tcPr>
-            <w:tcW w:w="1170" w:type="dxa"/>
-            <w:shd w:val="clear" w:color="auto" w:fill="auto"/>
-            <w:noWrap/>
-          </w:tcPr>
-          <w:p>
-            <w:r>
               <w:t>Completed</w:t>
             </w:r>
-          </w:p>
-        </w:tc>
-        <w:tc>
-          <w:tcPr>
-            <w:tcW w:w="1080" w:type="dxa"/>
-            <w:shd w:val="clear" w:color="auto" w:fill="auto"/>
-            <w:noWrap/>
-          </w:tcPr>
-          <w:p>
-            <w:r>
-              <w:t>Jette</w:t>
-            </w:r>
-          </w:p>
-        </w:tc>
-        <w:tc>
-          <w:tcPr>
-            <w:tcW w:w="1112" w:type="dxa"/>
-          </w:tcPr>
-          <w:p>
-            <w:pPr>
-              <w:rPr>
-                <w:lang w:eastAsia="ja-JP"/>
-              </w:rPr>
-            </w:pPr>
-            <w:r>
-              <w:rPr>
-                <w:lang w:eastAsia="ja-JP"/>
-              </w:rPr>
-              <w:t>2</w:t>
-            </w:r>
-          </w:p>
-        </w:tc>
-        <w:tc>
-          <w:tcPr>
-            <w:tcW w:w="868" w:type="dxa"/>
-            <w:shd w:val="clear" w:color="auto" w:fill="auto"/>
-            <w:noWrap/>
-          </w:tcPr>
-          <w:p>
-            <w:pPr>
-              <w:rPr>
-                <w:lang w:eastAsia="ja-JP"/>
-              </w:rPr>
-            </w:pPr>
-            <w:r>
-              <w:rPr>
-                <w:lang w:eastAsia="ja-JP"/>
-              </w:rPr>
-              <w:t>1</w:t>
-            </w:r>
-          </w:p>
-        </w:tc>
-        <w:tc>
-          <w:tcPr>
-            <w:tcW w:w="1136" w:type="dxa"/>
-            <w:shd w:val="clear" w:color="auto" w:fill="auto"/>
-            <w:noWrap/>
-          </w:tcPr>
-          <w:p>
-            <w:pPr>
-              <w:rPr>
-                <w:lang w:eastAsia="ja-JP"/>
-              </w:rPr>
-            </w:pPr>
-            <w:r>
-              <w:rPr>
-                <w:lang w:eastAsia="ja-JP"/>
-              </w:rPr>
-              <w:t>0</w:t>
-            </w:r>
-          </w:p>
-        </w:tc>
-      </w:tr>
-      <w:tr>
-        <w:trPr>
-          <w:trHeight w:val="255"/>
-        </w:trPr>
-        <w:tc>
-          <w:tcPr>
-            <w:tcW w:w="710" w:type="dxa"/>
-          </w:tcPr>
-          <w:p>
-            <w:pPr>
-              <w:rPr>
-                <w:lang w:eastAsia="ja-JP"/>
-              </w:rPr>
-            </w:pPr>
-            <w:r>
-              <w:rPr>
-                <w:lang w:eastAsia="ja-JP"/>
-              </w:rPr>
-              <w:t>2.2.1</w:t>
-            </w:r>
-          </w:p>
-        </w:tc>
-        <w:tc>
-          <w:tcPr>
-            <w:tcW w:w="2152" w:type="dxa"/>
-            <w:shd w:val="clear" w:color="auto" w:fill="auto"/>
-            <w:noWrap/>
-          </w:tcPr>
-          <w:p>
-            <w:r>
-              <w:t>Hide Worker UAT</w:t>
-            </w:r>
-          </w:p>
-        </w:tc>
-        <w:tc>
-          <w:tcPr>
-            <w:tcW w:w="2733" w:type="dxa"/>
-          </w:tcPr>
-          <w:p>
-            <w:r>
-              <w:t>Ensure that when a worker is marked as inactive, their name does not appear in the Error form.</w:t>
-            </w:r>
-          </w:p>
-        </w:tc>
-        <w:tc>
-          <w:tcPr>
-            <w:tcW w:w="1170" w:type="dxa"/>
-            <w:shd w:val="clear" w:color="auto" w:fill="auto"/>
-            <w:noWrap/>
-          </w:tcPr>
-          <w:p>
-            <w:r>
-              <w:t>Completed</w:t>
-            </w:r>
-            <w:bookmarkStart w:id="1" w:name="_GoBack"/>
-            <w:bookmarkEnd w:id="1"/>
           </w:p>
         </w:tc>
         <w:tc>
@@ -3426,8 +3027,11 @@
               <w:t xml:space="preserve">Complete UAT for </w:t>
             </w:r>
             <w:r>
+              <w:t xml:space="preserve">"Output Error Data to </w:t>
+            </w:r>
+            <w:r>
               <w:lastRenderedPageBreak/>
-              <w:t>"Output Error Data to Excel""</w:t>
+              <w:t>Excel""</w:t>
             </w:r>
           </w:p>
         </w:tc>
@@ -3452,14 +3056,14 @@
                 <w:lang w:eastAsia="ja-JP"/>
               </w:rPr>
               <w:lastRenderedPageBreak/>
-              <w:t xml:space="preserve">UAT test record has been </w:t>
+              <w:t xml:space="preserve">UAT test record has been created and uploaded to </w:t>
             </w:r>
             <w:r>
               <w:rPr>
                 <w:lang w:eastAsia="ja-JP"/>
               </w:rPr>
               <w:lastRenderedPageBreak/>
-              <w:t>created and uploaded to Version Control.</w:t>
+              <w:t>Version Control.</w:t>
             </w:r>
           </w:p>
         </w:tc>
@@ -3519,7 +3123,6 @@
               <w:rPr>
                 <w:lang w:eastAsia="ja-JP"/>
               </w:rPr>
-              <w:lastRenderedPageBreak/>
               <w:t>Leonard</w:t>
             </w:r>
           </w:p>
@@ -4856,11 +4459,21 @@
           <w:r>
             <w:sym w:font="Symbol" w:char="F0D3"/>
           </w:r>
-          <w:fldSimple w:instr=" DOCPROPERTY &quot;Company&quot;  \* MERGEFORMAT ">
-            <w:r>
-              <w:t>&lt;Company Name&gt;</w:t>
-            </w:r>
-          </w:fldSimple>
+          <w:r>
+            <w:fldChar w:fldCharType="begin"/>
+          </w:r>
+          <w:r>
+            <w:instrText xml:space="preserve"> DOCPROPERTY "Company"  \* MERGEFORMAT </w:instrText>
+          </w:r>
+          <w:r>
+            <w:fldChar w:fldCharType="separate"/>
+          </w:r>
+          <w:r>
+            <w:t>&lt;Company Name&gt;</w:t>
+          </w:r>
+          <w:r>
+            <w:fldChar w:fldCharType="end"/>
+          </w:r>
           <w:r>
             <w:t xml:space="preserve">, </w:t>
           </w:r>
@@ -5085,11 +4698,21 @@
           <w:r>
             <w:t xml:space="preserve">Construction </w:t>
           </w:r>
-          <w:fldSimple w:instr=" TITLE  \* MERGEFORMAT ">
-            <w:r>
-              <w:t>Iteration Plan</w:t>
-            </w:r>
-          </w:fldSimple>
+          <w:r>
+            <w:fldChar w:fldCharType="begin"/>
+          </w:r>
+          <w:r>
+            <w:instrText xml:space="preserve"> TITLE  \* MERGEFORMAT </w:instrText>
+          </w:r>
+          <w:r>
+            <w:fldChar w:fldCharType="separate"/>
+          </w:r>
+          <w:r>
+            <w:t>Iteration Plan</w:t>
+          </w:r>
+          <w:r>
+            <w:fldChar w:fldCharType="end"/>
+          </w:r>
           <w:r>
             <w:t xml:space="preserve"> 3</w:t>
           </w:r>

</xml_diff>

<commit_message>
Update Construction Iteration Plan 3 updated.docx for links to completed work
</commit_message>
<xml_diff>
--- a/documents/Iteration Plan/Construction Iteration Plan 3 updated.docx
+++ b/documents/Iteration Plan/Construction Iteration Plan 3 updated.docx
@@ -17,21 +17,11 @@
       <w:r>
         <w:t xml:space="preserve">Construction </w:t>
       </w:r>
-      <w:r>
-        <w:fldChar w:fldCharType="begin"/>
-      </w:r>
-      <w:r>
-        <w:instrText xml:space="preserve"> TITLE  \* MERGEFORMAT </w:instrText>
-      </w:r>
-      <w:r>
-        <w:fldChar w:fldCharType="separate"/>
-      </w:r>
-      <w:r>
-        <w:t>Iteration Plan</w:t>
-      </w:r>
-      <w:r>
-        <w:fldChar w:fldCharType="end"/>
-      </w:r>
+      <w:fldSimple w:instr=" TITLE  \* MERGEFORMAT ">
+        <w:r>
+          <w:t>Iteration Plan</w:t>
+        </w:r>
+      </w:fldSimple>
       <w:r>
         <w:t xml:space="preserve"> </w:t>
       </w:r>
@@ -1158,8 +1148,50 @@
           </w:tcPr>
           <w:p>
             <w:r>
-              <w:t>Incomplete</w:t>
-            </w:r>
+              <w:t>Completed</w:t>
+            </w:r>
+          </w:p>
+          <w:p>
+            <w:hyperlink r:id="rId7" w:anchor="chg-code/client/src/components/Error.vue" w:history="1">
+              <w:r>
+                <w:rPr>
+                  <w:rStyle w:val="Hyperlink"/>
+                </w:rPr>
+                <w:t>Error</w:t>
+              </w:r>
+            </w:hyperlink>
+          </w:p>
+          <w:p>
+            <w:hyperlink r:id="rId8" w:history="1">
+              <w:r>
+                <w:rPr>
+                  <w:rStyle w:val="Hyperlink"/>
+                </w:rPr>
+                <w:t>Worker</w:t>
+              </w:r>
+            </w:hyperlink>
+          </w:p>
+          <w:p>
+            <w:hyperlink r:id="rId9" w:history="1">
+              <w:r>
+                <w:rPr>
+                  <w:rStyle w:val="Hyperlink"/>
+                </w:rPr>
+                <w:t>User</w:t>
+              </w:r>
+            </w:hyperlink>
+          </w:p>
+          <w:p>
+            <w:hyperlink r:id="rId10" w:history="1">
+              <w:proofErr w:type="spellStart"/>
+              <w:r>
+                <w:rPr>
+                  <w:rStyle w:val="Hyperlink"/>
+                </w:rPr>
+                <w:t>TestDoc</w:t>
+              </w:r>
+              <w:proofErr w:type="spellEnd"/>
+            </w:hyperlink>
           </w:p>
         </w:tc>
         <w:tc>
@@ -1208,7 +1240,7 @@
               <w:rPr>
                 <w:lang w:eastAsia="ja-JP"/>
               </w:rPr>
-              <w:t>0</w:t>
+              <w:t>4</w:t>
             </w:r>
           </w:p>
         </w:tc>
@@ -1228,7 +1260,7 @@
               <w:rPr>
                 <w:lang w:eastAsia="ja-JP"/>
               </w:rPr>
-              <w:t>4</w:t>
+              <w:t>0</w:t>
             </w:r>
           </w:p>
         </w:tc>
@@ -1292,9 +1324,14 @@
             <w:noWrap/>
           </w:tcPr>
           <w:p>
-            <w:r>
-              <w:t>Incomplete</w:t>
-            </w:r>
+            <w:hyperlink r:id="rId11" w:history="1">
+              <w:r>
+                <w:rPr>
+                  <w:rStyle w:val="Hyperlink"/>
+                </w:rPr>
+                <w:t>Completed</w:t>
+              </w:r>
+            </w:hyperlink>
           </w:p>
         </w:tc>
         <w:tc>
@@ -1343,7 +1380,7 @@
               <w:rPr>
                 <w:lang w:eastAsia="ja-JP"/>
               </w:rPr>
-              <w:t>0</w:t>
+              <w:t>3</w:t>
             </w:r>
           </w:p>
         </w:tc>
@@ -1363,7 +1400,7 @@
               <w:rPr>
                 <w:lang w:eastAsia="ja-JP"/>
               </w:rPr>
-              <w:t>4</w:t>
+              <w:t>0</w:t>
             </w:r>
           </w:p>
         </w:tc>
@@ -1492,8 +1529,6 @@
               </w:rPr>
               <w:t>4</w:t>
             </w:r>
-            <w:bookmarkStart w:id="1" w:name="_GoBack"/>
-            <w:bookmarkEnd w:id="1"/>
           </w:p>
         </w:tc>
       </w:tr>
@@ -1551,9 +1586,14 @@
             <w:noWrap/>
           </w:tcPr>
           <w:p>
-            <w:r>
-              <w:t>Completed</w:t>
-            </w:r>
+            <w:hyperlink r:id="rId12" w:history="1">
+              <w:r>
+                <w:rPr>
+                  <w:rStyle w:val="Hyperlink"/>
+                </w:rPr>
+                <w:t>Completed</w:t>
+              </w:r>
+            </w:hyperlink>
           </w:p>
         </w:tc>
         <w:tc>
@@ -1679,8 +1719,25 @@
           </w:tcPr>
           <w:p>
             <w:r>
+              <w:fldChar w:fldCharType="begin"/>
+            </w:r>
+            <w:r>
+              <w:instrText xml:space="preserve"> HYPERLINK "https://bitbucket.org/itc303teampharmacon/pharmacy_app/src/dev/documents/UAT%20Test%20Scripts/Worker%20UAT%20test%20results/" </w:instrText>
+            </w:r>
+            <w:r>
+              <w:fldChar w:fldCharType="separate"/>
+            </w:r>
+            <w:r>
+              <w:rPr>
+                <w:rStyle w:val="Hyperlink"/>
+              </w:rPr>
               <w:t>Completed</w:t>
             </w:r>
+            <w:r>
+              <w:fldChar w:fldCharType="end"/>
+            </w:r>
+            <w:bookmarkStart w:id="1" w:name="_GoBack"/>
+            <w:bookmarkEnd w:id="1"/>
           </w:p>
         </w:tc>
         <w:tc>
@@ -2793,7 +2850,11 @@
               <w:t xml:space="preserve">Complete UAT for </w:t>
             </w:r>
             <w:r>
-              <w:t>"Edit Error Submission Form"</w:t>
+              <w:t xml:space="preserve">"Edit Error Submission </w:t>
+            </w:r>
+            <w:r>
+              <w:lastRenderedPageBreak/>
+              <w:t>Form"</w:t>
             </w:r>
           </w:p>
         </w:tc>
@@ -2817,7 +2878,15 @@
               <w:rPr>
                 <w:lang w:eastAsia="ja-JP"/>
               </w:rPr>
-              <w:t>UAT test record has been created and uploaded to Version Control.</w:t>
+              <w:lastRenderedPageBreak/>
+              <w:t xml:space="preserve">UAT test record has been created and uploaded to </w:t>
+            </w:r>
+            <w:r>
+              <w:rPr>
+                <w:lang w:eastAsia="ja-JP"/>
+              </w:rPr>
+              <w:lastRenderedPageBreak/>
+              <w:t>Version Control.</w:t>
             </w:r>
           </w:p>
         </w:tc>
@@ -2843,6 +2912,7 @@
               <w:rPr>
                 <w:lang w:eastAsia="ja-JP"/>
               </w:rPr>
+              <w:lastRenderedPageBreak/>
               <w:t>Incomplete</w:t>
             </w:r>
           </w:p>
@@ -2883,6 +2953,7 @@
               <w:rPr>
                 <w:lang w:eastAsia="ja-JP"/>
               </w:rPr>
+              <w:lastRenderedPageBreak/>
               <w:t>Ryan</w:t>
             </w:r>
           </w:p>
@@ -3027,11 +3098,7 @@
               <w:t xml:space="preserve">Complete UAT for </w:t>
             </w:r>
             <w:r>
-              <w:t xml:space="preserve">"Output Error Data to </w:t>
-            </w:r>
-            <w:r>
-              <w:lastRenderedPageBreak/>
-              <w:t>Excel""</w:t>
+              <w:t>"Output Error Data to Excel""</w:t>
             </w:r>
           </w:p>
         </w:tc>
@@ -3055,15 +3122,7 @@
               <w:rPr>
                 <w:lang w:eastAsia="ja-JP"/>
               </w:rPr>
-              <w:lastRenderedPageBreak/>
-              <w:t xml:space="preserve">UAT test record has been created and uploaded to </w:t>
-            </w:r>
-            <w:r>
-              <w:rPr>
-                <w:lang w:eastAsia="ja-JP"/>
-              </w:rPr>
-              <w:lastRenderedPageBreak/>
-              <w:t>Version Control.</w:t>
+              <w:t>UAT test record has been created and uploaded to Version Control.</w:t>
             </w:r>
           </w:p>
         </w:tc>
@@ -3089,7 +3148,6 @@
               <w:rPr>
                 <w:lang w:eastAsia="ja-JP"/>
               </w:rPr>
-              <w:lastRenderedPageBreak/>
               <w:t>Incomplete</w:t>
             </w:r>
           </w:p>
@@ -3443,8 +3501,8 @@
       <w:pPr>
         <w:pStyle w:val="Heading1"/>
         <w:sectPr>
-          <w:headerReference w:type="default" r:id="rId7"/>
-          <w:footerReference w:type="default" r:id="rId8"/>
+          <w:headerReference w:type="default" r:id="rId13"/>
+          <w:footerReference w:type="default" r:id="rId14"/>
           <w:pgSz w:w="12240" w:h="15840" w:code="1"/>
           <w:pgMar w:top="1440" w:right="1440" w:bottom="1440" w:left="1440" w:header="720" w:footer="720" w:gutter="0"/>
           <w:cols w:space="720"/>
@@ -3857,7 +3915,7 @@
               </w:rPr>
               <w:t>) instead of an email (</w:t>
             </w:r>
-            <w:hyperlink r:id="rId9">
+            <w:hyperlink r:id="rId15">
               <w:r>
                 <w:rPr>
                   <w:rStyle w:val="Hyperlink"/>
@@ -4459,21 +4517,11 @@
           <w:r>
             <w:sym w:font="Symbol" w:char="F0D3"/>
           </w:r>
-          <w:r>
-            <w:fldChar w:fldCharType="begin"/>
-          </w:r>
-          <w:r>
-            <w:instrText xml:space="preserve"> DOCPROPERTY "Company"  \* MERGEFORMAT </w:instrText>
-          </w:r>
-          <w:r>
-            <w:fldChar w:fldCharType="separate"/>
-          </w:r>
-          <w:r>
-            <w:t>&lt;Company Name&gt;</w:t>
-          </w:r>
-          <w:r>
-            <w:fldChar w:fldCharType="end"/>
-          </w:r>
+          <w:fldSimple w:instr=" DOCPROPERTY &quot;Company&quot;  \* MERGEFORMAT ">
+            <w:r>
+              <w:t>&lt;Company Name&gt;</w:t>
+            </w:r>
+          </w:fldSimple>
           <w:r>
             <w:t xml:space="preserve">, </w:t>
           </w:r>
@@ -4698,21 +4746,11 @@
           <w:r>
             <w:t xml:space="preserve">Construction </w:t>
           </w:r>
-          <w:r>
-            <w:fldChar w:fldCharType="begin"/>
-          </w:r>
-          <w:r>
-            <w:instrText xml:space="preserve"> TITLE  \* MERGEFORMAT </w:instrText>
-          </w:r>
-          <w:r>
-            <w:fldChar w:fldCharType="separate"/>
-          </w:r>
-          <w:r>
-            <w:t>Iteration Plan</w:t>
-          </w:r>
-          <w:r>
-            <w:fldChar w:fldCharType="end"/>
-          </w:r>
+          <w:fldSimple w:instr=" TITLE  \* MERGEFORMAT ">
+            <w:r>
+              <w:t>Iteration Plan</w:t>
+            </w:r>
+          </w:fldSimple>
           <w:r>
             <w:t xml:space="preserve"> 3</w:t>
           </w:r>

</xml_diff>

<commit_message>
Upload iteration plan update for #3 and initial for #4. Add minutes for meeting held 20.08.2018.
</commit_message>
<xml_diff>
--- a/documents/Iteration Plan/Construction Iteration Plan 3 updated.docx
+++ b/documents/Iteration Plan/Construction Iteration Plan 3 updated.docx
@@ -17,21 +17,11 @@
       <w:r>
         <w:t xml:space="preserve">Construction </w:t>
       </w:r>
-      <w:r>
-        <w:fldChar w:fldCharType="begin"/>
-      </w:r>
-      <w:r>
-        <w:instrText xml:space="preserve"> TITLE  \* MERGEFORMAT </w:instrText>
-      </w:r>
-      <w:r>
-        <w:fldChar w:fldCharType="separate"/>
-      </w:r>
-      <w:r>
-        <w:t>Iteration Plan</w:t>
-      </w:r>
-      <w:r>
-        <w:fldChar w:fldCharType="end"/>
-      </w:r>
+      <w:fldSimple w:instr=" TITLE  \* MERGEFORMAT ">
+        <w:r>
+          <w:t>Iteration Plan</w:t>
+        </w:r>
+      </w:fldSimple>
       <w:r>
         <w:t xml:space="preserve"> </w:t>
       </w:r>
@@ -95,29 +85,29 @@
             <w:bookmarkStart w:id="0" w:name="OLE_LINK1"/>
             <w:r>
               <w:rPr>
+                <w:rFonts w:ascii="Arial" w:hAnsi="Arial" w:eastAsia="Arial" w:cs="Arial"/>
+                <w:b/>
+                <w:bCs/>
+              </w:rPr>
+              <w:t>Milestone</w:t>
+            </w:r>
+          </w:p>
+        </w:tc>
+        <w:tc>
+          <w:tcPr>
+            <w:tcW w:w="1872" w:type="dxa"/>
+          </w:tcPr>
+          <w:p>
+            <w:pPr>
+              <w:rPr>
                 <w:rFonts w:ascii="Arial" w:eastAsia="Arial" w:hAnsi="Arial" w:cs="Arial"/>
                 <w:b/>
                 <w:bCs/>
               </w:rPr>
-              <w:t>Milestone</w:t>
-            </w:r>
-          </w:p>
-        </w:tc>
-        <w:tc>
-          <w:tcPr>
-            <w:tcW w:w="1872" w:type="dxa"/>
-          </w:tcPr>
-          <w:p>
-            <w:pPr>
-              <w:rPr>
-                <w:rFonts w:ascii="Arial" w:eastAsia="Arial" w:hAnsi="Arial" w:cs="Arial"/>
-                <w:b/>
-                <w:bCs/>
-              </w:rPr>
-            </w:pPr>
-            <w:r>
-              <w:rPr>
-                <w:rFonts w:ascii="Arial" w:eastAsia="Arial" w:hAnsi="Arial" w:cs="Arial"/>
+            </w:pPr>
+            <w:r>
+              <w:rPr>
+                <w:rFonts w:ascii="Arial" w:hAnsi="Arial" w:eastAsia="Arial" w:cs="Arial"/>
                 <w:b/>
                 <w:bCs/>
               </w:rPr>
@@ -426,6 +416,8 @@
       </w:r>
       <w:r>
         <w:br/>
+      </w:r>
+      <w:r>
         <w:t>2. Evidence of testing uploaded to version control.</w:t>
       </w:r>
     </w:p>
@@ -485,6 +477,8 @@
       <w:r>
         <w:t>, the email address is to be added into the email, there is no contact list available. Downloading of reports to the user’s PC for emailing using the user’s email account already installed is the best solution.</w:t>
       </w:r>
+      <w:bookmarkStart w:id="1" w:name="_GoBack"/>
+      <w:bookmarkEnd w:id="1"/>
     </w:p>
     <w:p>
       <w:pPr>
@@ -548,6 +542,27 @@
             </w:pPr>
             <w:r>
               <w:rPr>
+                <w:rFonts w:ascii="Arial" w:hAnsi="Arial" w:eastAsia="Arial" w:cs="Arial"/>
+                <w:b/>
+                <w:bCs/>
+                <w:sz w:val="18"/>
+                <w:szCs w:val="18"/>
+                <w:lang w:eastAsia="ja-JP"/>
+              </w:rPr>
+              <w:t>Work Item ID</w:t>
+            </w:r>
+          </w:p>
+        </w:tc>
+        <w:tc>
+          <w:tcPr>
+            <w:tcW w:w="2152" w:type="dxa"/>
+            <w:shd w:val="clear" w:color="auto" w:fill="D9D9D9" w:themeFill="background1" w:themeFillShade="D9"/>
+          </w:tcPr>
+          <w:p>
+            <w:pPr>
+              <w:widowControl/>
+              <w:spacing w:before="60" w:line="240" w:lineRule="auto"/>
+              <w:rPr>
                 <w:rFonts w:ascii="Arial" w:eastAsia="Arial" w:hAnsi="Arial" w:cs="Arial"/>
                 <w:b/>
                 <w:bCs/>
@@ -555,13 +570,23 @@
                 <w:szCs w:val="18"/>
                 <w:lang w:eastAsia="ja-JP"/>
               </w:rPr>
-              <w:t>Work Item ID</w:t>
-            </w:r>
-          </w:p>
-        </w:tc>
-        <w:tc>
-          <w:tcPr>
-            <w:tcW w:w="2152" w:type="dxa"/>
+            </w:pPr>
+            <w:r>
+              <w:rPr>
+                <w:rFonts w:ascii="Arial" w:hAnsi="Arial" w:eastAsia="Arial" w:cs="Arial"/>
+                <w:b/>
+                <w:bCs/>
+                <w:sz w:val="18"/>
+                <w:szCs w:val="18"/>
+                <w:lang w:eastAsia="ja-JP"/>
+              </w:rPr>
+              <w:t>Name or key words of description</w:t>
+            </w:r>
+          </w:p>
+        </w:tc>
+        <w:tc>
+          <w:tcPr>
+            <w:tcW w:w="2733" w:type="dxa"/>
             <w:shd w:val="clear" w:color="auto" w:fill="D9D9D9" w:themeFill="background1" w:themeFillShade="D9"/>
           </w:tcPr>
           <w:p>
@@ -579,6 +604,27 @@
             </w:pPr>
             <w:r>
               <w:rPr>
+                <w:rFonts w:ascii="Arial" w:hAnsi="Arial" w:eastAsia="Arial" w:cs="Arial"/>
+                <w:b/>
+                <w:bCs/>
+                <w:sz w:val="18"/>
+                <w:szCs w:val="18"/>
+                <w:lang w:eastAsia="ja-JP"/>
+              </w:rPr>
+              <w:t>Outcome</w:t>
+            </w:r>
+          </w:p>
+        </w:tc>
+        <w:tc>
+          <w:tcPr>
+            <w:tcW w:w="1170" w:type="dxa"/>
+            <w:shd w:val="clear" w:color="auto" w:fill="D9D9D9" w:themeFill="background1" w:themeFillShade="D9"/>
+          </w:tcPr>
+          <w:p>
+            <w:pPr>
+              <w:widowControl/>
+              <w:spacing w:before="60" w:line="240" w:lineRule="auto"/>
+              <w:rPr>
                 <w:rFonts w:ascii="Arial" w:eastAsia="Arial" w:hAnsi="Arial" w:cs="Arial"/>
                 <w:b/>
                 <w:bCs/>
@@ -586,13 +632,23 @@
                 <w:szCs w:val="18"/>
                 <w:lang w:eastAsia="ja-JP"/>
               </w:rPr>
-              <w:t>Name or key words of description</w:t>
-            </w:r>
-          </w:p>
-        </w:tc>
-        <w:tc>
-          <w:tcPr>
-            <w:tcW w:w="2733" w:type="dxa"/>
+            </w:pPr>
+            <w:r>
+              <w:rPr>
+                <w:rFonts w:ascii="Arial" w:hAnsi="Arial" w:eastAsia="Arial" w:cs="Arial"/>
+                <w:b/>
+                <w:bCs/>
+                <w:sz w:val="18"/>
+                <w:szCs w:val="18"/>
+                <w:lang w:eastAsia="ja-JP"/>
+              </w:rPr>
+              <w:t>State</w:t>
+            </w:r>
+          </w:p>
+        </w:tc>
+        <w:tc>
+          <w:tcPr>
+            <w:tcW w:w="1080" w:type="dxa"/>
             <w:shd w:val="clear" w:color="auto" w:fill="D9D9D9" w:themeFill="background1" w:themeFillShade="D9"/>
           </w:tcPr>
           <w:p>
@@ -610,6 +666,27 @@
             </w:pPr>
             <w:r>
               <w:rPr>
+                <w:rFonts w:ascii="Arial" w:hAnsi="Arial" w:eastAsia="Arial" w:cs="Arial"/>
+                <w:b/>
+                <w:bCs/>
+                <w:sz w:val="18"/>
+                <w:szCs w:val="18"/>
+                <w:lang w:eastAsia="ja-JP"/>
+              </w:rPr>
+              <w:t>Assigned to (name)</w:t>
+            </w:r>
+          </w:p>
+        </w:tc>
+        <w:tc>
+          <w:tcPr>
+            <w:tcW w:w="1112" w:type="dxa"/>
+            <w:shd w:val="clear" w:color="auto" w:fill="D9D9D9" w:themeFill="background1" w:themeFillShade="D9"/>
+          </w:tcPr>
+          <w:p>
+            <w:pPr>
+              <w:widowControl/>
+              <w:spacing w:before="60" w:line="240" w:lineRule="auto"/>
+              <w:rPr>
                 <w:rFonts w:ascii="Arial" w:eastAsia="Arial" w:hAnsi="Arial" w:cs="Arial"/>
                 <w:b/>
                 <w:bCs/>
@@ -617,13 +694,23 @@
                 <w:szCs w:val="18"/>
                 <w:lang w:eastAsia="ja-JP"/>
               </w:rPr>
-              <w:t>Outcome</w:t>
-            </w:r>
-          </w:p>
-        </w:tc>
-        <w:tc>
-          <w:tcPr>
-            <w:tcW w:w="1170" w:type="dxa"/>
+            </w:pPr>
+            <w:r>
+              <w:rPr>
+                <w:rFonts w:ascii="Arial" w:hAnsi="Arial" w:eastAsia="Arial" w:cs="Arial"/>
+                <w:b/>
+                <w:bCs/>
+                <w:sz w:val="18"/>
+                <w:szCs w:val="18"/>
+                <w:lang w:eastAsia="ja-JP"/>
+              </w:rPr>
+              <w:t>Estimated Hours</w:t>
+            </w:r>
+          </w:p>
+        </w:tc>
+        <w:tc>
+          <w:tcPr>
+            <w:tcW w:w="868" w:type="dxa"/>
             <w:shd w:val="clear" w:color="auto" w:fill="D9D9D9" w:themeFill="background1" w:themeFillShade="D9"/>
           </w:tcPr>
           <w:p>
@@ -641,6 +728,27 @@
             </w:pPr>
             <w:r>
               <w:rPr>
+                <w:rFonts w:ascii="Arial" w:hAnsi="Arial" w:eastAsia="Arial" w:cs="Arial"/>
+                <w:b/>
+                <w:bCs/>
+                <w:sz w:val="18"/>
+                <w:szCs w:val="18"/>
+                <w:lang w:eastAsia="ja-JP"/>
+              </w:rPr>
+              <w:t xml:space="preserve">Hours worked </w:t>
+            </w:r>
+          </w:p>
+        </w:tc>
+        <w:tc>
+          <w:tcPr>
+            <w:tcW w:w="1136" w:type="dxa"/>
+            <w:shd w:val="clear" w:color="auto" w:fill="D9D9D9" w:themeFill="background1" w:themeFillShade="D9"/>
+          </w:tcPr>
+          <w:p>
+            <w:pPr>
+              <w:widowControl/>
+              <w:spacing w:before="60" w:line="240" w:lineRule="auto"/>
+              <w:rPr>
                 <w:rFonts w:ascii="Arial" w:eastAsia="Arial" w:hAnsi="Arial" w:cs="Arial"/>
                 <w:b/>
                 <w:bCs/>
@@ -648,124 +756,10 @@
                 <w:szCs w:val="18"/>
                 <w:lang w:eastAsia="ja-JP"/>
               </w:rPr>
-              <w:t>State</w:t>
-            </w:r>
-          </w:p>
-        </w:tc>
-        <w:tc>
-          <w:tcPr>
-            <w:tcW w:w="1080" w:type="dxa"/>
-            <w:shd w:val="clear" w:color="auto" w:fill="D9D9D9" w:themeFill="background1" w:themeFillShade="D9"/>
-          </w:tcPr>
-          <w:p>
-            <w:pPr>
-              <w:widowControl/>
-              <w:spacing w:before="60" w:line="240" w:lineRule="auto"/>
-              <w:rPr>
-                <w:rFonts w:ascii="Arial" w:eastAsia="Arial" w:hAnsi="Arial" w:cs="Arial"/>
-                <w:b/>
-                <w:bCs/>
-                <w:sz w:val="18"/>
-                <w:szCs w:val="18"/>
-                <w:lang w:eastAsia="ja-JP"/>
-              </w:rPr>
-            </w:pPr>
-            <w:r>
-              <w:rPr>
-                <w:rFonts w:ascii="Arial" w:eastAsia="Arial" w:hAnsi="Arial" w:cs="Arial"/>
-                <w:b/>
-                <w:bCs/>
-                <w:sz w:val="18"/>
-                <w:szCs w:val="18"/>
-                <w:lang w:eastAsia="ja-JP"/>
-              </w:rPr>
-              <w:t>Assigned to (name)</w:t>
-            </w:r>
-          </w:p>
-        </w:tc>
-        <w:tc>
-          <w:tcPr>
-            <w:tcW w:w="1112" w:type="dxa"/>
-            <w:shd w:val="clear" w:color="auto" w:fill="D9D9D9" w:themeFill="background1" w:themeFillShade="D9"/>
-          </w:tcPr>
-          <w:p>
-            <w:pPr>
-              <w:widowControl/>
-              <w:spacing w:before="60" w:line="240" w:lineRule="auto"/>
-              <w:rPr>
-                <w:rFonts w:ascii="Arial" w:eastAsia="Arial" w:hAnsi="Arial" w:cs="Arial"/>
-                <w:b/>
-                <w:bCs/>
-                <w:sz w:val="18"/>
-                <w:szCs w:val="18"/>
-                <w:lang w:eastAsia="ja-JP"/>
-              </w:rPr>
-            </w:pPr>
-            <w:r>
-              <w:rPr>
-                <w:rFonts w:ascii="Arial" w:eastAsia="Arial" w:hAnsi="Arial" w:cs="Arial"/>
-                <w:b/>
-                <w:bCs/>
-                <w:sz w:val="18"/>
-                <w:szCs w:val="18"/>
-                <w:lang w:eastAsia="ja-JP"/>
-              </w:rPr>
-              <w:t>Estimated Hours</w:t>
-            </w:r>
-          </w:p>
-        </w:tc>
-        <w:tc>
-          <w:tcPr>
-            <w:tcW w:w="868" w:type="dxa"/>
-            <w:shd w:val="clear" w:color="auto" w:fill="D9D9D9" w:themeFill="background1" w:themeFillShade="D9"/>
-          </w:tcPr>
-          <w:p>
-            <w:pPr>
-              <w:widowControl/>
-              <w:spacing w:before="60" w:line="240" w:lineRule="auto"/>
-              <w:rPr>
-                <w:rFonts w:ascii="Arial" w:eastAsia="Arial" w:hAnsi="Arial" w:cs="Arial"/>
-                <w:b/>
-                <w:bCs/>
-                <w:sz w:val="18"/>
-                <w:szCs w:val="18"/>
-                <w:lang w:eastAsia="ja-JP"/>
-              </w:rPr>
-            </w:pPr>
-            <w:r>
-              <w:rPr>
-                <w:rFonts w:ascii="Arial" w:eastAsia="Arial" w:hAnsi="Arial" w:cs="Arial"/>
-                <w:b/>
-                <w:bCs/>
-                <w:sz w:val="18"/>
-                <w:szCs w:val="18"/>
-                <w:lang w:eastAsia="ja-JP"/>
-              </w:rPr>
-              <w:t xml:space="preserve">Hours worked </w:t>
-            </w:r>
-          </w:p>
-        </w:tc>
-        <w:tc>
-          <w:tcPr>
-            <w:tcW w:w="1136" w:type="dxa"/>
-            <w:shd w:val="clear" w:color="auto" w:fill="D9D9D9" w:themeFill="background1" w:themeFillShade="D9"/>
-          </w:tcPr>
-          <w:p>
-            <w:pPr>
-              <w:widowControl/>
-              <w:spacing w:before="60" w:line="240" w:lineRule="auto"/>
-              <w:rPr>
-                <w:rFonts w:ascii="Arial" w:eastAsia="Arial" w:hAnsi="Arial" w:cs="Arial"/>
-                <w:b/>
-                <w:bCs/>
-                <w:sz w:val="18"/>
-                <w:szCs w:val="18"/>
-                <w:lang w:eastAsia="ja-JP"/>
-              </w:rPr>
-            </w:pPr>
-            <w:r>
-              <w:rPr>
-                <w:rFonts w:ascii="Arial" w:eastAsia="Arial" w:hAnsi="Arial" w:cs="Arial"/>
+            </w:pPr>
+            <w:r>
+              <w:rPr>
+                <w:rFonts w:ascii="Arial" w:hAnsi="Arial" w:eastAsia="Arial" w:cs="Arial"/>
                 <w:b/>
                 <w:bCs/>
                 <w:sz w:val="18"/>
@@ -1018,10 +1012,14 @@
             <w:noWrap/>
           </w:tcPr>
           <w:p>
-            <w:r>
-              <w:lastRenderedPageBreak/>
-              <w:t>Incomplete</w:t>
-            </w:r>
+            <w:hyperlink r:id="rId7" w:history="1">
+              <w:r>
+                <w:rPr>
+                  <w:rStyle w:val="Hyperlink"/>
+                </w:rPr>
+                <w:t>Complete</w:t>
+              </w:r>
+            </w:hyperlink>
           </w:p>
         </w:tc>
         <w:tc>
@@ -1070,7 +1068,7 @@
               <w:rPr>
                 <w:lang w:eastAsia="ja-JP"/>
               </w:rPr>
-              <w:t>0</w:t>
+              <w:t>6</w:t>
             </w:r>
           </w:p>
         </w:tc>
@@ -1090,7 +1088,7 @@
               <w:rPr>
                 <w:lang w:eastAsia="ja-JP"/>
               </w:rPr>
-              <w:t>4</w:t>
+              <w:t>0</w:t>
             </w:r>
           </w:p>
         </w:tc>
@@ -1162,7 +1160,7 @@
             </w:r>
           </w:p>
           <w:p>
-            <w:hyperlink r:id="rId7" w:anchor="chg-code/client/src/components/Error.vue" w:history="1">
+            <w:hyperlink r:id="rId8" w:anchor="chg-code/client/src/components/Error.vue" w:history="1">
               <w:r>
                 <w:rPr>
                   <w:rStyle w:val="Hyperlink"/>
@@ -1172,7 +1170,7 @@
             </w:hyperlink>
           </w:p>
           <w:p>
-            <w:hyperlink r:id="rId8" w:history="1">
+            <w:hyperlink r:id="rId9" w:history="1">
               <w:r>
                 <w:rPr>
                   <w:rStyle w:val="Hyperlink"/>
@@ -1182,7 +1180,7 @@
             </w:hyperlink>
           </w:p>
           <w:p>
-            <w:hyperlink r:id="rId9" w:history="1">
+            <w:hyperlink r:id="rId10" w:history="1">
               <w:r>
                 <w:rPr>
                   <w:rStyle w:val="Hyperlink"/>
@@ -1192,7 +1190,7 @@
             </w:hyperlink>
           </w:p>
           <w:p>
-            <w:hyperlink r:id="rId10" w:history="1">
+            <w:hyperlink r:id="rId11" w:history="1">
               <w:r>
                 <w:rPr>
                   <w:rStyle w:val="Hyperlink"/>
@@ -1205,8 +1203,6 @@
                 </w:rPr>
                 <w:t xml:space="preserve"> </w:t>
               </w:r>
-              <w:bookmarkStart w:id="1" w:name="_GoBack"/>
-              <w:bookmarkEnd w:id="1"/>
               <w:r>
                 <w:rPr>
                   <w:rStyle w:val="Hyperlink"/>
@@ -1336,268 +1332,6 @@
           <w:p>
             <w:r>
               <w:t>Enable Administrator to choose what section of the P.E.T app they wish to navigate to when they first login</w:t>
-            </w:r>
-          </w:p>
-        </w:tc>
-        <w:tc>
-          <w:tcPr>
-            <w:tcW w:w="1170" w:type="dxa"/>
-            <w:shd w:val="clear" w:color="auto" w:fill="auto"/>
-            <w:noWrap/>
-          </w:tcPr>
-          <w:p>
-            <w:hyperlink r:id="rId11" w:history="1">
-              <w:r>
-                <w:rPr>
-                  <w:rStyle w:val="Hyperlink"/>
-                </w:rPr>
-                <w:t>Completed</w:t>
-              </w:r>
-            </w:hyperlink>
-          </w:p>
-        </w:tc>
-        <w:tc>
-          <w:tcPr>
-            <w:tcW w:w="1080" w:type="dxa"/>
-            <w:shd w:val="clear" w:color="auto" w:fill="auto"/>
-            <w:noWrap/>
-          </w:tcPr>
-          <w:p>
-            <w:r>
-              <w:t>Jette</w:t>
-            </w:r>
-          </w:p>
-        </w:tc>
-        <w:tc>
-          <w:tcPr>
-            <w:tcW w:w="1112" w:type="dxa"/>
-          </w:tcPr>
-          <w:p>
-            <w:pPr>
-              <w:rPr>
-                <w:lang w:eastAsia="ja-JP"/>
-              </w:rPr>
-            </w:pPr>
-            <w:r>
-              <w:rPr>
-                <w:lang w:eastAsia="ja-JP"/>
-              </w:rPr>
-              <w:t>4</w:t>
-            </w:r>
-          </w:p>
-        </w:tc>
-        <w:tc>
-          <w:tcPr>
-            <w:tcW w:w="868" w:type="dxa"/>
-            <w:shd w:val="clear" w:color="auto" w:fill="auto"/>
-            <w:noWrap/>
-          </w:tcPr>
-          <w:p>
-            <w:pPr>
-              <w:rPr>
-                <w:lang w:eastAsia="ja-JP"/>
-              </w:rPr>
-            </w:pPr>
-            <w:r>
-              <w:rPr>
-                <w:lang w:eastAsia="ja-JP"/>
-              </w:rPr>
-              <w:t>3</w:t>
-            </w:r>
-          </w:p>
-        </w:tc>
-        <w:tc>
-          <w:tcPr>
-            <w:tcW w:w="1136" w:type="dxa"/>
-            <w:shd w:val="clear" w:color="auto" w:fill="auto"/>
-            <w:noWrap/>
-          </w:tcPr>
-          <w:p>
-            <w:pPr>
-              <w:rPr>
-                <w:lang w:eastAsia="ja-JP"/>
-              </w:rPr>
-            </w:pPr>
-            <w:r>
-              <w:rPr>
-                <w:lang w:eastAsia="ja-JP"/>
-              </w:rPr>
-              <w:t>0</w:t>
-            </w:r>
-          </w:p>
-        </w:tc>
-      </w:tr>
-      <w:tr>
-        <w:trPr>
-          <w:trHeight w:val="255"/>
-        </w:trPr>
-        <w:tc>
-          <w:tcPr>
-            <w:tcW w:w="710" w:type="dxa"/>
-          </w:tcPr>
-          <w:p>
-            <w:pPr>
-              <w:rPr>
-                <w:lang w:eastAsia="ja-JP"/>
-              </w:rPr>
-            </w:pPr>
-            <w:r>
-              <w:rPr>
-                <w:lang w:eastAsia="ja-JP"/>
-              </w:rPr>
-              <w:t>3.5</w:t>
-            </w:r>
-          </w:p>
-        </w:tc>
-        <w:tc>
-          <w:tcPr>
-            <w:tcW w:w="2152" w:type="dxa"/>
-            <w:shd w:val="clear" w:color="auto" w:fill="auto"/>
-            <w:noWrap/>
-          </w:tcPr>
-          <w:p>
-            <w:r>
-              <w:t>Fix menu bar for Administrator on work forms</w:t>
-            </w:r>
-          </w:p>
-        </w:tc>
-        <w:tc>
-          <w:tcPr>
-            <w:tcW w:w="2733" w:type="dxa"/>
-          </w:tcPr>
-          <w:p>
-            <w:r>
-              <w:t>Fix menu bar to have drop-down lists for various sections of P.E.T. once navigated away from menu page. Fix current clutter of menu bar</w:t>
-            </w:r>
-          </w:p>
-        </w:tc>
-        <w:tc>
-          <w:tcPr>
-            <w:tcW w:w="1170" w:type="dxa"/>
-            <w:shd w:val="clear" w:color="auto" w:fill="auto"/>
-            <w:noWrap/>
-          </w:tcPr>
-          <w:p>
-            <w:r>
-              <w:t>Incomplete</w:t>
-            </w:r>
-          </w:p>
-        </w:tc>
-        <w:tc>
-          <w:tcPr>
-            <w:tcW w:w="1080" w:type="dxa"/>
-            <w:shd w:val="clear" w:color="auto" w:fill="auto"/>
-            <w:noWrap/>
-          </w:tcPr>
-          <w:p>
-            <w:r>
-              <w:t>Ryan</w:t>
-            </w:r>
-          </w:p>
-        </w:tc>
-        <w:tc>
-          <w:tcPr>
-            <w:tcW w:w="1112" w:type="dxa"/>
-          </w:tcPr>
-          <w:p>
-            <w:pPr>
-              <w:rPr>
-                <w:lang w:eastAsia="ja-JP"/>
-              </w:rPr>
-            </w:pPr>
-            <w:r>
-              <w:rPr>
-                <w:lang w:eastAsia="ja-JP"/>
-              </w:rPr>
-              <w:t>4</w:t>
-            </w:r>
-          </w:p>
-        </w:tc>
-        <w:tc>
-          <w:tcPr>
-            <w:tcW w:w="868" w:type="dxa"/>
-            <w:shd w:val="clear" w:color="auto" w:fill="auto"/>
-            <w:noWrap/>
-          </w:tcPr>
-          <w:p>
-            <w:pPr>
-              <w:rPr>
-                <w:lang w:eastAsia="ja-JP"/>
-              </w:rPr>
-            </w:pPr>
-            <w:r>
-              <w:rPr>
-                <w:lang w:eastAsia="ja-JP"/>
-              </w:rPr>
-              <w:t>0</w:t>
-            </w:r>
-          </w:p>
-        </w:tc>
-        <w:tc>
-          <w:tcPr>
-            <w:tcW w:w="1136" w:type="dxa"/>
-            <w:shd w:val="clear" w:color="auto" w:fill="auto"/>
-            <w:noWrap/>
-          </w:tcPr>
-          <w:p>
-            <w:pPr>
-              <w:rPr>
-                <w:lang w:eastAsia="ja-JP"/>
-              </w:rPr>
-            </w:pPr>
-            <w:r>
-              <w:rPr>
-                <w:lang w:eastAsia="ja-JP"/>
-              </w:rPr>
-              <w:t>4</w:t>
-            </w:r>
-          </w:p>
-        </w:tc>
-      </w:tr>
-      <w:tr>
-        <w:trPr>
-          <w:trHeight w:val="255"/>
-        </w:trPr>
-        <w:tc>
-          <w:tcPr>
-            <w:tcW w:w="710" w:type="dxa"/>
-          </w:tcPr>
-          <w:p>
-            <w:pPr>
-              <w:rPr>
-                <w:lang w:eastAsia="ja-JP"/>
-              </w:rPr>
-            </w:pPr>
-            <w:r>
-              <w:rPr>
-                <w:lang w:eastAsia="ja-JP"/>
-              </w:rPr>
-              <w:t>2.1.1</w:t>
-            </w:r>
-          </w:p>
-        </w:tc>
-        <w:tc>
-          <w:tcPr>
-            <w:tcW w:w="2152" w:type="dxa"/>
-            <w:shd w:val="clear" w:color="auto" w:fill="auto"/>
-            <w:noWrap/>
-          </w:tcPr>
-          <w:p>
-            <w:r>
-              <w:t>Manage Worker Details UAT</w:t>
-            </w:r>
-          </w:p>
-        </w:tc>
-        <w:tc>
-          <w:tcPr>
-            <w:tcW w:w="2733" w:type="dxa"/>
-          </w:tcPr>
-          <w:p>
-            <w:r>
-              <w:t>Ensure that all facets of the Manage Worker Details use case works as expected</w:t>
-            </w:r>
-            <w:r>
-              <w:t xml:space="preserve"> (Add worker completed)</w:t>
             </w:r>
           </w:p>
         </w:tc>
@@ -1644,7 +1378,7 @@
               <w:rPr>
                 <w:lang w:eastAsia="ja-JP"/>
               </w:rPr>
-              <w:t>2</w:t>
+              <w:t>4</w:t>
             </w:r>
           </w:p>
         </w:tc>
@@ -1664,7 +1398,7 @@
               <w:rPr>
                 <w:lang w:eastAsia="ja-JP"/>
               </w:rPr>
-              <w:t>1</w:t>
+              <w:t>3</w:t>
             </w:r>
           </w:p>
         </w:tc>
@@ -1707,7 +1441,7 @@
               <w:rPr>
                 <w:lang w:eastAsia="ja-JP"/>
               </w:rPr>
-              <w:t>2.2.1</w:t>
+              <w:t>3.5</w:t>
             </w:r>
           </w:p>
         </w:tc>
@@ -1719,7 +1453,7 @@
           </w:tcPr>
           <w:p>
             <w:r>
-              <w:t>Hide Worker UAT</w:t>
+              <w:t>Fix menu bar for Administrator on work forms</w:t>
             </w:r>
           </w:p>
         </w:tc>
@@ -1729,7 +1463,7 @@
           </w:tcPr>
           <w:p>
             <w:r>
-              <w:t>Ensure that when a worker is marked as inactive, their name does not appear in the Error form.</w:t>
+              <w:t>Fix menu bar to have drop-down lists for various sections of P.E.T. once navigated away from menu page. Fix current clutter of menu bar</w:t>
             </w:r>
           </w:p>
         </w:tc>
@@ -1740,7 +1474,150 @@
             <w:noWrap/>
           </w:tcPr>
           <w:p>
-            <w:hyperlink r:id="rId13" w:history="1">
+            <w:pPr>
+              <w:rPr>
+                <w:sz w:val="22"/>
+                <w:szCs w:val="22"/>
+              </w:rPr>
+            </w:pPr>
+            <w:hyperlink r:id="rId13">
+              <w:r>
+                <w:rPr>
+                  <w:rStyle w:val="Hyperlink"/>
+                  <w:sz w:val="22"/>
+                  <w:szCs w:val="22"/>
+                </w:rPr>
+                <w:t>Complete</w:t>
+              </w:r>
+            </w:hyperlink>
+          </w:p>
+        </w:tc>
+        <w:tc>
+          <w:tcPr>
+            <w:tcW w:w="1080" w:type="dxa"/>
+            <w:shd w:val="clear" w:color="auto" w:fill="auto"/>
+            <w:noWrap/>
+          </w:tcPr>
+          <w:p>
+            <w:r>
+              <w:t>Ryan</w:t>
+            </w:r>
+          </w:p>
+        </w:tc>
+        <w:tc>
+          <w:tcPr>
+            <w:tcW w:w="1112" w:type="dxa"/>
+          </w:tcPr>
+          <w:p>
+            <w:pPr>
+              <w:rPr>
+                <w:lang w:eastAsia="ja-JP"/>
+              </w:rPr>
+            </w:pPr>
+            <w:r>
+              <w:rPr>
+                <w:lang w:eastAsia="ja-JP"/>
+              </w:rPr>
+              <w:t>4</w:t>
+            </w:r>
+          </w:p>
+        </w:tc>
+        <w:tc>
+          <w:tcPr>
+            <w:tcW w:w="868" w:type="dxa"/>
+            <w:shd w:val="clear" w:color="auto" w:fill="auto"/>
+            <w:noWrap/>
+          </w:tcPr>
+          <w:p>
+            <w:pPr>
+              <w:rPr>
+                <w:lang w:eastAsia="ja-JP"/>
+              </w:rPr>
+            </w:pPr>
+            <w:r>
+              <w:rPr>
+                <w:lang w:eastAsia="ja-JP"/>
+              </w:rPr>
+              <w:t>2</w:t>
+            </w:r>
+          </w:p>
+        </w:tc>
+        <w:tc>
+          <w:tcPr>
+            <w:tcW w:w="1136" w:type="dxa"/>
+            <w:shd w:val="clear" w:color="auto" w:fill="auto"/>
+            <w:noWrap/>
+          </w:tcPr>
+          <w:p>
+            <w:pPr>
+              <w:rPr>
+                <w:lang w:eastAsia="ja-JP"/>
+              </w:rPr>
+            </w:pPr>
+            <w:r>
+              <w:rPr>
+                <w:lang w:eastAsia="ja-JP"/>
+              </w:rPr>
+              <w:t>0</w:t>
+            </w:r>
+          </w:p>
+        </w:tc>
+      </w:tr>
+      <w:tr>
+        <w:trPr>
+          <w:trHeight w:val="255"/>
+        </w:trPr>
+        <w:tc>
+          <w:tcPr>
+            <w:tcW w:w="710" w:type="dxa"/>
+          </w:tcPr>
+          <w:p>
+            <w:pPr>
+              <w:rPr>
+                <w:lang w:eastAsia="ja-JP"/>
+              </w:rPr>
+            </w:pPr>
+            <w:r>
+              <w:rPr>
+                <w:lang w:eastAsia="ja-JP"/>
+              </w:rPr>
+              <w:t>2.1.1</w:t>
+            </w:r>
+          </w:p>
+        </w:tc>
+        <w:tc>
+          <w:tcPr>
+            <w:tcW w:w="2152" w:type="dxa"/>
+            <w:shd w:val="clear" w:color="auto" w:fill="auto"/>
+            <w:noWrap/>
+          </w:tcPr>
+          <w:p>
+            <w:r>
+              <w:t>Manage Worker Details UAT</w:t>
+            </w:r>
+          </w:p>
+        </w:tc>
+        <w:tc>
+          <w:tcPr>
+            <w:tcW w:w="2733" w:type="dxa"/>
+          </w:tcPr>
+          <w:p>
+            <w:r>
+              <w:t>Ensure that all facets of the Manage Worker Details use case works as expected</w:t>
+            </w:r>
+            <w:r>
+              <w:t xml:space="preserve"> (Add worker completed)</w:t>
+            </w:r>
+          </w:p>
+        </w:tc>
+        <w:tc>
+          <w:tcPr>
+            <w:tcW w:w="1170" w:type="dxa"/>
+            <w:shd w:val="clear" w:color="auto" w:fill="auto"/>
+            <w:noWrap/>
+          </w:tcPr>
+          <w:p>
+            <w:hyperlink r:id="rId14" w:history="1">
               <w:r>
                 <w:rPr>
                   <w:rStyle w:val="Hyperlink"/>
@@ -1796,13 +1673,7 @@
               <w:rPr>
                 <w:lang w:eastAsia="ja-JP"/>
               </w:rPr>
-              <w:t>0</w:t>
-            </w:r>
-            <w:r>
-              <w:rPr>
-                <w:lang w:eastAsia="ja-JP"/>
-              </w:rPr>
-              <w:t>.5</w:t>
+              <w:t>1</w:t>
             </w:r>
           </w:p>
         </w:tc>
@@ -1845,7 +1716,7 @@
               <w:rPr>
                 <w:lang w:eastAsia="ja-JP"/>
               </w:rPr>
-              <w:t>2.4</w:t>
+              <w:t>2.2.1</w:t>
             </w:r>
           </w:p>
         </w:tc>
@@ -1857,7 +1728,7 @@
           </w:tcPr>
           <w:p>
             <w:r>
-              <w:t>Delete User</w:t>
+              <w:t>Hide Worker UAT</w:t>
             </w:r>
           </w:p>
         </w:tc>
@@ -1867,7 +1738,7 @@
           </w:tcPr>
           <w:p>
             <w:r>
-              <w:t>Ability for an administrator to delete a user from the system, preventing that set of login details from being usable.</w:t>
+              <w:t>Ensure that when a worker is marked as inactive, their name does not appear in the Error form.</w:t>
             </w:r>
           </w:p>
         </w:tc>
@@ -1878,9 +1749,14 @@
             <w:noWrap/>
           </w:tcPr>
           <w:p>
-            <w:r>
-              <w:t>Incomplete</w:t>
-            </w:r>
+            <w:hyperlink r:id="rId15" w:history="1">
+              <w:r>
+                <w:rPr>
+                  <w:rStyle w:val="Hyperlink"/>
+                </w:rPr>
+                <w:t>Completed</w:t>
+              </w:r>
+            </w:hyperlink>
           </w:p>
         </w:tc>
         <w:tc>
@@ -1891,7 +1767,7 @@
           </w:tcPr>
           <w:p>
             <w:r>
-              <w:t>Ryan</w:t>
+              <w:t>Jette</w:t>
             </w:r>
           </w:p>
         </w:tc>
@@ -1909,7 +1785,7 @@
               <w:rPr>
                 <w:lang w:eastAsia="ja-JP"/>
               </w:rPr>
-              <w:t>5</w:t>
+              <w:t>2</w:t>
             </w:r>
           </w:p>
         </w:tc>
@@ -1931,6 +1807,12 @@
               </w:rPr>
               <w:t>0</w:t>
             </w:r>
+            <w:r>
+              <w:rPr>
+                <w:lang w:eastAsia="ja-JP"/>
+              </w:rPr>
+              <w:t>.5</w:t>
+            </w:r>
           </w:p>
         </w:tc>
         <w:tc>
@@ -1949,7 +1831,7 @@
               <w:rPr>
                 <w:lang w:eastAsia="ja-JP"/>
               </w:rPr>
-              <w:t>5</w:t>
+              <w:t>0</w:t>
             </w:r>
           </w:p>
         </w:tc>
@@ -1972,7 +1854,7 @@
               <w:rPr>
                 <w:lang w:eastAsia="ja-JP"/>
               </w:rPr>
-              <w:t>2.4.1</w:t>
+              <w:t>2.4</w:t>
             </w:r>
           </w:p>
         </w:tc>
@@ -1984,7 +1866,7 @@
           </w:tcPr>
           <w:p>
             <w:r>
-              <w:t>Delete User UAT</w:t>
+              <w:t>Delete User</w:t>
             </w:r>
           </w:p>
         </w:tc>
@@ -1994,7 +1876,7 @@
           </w:tcPr>
           <w:p>
             <w:r>
-              <w:t>Ensure that when a user is deleted, their details are removed from the system and are unable to be used for logging in.</w:t>
+              <w:t>Ability for an administrator to delete a user from the system, preventing that set of login details from being usable.</w:t>
             </w:r>
           </w:p>
         </w:tc>
@@ -2036,7 +1918,7 @@
               <w:rPr>
                 <w:lang w:eastAsia="ja-JP"/>
               </w:rPr>
-              <w:t>2</w:t>
+              <w:t>5</w:t>
             </w:r>
           </w:p>
         </w:tc>
@@ -2076,7 +1958,7 @@
               <w:rPr>
                 <w:lang w:eastAsia="ja-JP"/>
               </w:rPr>
-              <w:t>2</w:t>
+              <w:t>5</w:t>
             </w:r>
           </w:p>
         </w:tc>
@@ -2099,7 +1981,7 @@
               <w:rPr>
                 <w:lang w:eastAsia="ja-JP"/>
               </w:rPr>
-              <w:t>2.5</w:t>
+              <w:t>2.4.1</w:t>
             </w:r>
           </w:p>
         </w:tc>
@@ -2111,7 +1993,7 @@
           </w:tcPr>
           <w:p>
             <w:r>
-              <w:t>Change User Password</w:t>
+              <w:t>Delete User UAT</w:t>
             </w:r>
           </w:p>
         </w:tc>
@@ -2121,7 +2003,7 @@
           </w:tcPr>
           <w:p>
             <w:r>
-              <w:t>Ability for the user to be able to change their own password at both the login screen and once logged in to the application. Further to this, the admin will require the ability to change the password of all users in the system.</w:t>
+              <w:t>Ensure that when a user is deleted, their details are removed from the system and are unable to be used for logging in.</w:t>
             </w:r>
           </w:p>
         </w:tc>
@@ -2145,7 +2027,7 @@
           </w:tcPr>
           <w:p>
             <w:r>
-              <w:t>Beau</w:t>
+              <w:t>Ryan</w:t>
             </w:r>
           </w:p>
         </w:tc>
@@ -2163,7 +2045,7 @@
               <w:rPr>
                 <w:lang w:eastAsia="ja-JP"/>
               </w:rPr>
-              <w:t>10</w:t>
+              <w:t>2</w:t>
             </w:r>
           </w:p>
         </w:tc>
@@ -2183,7 +2065,134 @@
               <w:rPr>
                 <w:lang w:eastAsia="ja-JP"/>
               </w:rPr>
+              <w:t>0</w:t>
+            </w:r>
+          </w:p>
+        </w:tc>
+        <w:tc>
+          <w:tcPr>
+            <w:tcW w:w="1136" w:type="dxa"/>
+            <w:shd w:val="clear" w:color="auto" w:fill="auto"/>
+            <w:noWrap/>
+          </w:tcPr>
+          <w:p>
+            <w:pPr>
+              <w:rPr>
+                <w:lang w:eastAsia="ja-JP"/>
+              </w:rPr>
+            </w:pPr>
+            <w:r>
+              <w:rPr>
+                <w:lang w:eastAsia="ja-JP"/>
+              </w:rPr>
+              <w:t>2</w:t>
+            </w:r>
+          </w:p>
+        </w:tc>
+      </w:tr>
+      <w:tr>
+        <w:trPr>
+          <w:trHeight w:val="255"/>
+        </w:trPr>
+        <w:tc>
+          <w:tcPr>
+            <w:tcW w:w="710" w:type="dxa"/>
+          </w:tcPr>
+          <w:p>
+            <w:pPr>
+              <w:rPr>
+                <w:lang w:eastAsia="ja-JP"/>
+              </w:rPr>
+            </w:pPr>
+            <w:r>
+              <w:rPr>
+                <w:lang w:eastAsia="ja-JP"/>
+              </w:rPr>
+              <w:t>2.5</w:t>
+            </w:r>
+          </w:p>
+        </w:tc>
+        <w:tc>
+          <w:tcPr>
+            <w:tcW w:w="2152" w:type="dxa"/>
+            <w:shd w:val="clear" w:color="auto" w:fill="auto"/>
+            <w:noWrap/>
+          </w:tcPr>
+          <w:p>
+            <w:r>
+              <w:t>Change User Password</w:t>
+            </w:r>
+          </w:p>
+        </w:tc>
+        <w:tc>
+          <w:tcPr>
+            <w:tcW w:w="2733" w:type="dxa"/>
+          </w:tcPr>
+          <w:p>
+            <w:r>
+              <w:t>Ability for the user to be able to change their own password at both the login screen and once logged in to the application. Further to this, the admin will require the ability to change the password of all users in the system.</w:t>
+            </w:r>
+          </w:p>
+        </w:tc>
+        <w:tc>
+          <w:tcPr>
+            <w:tcW w:w="1170" w:type="dxa"/>
+            <w:shd w:val="clear" w:color="auto" w:fill="auto"/>
+            <w:noWrap/>
+          </w:tcPr>
+          <w:p>
+            <w:r>
+              <w:t>Incomplete</w:t>
+            </w:r>
+          </w:p>
+        </w:tc>
+        <w:tc>
+          <w:tcPr>
+            <w:tcW w:w="1080" w:type="dxa"/>
+            <w:shd w:val="clear" w:color="auto" w:fill="auto"/>
+            <w:noWrap/>
+          </w:tcPr>
+          <w:p>
+            <w:r>
+              <w:t>Beau</w:t>
+            </w:r>
+          </w:p>
+        </w:tc>
+        <w:tc>
+          <w:tcPr>
+            <w:tcW w:w="1112" w:type="dxa"/>
+          </w:tcPr>
+          <w:p>
+            <w:pPr>
+              <w:rPr>
+                <w:lang w:eastAsia="ja-JP"/>
+              </w:rPr>
+            </w:pPr>
+            <w:r>
+              <w:rPr>
+                <w:lang w:eastAsia="ja-JP"/>
+              </w:rPr>
               <w:t>10</w:t>
+            </w:r>
+          </w:p>
+        </w:tc>
+        <w:tc>
+          <w:tcPr>
+            <w:tcW w:w="868" w:type="dxa"/>
+            <w:shd w:val="clear" w:color="auto" w:fill="auto"/>
+            <w:noWrap/>
+          </w:tcPr>
+          <w:p>
+            <w:pPr>
+              <w:rPr>
+                <w:lang w:eastAsia="ja-JP"/>
+              </w:rPr>
+            </w:pPr>
+            <w:r>
+              <w:rPr>
+                <w:lang w:eastAsia="ja-JP"/>
+              </w:rPr>
+              <w:t>15</w:t>
             </w:r>
           </w:p>
         </w:tc>
@@ -3511,8 +3520,8 @@
       <w:pPr>
         <w:pStyle w:val="Heading1"/>
         <w:sectPr>
-          <w:headerReference w:type="default" r:id="rId14"/>
-          <w:footerReference w:type="default" r:id="rId15"/>
+          <w:headerReference w:type="default" r:id="rId16"/>
+          <w:footerReference w:type="default" r:id="rId17"/>
           <w:pgSz w:w="12240" w:h="15840" w:code="1"/>
           <w:pgMar w:top="1440" w:right="1440" w:bottom="1440" w:left="1440" w:header="720" w:footer="720" w:gutter="0"/>
           <w:cols w:space="720"/>
@@ -3588,7 +3597,7 @@
             </w:pPr>
             <w:r>
               <w:rPr>
-                <w:rFonts w:ascii="Arial" w:eastAsia="Arial" w:hAnsi="Arial" w:cs="Arial"/>
+                <w:rFonts w:ascii="Arial" w:hAnsi="Arial" w:eastAsia="Arial" w:cs="Arial"/>
                 <w:b/>
                 <w:bCs/>
                 <w:sz w:val="18"/>
@@ -3625,7 +3634,7 @@
             </w:pPr>
             <w:r>
               <w:rPr>
-                <w:rFonts w:ascii="Arial" w:eastAsia="Arial" w:hAnsi="Arial" w:cs="Arial"/>
+                <w:rFonts w:ascii="Arial" w:hAnsi="Arial" w:eastAsia="Arial" w:cs="Arial"/>
                 <w:b/>
                 <w:bCs/>
                 <w:sz w:val="18"/>
@@ -3662,7 +3671,7 @@
             </w:pPr>
             <w:r>
               <w:rPr>
-                <w:rFonts w:ascii="Arial" w:eastAsia="Arial" w:hAnsi="Arial" w:cs="Arial"/>
+                <w:rFonts w:ascii="Arial" w:hAnsi="Arial" w:eastAsia="Arial" w:cs="Arial"/>
                 <w:b/>
                 <w:bCs/>
                 <w:sz w:val="18"/>
@@ -3696,7 +3705,7 @@
             </w:pPr>
             <w:r>
               <w:rPr>
-                <w:rFonts w:asciiTheme="minorHAnsi" w:eastAsia="Arial" w:hAnsiTheme="minorHAnsi" w:cstheme="minorHAnsi"/>
+                <w:rFonts w:eastAsia="Arial" w:asciiTheme="minorHAnsi" w:hAnsiTheme="minorHAnsi" w:cstheme="minorHAnsi"/>
               </w:rPr>
               <w:t>Incomplete work items</w:t>
             </w:r>
@@ -3734,7 +3743,7 @@
             </w:pPr>
             <w:r>
               <w:rPr>
-                <w:rFonts w:asciiTheme="minorHAnsi" w:eastAsia="Arial" w:hAnsiTheme="minorHAnsi" w:cstheme="minorHAnsi"/>
+                <w:rFonts w:eastAsia="Arial" w:asciiTheme="minorHAnsi" w:hAnsiTheme="minorHAnsi" w:cstheme="minorHAnsi"/>
               </w:rPr>
               <w:t>Ongoing</w:t>
             </w:r>
@@ -3761,9 +3770,37 @@
             </w:pPr>
             <w:r>
               <w:rPr>
-                <w:rFonts w:asciiTheme="minorHAnsi" w:eastAsia="Arial" w:hAnsiTheme="minorHAnsi" w:cstheme="minorHAnsi"/>
+                <w:rFonts w:asciiTheme="minorHAnsi" w:hAnsiTheme="minorHAnsi" w:eastAsiaTheme="minorEastAsia" w:cstheme="minorBidi"/>
               </w:rPr>
               <w:t>Due to various issues, team members becoming ill, and other delays; some work items, and especially their associated UAT tests, are incomplete as of the end of this iteration. These work items will need to be completed next iteration alongside the additional work items available then, or it will pose a risk to overall project completion.</w:t>
+            </w:r>
+          </w:p>
+          <w:p>
+            <w:pPr>
+              <w:spacing w:before="60"/>
+              <w:rPr>
+                <w:rFonts w:asciiTheme="minorHAnsi" w:eastAsiaTheme="minorEastAsia" w:hAnsiTheme="minorHAnsi" w:cstheme="minorBidi"/>
+              </w:rPr>
+            </w:pPr>
+            <w:r>
+              <w:rPr>
+                <w:rFonts w:asciiTheme="minorHAnsi" w:hAnsiTheme="minorHAnsi" w:eastAsiaTheme="minorEastAsia" w:cstheme="minorBidi"/>
+              </w:rPr>
+              <w:t xml:space="preserve">Beau has been having </w:t>
+            </w:r>
+            <w:proofErr w:type="gramStart"/>
+            <w:r>
+              <w:rPr>
+                <w:rFonts w:asciiTheme="minorHAnsi" w:hAnsiTheme="minorHAnsi" w:eastAsiaTheme="minorEastAsia" w:cstheme="minorBidi"/>
+              </w:rPr>
+              <w:t>a number of</w:t>
+            </w:r>
+            <w:proofErr w:type="gramEnd"/>
+            <w:r>
+              <w:rPr>
+                <w:rFonts w:asciiTheme="minorHAnsi" w:hAnsiTheme="minorHAnsi" w:eastAsiaTheme="minorEastAsia" w:cstheme="minorBidi"/>
+              </w:rPr>
+              <w:t xml:space="preserve"> issues in getting his change password methods to work, however, with some assistance from the group this is looking like it will soon be completed.</w:t>
             </w:r>
           </w:p>
           <w:p>
@@ -3801,7 +3838,7 @@
             </w:pPr>
             <w:r>
               <w:rPr>
-                <w:rFonts w:asciiTheme="minorHAnsi" w:eastAsia="Arial" w:hAnsiTheme="minorHAnsi" w:cstheme="minorHAnsi"/>
+                <w:rFonts w:eastAsia="Arial" w:asciiTheme="minorHAnsi" w:hAnsiTheme="minorHAnsi" w:cstheme="minorHAnsi"/>
                 <w:bCs/>
                 <w:lang w:eastAsia="ja-JP"/>
               </w:rPr>
@@ -3832,7 +3869,7 @@
             </w:pPr>
             <w:r>
               <w:rPr>
-                <w:rFonts w:asciiTheme="minorHAnsi" w:eastAsia="Arial" w:hAnsiTheme="minorHAnsi" w:cstheme="minorHAnsi"/>
+                <w:rFonts w:eastAsia="Arial" w:asciiTheme="minorHAnsi" w:hAnsiTheme="minorHAnsi" w:cstheme="minorHAnsi"/>
                 <w:bCs/>
                 <w:lang w:eastAsia="ja-JP"/>
               </w:rPr>
@@ -3883,7 +3920,7 @@
             </w:r>
             <w:r>
               <w:rPr>
-                <w:rFonts w:asciiTheme="minorHAnsi" w:eastAsia="Arial" w:hAnsiTheme="minorHAnsi" w:cstheme="minorHAnsi"/>
+                <w:rFonts w:eastAsia="Arial" w:asciiTheme="minorHAnsi" w:hAnsiTheme="minorHAnsi" w:cstheme="minorHAnsi"/>
               </w:rPr>
               <w:t>Change “error” to “incident” in code to stop confusion</w:t>
             </w:r>
@@ -3907,29 +3944,29 @@
             </w:pPr>
             <w:r>
               <w:rPr>
-                <w:rFonts w:asciiTheme="minorHAnsi" w:eastAsia="Arial" w:hAnsiTheme="minorHAnsi" w:cstheme="minorHAnsi"/>
+                <w:rFonts w:eastAsia="Arial" w:asciiTheme="minorHAnsi" w:hAnsiTheme="minorHAnsi" w:cstheme="minorHAnsi"/>
               </w:rPr>
               <w:t xml:space="preserve">Update login table to have user login with a “user name” (e.g. </w:t>
             </w:r>
             <w:proofErr w:type="spellStart"/>
             <w:r>
               <w:rPr>
-                <w:rFonts w:asciiTheme="minorHAnsi" w:eastAsia="Arial" w:hAnsiTheme="minorHAnsi" w:cstheme="minorHAnsi"/>
+                <w:rFonts w:eastAsia="Arial" w:asciiTheme="minorHAnsi" w:hAnsiTheme="minorHAnsi" w:cstheme="minorHAnsi"/>
               </w:rPr>
               <w:t>jsmith</w:t>
             </w:r>
             <w:proofErr w:type="spellEnd"/>
             <w:r>
               <w:rPr>
-                <w:rFonts w:asciiTheme="minorHAnsi" w:eastAsia="Arial" w:hAnsiTheme="minorHAnsi" w:cstheme="minorHAnsi"/>
+                <w:rFonts w:eastAsia="Arial" w:asciiTheme="minorHAnsi" w:hAnsiTheme="minorHAnsi" w:cstheme="minorHAnsi"/>
               </w:rPr>
               <w:t>) instead of an email (</w:t>
             </w:r>
-            <w:hyperlink r:id="rId16">
+            <w:hyperlink r:id="rId18">
               <w:r>
                 <w:rPr>
                   <w:rStyle w:val="Hyperlink"/>
-                  <w:rFonts w:asciiTheme="minorHAnsi" w:eastAsia="Arial" w:hAnsiTheme="minorHAnsi" w:cstheme="minorHAnsi"/>
+                  <w:rFonts w:eastAsia="Arial" w:asciiTheme="minorHAnsi" w:hAnsiTheme="minorHAnsi" w:cstheme="minorHAnsi"/>
                   <w:color w:val="auto"/>
                 </w:rPr>
                 <w:t>test@test.com</w:t>
@@ -3937,7 +3974,7 @@
             </w:hyperlink>
             <w:r>
               <w:rPr>
-                <w:rFonts w:asciiTheme="minorHAnsi" w:eastAsia="Arial" w:hAnsiTheme="minorHAnsi" w:cstheme="minorHAnsi"/>
+                <w:rFonts w:eastAsia="Arial" w:asciiTheme="minorHAnsi" w:hAnsiTheme="minorHAnsi" w:cstheme="minorHAnsi"/>
               </w:rPr>
               <w:t>)</w:t>
             </w:r>
@@ -3967,7 +4004,7 @@
             </w:pPr>
             <w:r>
               <w:rPr>
-                <w:rFonts w:asciiTheme="minorHAnsi" w:eastAsia="Arial" w:hAnsiTheme="minorHAnsi" w:cstheme="minorHAnsi"/>
+                <w:rFonts w:eastAsia="Arial" w:asciiTheme="minorHAnsi" w:hAnsiTheme="minorHAnsi" w:cstheme="minorHAnsi"/>
               </w:rPr>
               <w:t>Find a solution for prompting the user when they attempt to leave a page with unsaved changes</w:t>
             </w:r>
@@ -3990,7 +4027,7 @@
             </w:pPr>
             <w:r>
               <w:rPr>
-                <w:rFonts w:asciiTheme="minorHAnsi" w:eastAsia="Arial" w:hAnsiTheme="minorHAnsi" w:cstheme="minorHAnsi"/>
+                <w:rFonts w:eastAsia="Arial" w:asciiTheme="minorHAnsi" w:hAnsiTheme="minorHAnsi" w:cstheme="minorHAnsi"/>
               </w:rPr>
               <w:t>Add functionality to edit drop-down fields in Edit Form page</w:t>
             </w:r>
@@ -4233,7 +4270,7 @@
             </w:r>
             <w:r>
               <w:rPr>
-                <w:rFonts w:ascii="Times" w:eastAsia="Times" w:hAnsi="Times" w:cs="Times"/>
+                <w:rFonts w:ascii="Times" w:hAnsi="Times" w:eastAsia="Times" w:cs="Times"/>
                 <w:color w:val="0000FF"/>
               </w:rPr>
               <w:t>ould be the entire iteration or just a specific component]</w:t>
@@ -4279,6 +4316,7 @@
               <w:spacing w:before="40" w:after="40"/>
             </w:pPr>
             <w:r>
+              <w:lastRenderedPageBreak/>
               <w:t>Participants</w:t>
             </w:r>
           </w:p>
@@ -4324,7 +4362,7 @@
             </w:pPr>
             <w:r>
               <w:rPr>
-                <w:rFonts w:ascii="Times" w:eastAsia="Times" w:hAnsi="Times" w:cs="Times"/>
+                <w:rFonts w:ascii="Times" w:hAnsi="Times" w:eastAsia="Times" w:cs="Times"/>
                 <w:color w:val="0000FF"/>
               </w:rPr>
               <w:t>[For example, express as Red, Yellow, or Green.]</w:t>
@@ -4343,7 +4381,6 @@
         </w:numPr>
       </w:pPr>
       <w:r>
-        <w:lastRenderedPageBreak/>
         <w:t>Assessment against objectives</w:t>
       </w:r>
     </w:p>
@@ -4527,21 +4564,11 @@
           <w:r>
             <w:sym w:font="Symbol" w:char="F0D3"/>
           </w:r>
-          <w:r>
-            <w:fldChar w:fldCharType="begin"/>
-          </w:r>
-          <w:r>
-            <w:instrText xml:space="preserve"> DOCPROPERTY "Company"  \* MERGEFORMAT </w:instrText>
-          </w:r>
-          <w:r>
-            <w:fldChar w:fldCharType="separate"/>
-          </w:r>
-          <w:r>
-            <w:t>&lt;Company Name&gt;</w:t>
-          </w:r>
-          <w:r>
-            <w:fldChar w:fldCharType="end"/>
-          </w:r>
+          <w:fldSimple w:instr=" DOCPROPERTY &quot;Company&quot;  \* MERGEFORMAT ">
+            <w:r>
+              <w:t>&lt;Company Name&gt;</w:t>
+            </w:r>
+          </w:fldSimple>
           <w:r>
             <w:t xml:space="preserve">, </w:t>
           </w:r>
@@ -4766,21 +4793,11 @@
           <w:r>
             <w:t xml:space="preserve">Construction </w:t>
           </w:r>
-          <w:r>
-            <w:fldChar w:fldCharType="begin"/>
-          </w:r>
-          <w:r>
-            <w:instrText xml:space="preserve"> TITLE  \* MERGEFORMAT </w:instrText>
-          </w:r>
-          <w:r>
-            <w:fldChar w:fldCharType="separate"/>
-          </w:r>
-          <w:r>
-            <w:t>Iteration Plan</w:t>
-          </w:r>
-          <w:r>
-            <w:fldChar w:fldCharType="end"/>
-          </w:r>
+          <w:fldSimple w:instr=" TITLE  \* MERGEFORMAT ">
+            <w:r>
+              <w:t>Iteration Plan</w:t>
+            </w:r>
+          </w:fldSimple>
           <w:r>
             <w:t xml:space="preserve"> 3</w:t>
           </w:r>
@@ -4833,7 +4850,7 @@
         <w:ind w:left="1080" w:hanging="360"/>
       </w:pPr>
       <w:rPr>
-        <w:rFonts w:ascii="Symbol" w:hAnsi="Symbol" w:hint="default"/>
+        <w:rFonts w:hint="default" w:ascii="Symbol" w:hAnsi="Symbol"/>
       </w:rPr>
     </w:lvl>
     <w:lvl w:ilvl="1">
@@ -4926,7 +4943,7 @@
         <w:ind w:left="360" w:hanging="360"/>
       </w:pPr>
       <w:rPr>
-        <w:rFonts w:ascii="Symbol" w:hAnsi="Symbol" w:hint="default"/>
+        <w:rFonts w:hint="default" w:ascii="Symbol" w:hAnsi="Symbol"/>
       </w:rPr>
     </w:lvl>
   </w:abstractNum>
@@ -4943,7 +4960,7 @@
         <w:ind w:left="720" w:hanging="360"/>
       </w:pPr>
       <w:rPr>
-        <w:rFonts w:ascii="Symbol" w:hAnsi="Symbol" w:hint="default"/>
+        <w:rFonts w:hint="default" w:ascii="Symbol" w:hAnsi="Symbol"/>
       </w:rPr>
     </w:lvl>
     <w:lvl w:ilvl="1" w:tplc="0C090003" w:tentative="1">
@@ -4955,7 +4972,7 @@
         <w:ind w:left="1440" w:hanging="360"/>
       </w:pPr>
       <w:rPr>
-        <w:rFonts w:ascii="Courier New" w:hAnsi="Courier New" w:cs="Courier New" w:hint="default"/>
+        <w:rFonts w:hint="default" w:ascii="Courier New" w:hAnsi="Courier New" w:cs="Courier New"/>
       </w:rPr>
     </w:lvl>
     <w:lvl w:ilvl="2" w:tplc="0C090005" w:tentative="1">
@@ -4967,7 +4984,7 @@
         <w:ind w:left="2160" w:hanging="360"/>
       </w:pPr>
       <w:rPr>
-        <w:rFonts w:ascii="Wingdings" w:hAnsi="Wingdings" w:hint="default"/>
+        <w:rFonts w:hint="default" w:ascii="Wingdings" w:hAnsi="Wingdings"/>
       </w:rPr>
     </w:lvl>
     <w:lvl w:ilvl="3" w:tplc="0C090001" w:tentative="1">
@@ -4979,7 +4996,7 @@
         <w:ind w:left="2880" w:hanging="360"/>
       </w:pPr>
       <w:rPr>
-        <w:rFonts w:ascii="Symbol" w:hAnsi="Symbol" w:hint="default"/>
+        <w:rFonts w:hint="default" w:ascii="Symbol" w:hAnsi="Symbol"/>
       </w:rPr>
     </w:lvl>
     <w:lvl w:ilvl="4" w:tplc="0C090003" w:tentative="1">
@@ -4991,7 +5008,7 @@
         <w:ind w:left="3600" w:hanging="360"/>
       </w:pPr>
       <w:rPr>
-        <w:rFonts w:ascii="Courier New" w:hAnsi="Courier New" w:cs="Courier New" w:hint="default"/>
+        <w:rFonts w:hint="default" w:ascii="Courier New" w:hAnsi="Courier New" w:cs="Courier New"/>
       </w:rPr>
     </w:lvl>
     <w:lvl w:ilvl="5" w:tplc="0C090005" w:tentative="1">
@@ -5003,7 +5020,7 @@
         <w:ind w:left="4320" w:hanging="360"/>
       </w:pPr>
       <w:rPr>
-        <w:rFonts w:ascii="Wingdings" w:hAnsi="Wingdings" w:hint="default"/>
+        <w:rFonts w:hint="default" w:ascii="Wingdings" w:hAnsi="Wingdings"/>
       </w:rPr>
     </w:lvl>
     <w:lvl w:ilvl="6" w:tplc="0C090001" w:tentative="1">
@@ -5015,7 +5032,7 @@
         <w:ind w:left="5040" w:hanging="360"/>
       </w:pPr>
       <w:rPr>
-        <w:rFonts w:ascii="Symbol" w:hAnsi="Symbol" w:hint="default"/>
+        <w:rFonts w:hint="default" w:ascii="Symbol" w:hAnsi="Symbol"/>
       </w:rPr>
     </w:lvl>
     <w:lvl w:ilvl="7" w:tplc="0C090003" w:tentative="1">
@@ -5027,7 +5044,7 @@
         <w:ind w:left="5760" w:hanging="360"/>
       </w:pPr>
       <w:rPr>
-        <w:rFonts w:ascii="Courier New" w:hAnsi="Courier New" w:cs="Courier New" w:hint="default"/>
+        <w:rFonts w:hint="default" w:ascii="Courier New" w:hAnsi="Courier New" w:cs="Courier New"/>
       </w:rPr>
     </w:lvl>
     <w:lvl w:ilvl="8" w:tplc="0C090005" w:tentative="1">
@@ -5039,7 +5056,7 @@
         <w:ind w:left="6480" w:hanging="360"/>
       </w:pPr>
       <w:rPr>
-        <w:rFonts w:ascii="Wingdings" w:hAnsi="Wingdings" w:hint="default"/>
+        <w:rFonts w:hint="default" w:ascii="Wingdings" w:hAnsi="Wingdings"/>
       </w:rPr>
     </w:lvl>
   </w:abstractNum>
@@ -5059,7 +5076,7 @@
         <w:ind w:left="360" w:hanging="360"/>
       </w:pPr>
       <w:rPr>
-        <w:rFonts w:ascii="Symbol" w:hAnsi="Symbol" w:hint="default"/>
+        <w:rFonts w:hint="default" w:ascii="Symbol" w:hAnsi="Symbol"/>
       </w:rPr>
     </w:lvl>
   </w:abstractNum>
@@ -5075,7 +5092,7 @@
         <w:ind w:left="720" w:hanging="360"/>
       </w:pPr>
       <w:rPr>
-        <w:rFonts w:ascii="Arial" w:eastAsia="Arial" w:hAnsi="Arial" w:cs="Arial" w:hint="default"/>
+        <w:rFonts w:hint="default" w:ascii="Arial" w:hAnsi="Arial" w:eastAsia="Arial" w:cs="Arial"/>
       </w:rPr>
     </w:lvl>
     <w:lvl w:ilvl="1" w:tplc="0C090003" w:tentative="1">
@@ -5087,7 +5104,7 @@
         <w:ind w:left="1440" w:hanging="360"/>
       </w:pPr>
       <w:rPr>
-        <w:rFonts w:ascii="Courier New" w:hAnsi="Courier New" w:cs="Courier New" w:hint="default"/>
+        <w:rFonts w:hint="default" w:ascii="Courier New" w:hAnsi="Courier New" w:cs="Courier New"/>
       </w:rPr>
     </w:lvl>
     <w:lvl w:ilvl="2" w:tplc="0C090005" w:tentative="1">
@@ -5099,7 +5116,7 @@
         <w:ind w:left="2160" w:hanging="360"/>
       </w:pPr>
       <w:rPr>
-        <w:rFonts w:ascii="Wingdings" w:hAnsi="Wingdings" w:hint="default"/>
+        <w:rFonts w:hint="default" w:ascii="Wingdings" w:hAnsi="Wingdings"/>
       </w:rPr>
     </w:lvl>
     <w:lvl w:ilvl="3" w:tplc="0C090001" w:tentative="1">
@@ -5111,7 +5128,7 @@
         <w:ind w:left="2880" w:hanging="360"/>
       </w:pPr>
       <w:rPr>
-        <w:rFonts w:ascii="Symbol" w:hAnsi="Symbol" w:hint="default"/>
+        <w:rFonts w:hint="default" w:ascii="Symbol" w:hAnsi="Symbol"/>
       </w:rPr>
     </w:lvl>
     <w:lvl w:ilvl="4" w:tplc="0C090003" w:tentative="1">
@@ -5123,7 +5140,7 @@
         <w:ind w:left="3600" w:hanging="360"/>
       </w:pPr>
       <w:rPr>
-        <w:rFonts w:ascii="Courier New" w:hAnsi="Courier New" w:cs="Courier New" w:hint="default"/>
+        <w:rFonts w:hint="default" w:ascii="Courier New" w:hAnsi="Courier New" w:cs="Courier New"/>
       </w:rPr>
     </w:lvl>
     <w:lvl w:ilvl="5" w:tplc="0C090005" w:tentative="1">
@@ -5135,7 +5152,7 @@
         <w:ind w:left="4320" w:hanging="360"/>
       </w:pPr>
       <w:rPr>
-        <w:rFonts w:ascii="Wingdings" w:hAnsi="Wingdings" w:hint="default"/>
+        <w:rFonts w:hint="default" w:ascii="Wingdings" w:hAnsi="Wingdings"/>
       </w:rPr>
     </w:lvl>
     <w:lvl w:ilvl="6" w:tplc="0C090001" w:tentative="1">
@@ -5147,7 +5164,7 @@
         <w:ind w:left="5040" w:hanging="360"/>
       </w:pPr>
       <w:rPr>
-        <w:rFonts w:ascii="Symbol" w:hAnsi="Symbol" w:hint="default"/>
+        <w:rFonts w:hint="default" w:ascii="Symbol" w:hAnsi="Symbol"/>
       </w:rPr>
     </w:lvl>
     <w:lvl w:ilvl="7" w:tplc="0C090003" w:tentative="1">
@@ -5159,7 +5176,7 @@
         <w:ind w:left="5760" w:hanging="360"/>
       </w:pPr>
       <w:rPr>
-        <w:rFonts w:ascii="Courier New" w:hAnsi="Courier New" w:cs="Courier New" w:hint="default"/>
+        <w:rFonts w:hint="default" w:ascii="Courier New" w:hAnsi="Courier New" w:cs="Courier New"/>
       </w:rPr>
     </w:lvl>
     <w:lvl w:ilvl="8" w:tplc="0C090005" w:tentative="1">
@@ -5171,7 +5188,7 @@
         <w:ind w:left="6480" w:hanging="360"/>
       </w:pPr>
       <w:rPr>
-        <w:rFonts w:ascii="Wingdings" w:hAnsi="Wingdings" w:hint="default"/>
+        <w:rFonts w:hint="default" w:ascii="Wingdings" w:hAnsi="Wingdings"/>
       </w:rPr>
     </w:lvl>
   </w:abstractNum>
@@ -5304,7 +5321,7 @@
         <w:ind w:left="360" w:hanging="360"/>
       </w:pPr>
       <w:rPr>
-        <w:rFonts w:ascii="Symbol" w:hAnsi="Symbol" w:hint="default"/>
+        <w:rFonts w:hint="default" w:ascii="Symbol" w:hAnsi="Symbol"/>
       </w:rPr>
     </w:lvl>
   </w:abstractNum>
@@ -5324,7 +5341,7 @@
         <w:ind w:left="1440" w:hanging="360"/>
       </w:pPr>
       <w:rPr>
-        <w:rFonts w:ascii="Wingdings" w:hAnsi="Wingdings" w:hint="default"/>
+        <w:rFonts w:hint="default" w:ascii="Wingdings" w:hAnsi="Wingdings"/>
       </w:rPr>
     </w:lvl>
     <w:lvl w:ilvl="1">
@@ -5339,7 +5356,7 @@
         <w:ind w:left="2160" w:hanging="360"/>
       </w:pPr>
       <w:rPr>
-        <w:rFonts w:ascii="Courier New" w:hAnsi="Courier New" w:cs="Courier New" w:hint="default"/>
+        <w:rFonts w:hint="default" w:ascii="Courier New" w:hAnsi="Courier New" w:cs="Courier New"/>
       </w:rPr>
     </w:lvl>
     <w:lvl w:ilvl="2">
@@ -5354,7 +5371,7 @@
         <w:ind w:left="2880" w:hanging="360"/>
       </w:pPr>
       <w:rPr>
-        <w:rFonts w:ascii="Wingdings" w:hAnsi="Wingdings" w:hint="default"/>
+        <w:rFonts w:hint="default" w:ascii="Wingdings" w:hAnsi="Wingdings"/>
       </w:rPr>
     </w:lvl>
     <w:lvl w:ilvl="3">
@@ -5369,7 +5386,7 @@
         <w:ind w:left="3600" w:hanging="360"/>
       </w:pPr>
       <w:rPr>
-        <w:rFonts w:ascii="Symbol" w:hAnsi="Symbol" w:hint="default"/>
+        <w:rFonts w:hint="default" w:ascii="Symbol" w:hAnsi="Symbol"/>
       </w:rPr>
     </w:lvl>
     <w:lvl w:ilvl="4">
@@ -5384,7 +5401,7 @@
         <w:ind w:left="4320" w:hanging="360"/>
       </w:pPr>
       <w:rPr>
-        <w:rFonts w:ascii="Courier New" w:hAnsi="Courier New" w:cs="Courier New" w:hint="default"/>
+        <w:rFonts w:hint="default" w:ascii="Courier New" w:hAnsi="Courier New" w:cs="Courier New"/>
       </w:rPr>
     </w:lvl>
     <w:lvl w:ilvl="5">
@@ -5399,7 +5416,7 @@
         <w:ind w:left="5040" w:hanging="360"/>
       </w:pPr>
       <w:rPr>
-        <w:rFonts w:ascii="Wingdings" w:hAnsi="Wingdings" w:hint="default"/>
+        <w:rFonts w:hint="default" w:ascii="Wingdings" w:hAnsi="Wingdings"/>
       </w:rPr>
     </w:lvl>
     <w:lvl w:ilvl="6">
@@ -5414,7 +5431,7 @@
         <w:ind w:left="5760" w:hanging="360"/>
       </w:pPr>
       <w:rPr>
-        <w:rFonts w:ascii="Symbol" w:hAnsi="Symbol" w:hint="default"/>
+        <w:rFonts w:hint="default" w:ascii="Symbol" w:hAnsi="Symbol"/>
       </w:rPr>
     </w:lvl>
     <w:lvl w:ilvl="7">
@@ -5429,7 +5446,7 @@
         <w:ind w:left="6480" w:hanging="360"/>
       </w:pPr>
       <w:rPr>
-        <w:rFonts w:ascii="Courier New" w:hAnsi="Courier New" w:cs="Courier New" w:hint="default"/>
+        <w:rFonts w:hint="default" w:ascii="Courier New" w:hAnsi="Courier New" w:cs="Courier New"/>
       </w:rPr>
     </w:lvl>
     <w:lvl w:ilvl="8">
@@ -5444,7 +5461,7 @@
         <w:ind w:left="7200" w:hanging="360"/>
       </w:pPr>
       <w:rPr>
-        <w:rFonts w:ascii="Wingdings" w:hAnsi="Wingdings" w:hint="default"/>
+        <w:rFonts w:hint="default" w:ascii="Wingdings" w:hAnsi="Wingdings"/>
       </w:rPr>
     </w:lvl>
   </w:abstractNum>
@@ -5460,7 +5477,7 @@
         <w:ind w:left="720" w:hanging="360"/>
       </w:pPr>
       <w:rPr>
-        <w:rFonts w:ascii="Arial" w:eastAsia="Arial" w:hAnsi="Arial" w:cs="Arial" w:hint="default"/>
+        <w:rFonts w:hint="default" w:ascii="Arial" w:hAnsi="Arial" w:eastAsia="Arial" w:cs="Arial"/>
       </w:rPr>
     </w:lvl>
     <w:lvl w:ilvl="1" w:tplc="0C090003" w:tentative="1">
@@ -5472,7 +5489,7 @@
         <w:ind w:left="1440" w:hanging="360"/>
       </w:pPr>
       <w:rPr>
-        <w:rFonts w:ascii="Courier New" w:hAnsi="Courier New" w:cs="Courier New" w:hint="default"/>
+        <w:rFonts w:hint="default" w:ascii="Courier New" w:hAnsi="Courier New" w:cs="Courier New"/>
       </w:rPr>
     </w:lvl>
     <w:lvl w:ilvl="2" w:tplc="0C090005" w:tentative="1">
@@ -5484,7 +5501,7 @@
         <w:ind w:left="2160" w:hanging="360"/>
       </w:pPr>
       <w:rPr>
-        <w:rFonts w:ascii="Wingdings" w:hAnsi="Wingdings" w:hint="default"/>
+        <w:rFonts w:hint="default" w:ascii="Wingdings" w:hAnsi="Wingdings"/>
       </w:rPr>
     </w:lvl>
     <w:lvl w:ilvl="3" w:tplc="0C090001" w:tentative="1">
@@ -5496,7 +5513,7 @@
         <w:ind w:left="2880" w:hanging="360"/>
       </w:pPr>
       <w:rPr>
-        <w:rFonts w:ascii="Symbol" w:hAnsi="Symbol" w:hint="default"/>
+        <w:rFonts w:hint="default" w:ascii="Symbol" w:hAnsi="Symbol"/>
       </w:rPr>
     </w:lvl>
     <w:lvl w:ilvl="4" w:tplc="0C090003" w:tentative="1">
@@ -5508,7 +5525,7 @@
         <w:ind w:left="3600" w:hanging="360"/>
       </w:pPr>
       <w:rPr>
-        <w:rFonts w:ascii="Courier New" w:hAnsi="Courier New" w:cs="Courier New" w:hint="default"/>
+        <w:rFonts w:hint="default" w:ascii="Courier New" w:hAnsi="Courier New" w:cs="Courier New"/>
       </w:rPr>
     </w:lvl>
     <w:lvl w:ilvl="5" w:tplc="0C090005" w:tentative="1">
@@ -5520,7 +5537,7 @@
         <w:ind w:left="4320" w:hanging="360"/>
       </w:pPr>
       <w:rPr>
-        <w:rFonts w:ascii="Wingdings" w:hAnsi="Wingdings" w:hint="default"/>
+        <w:rFonts w:hint="default" w:ascii="Wingdings" w:hAnsi="Wingdings"/>
       </w:rPr>
     </w:lvl>
     <w:lvl w:ilvl="6" w:tplc="0C090001" w:tentative="1">
@@ -5532,7 +5549,7 @@
         <w:ind w:left="5040" w:hanging="360"/>
       </w:pPr>
       <w:rPr>
-        <w:rFonts w:ascii="Symbol" w:hAnsi="Symbol" w:hint="default"/>
+        <w:rFonts w:hint="default" w:ascii="Symbol" w:hAnsi="Symbol"/>
       </w:rPr>
     </w:lvl>
     <w:lvl w:ilvl="7" w:tplc="0C090003" w:tentative="1">
@@ -5544,7 +5561,7 @@
         <w:ind w:left="5760" w:hanging="360"/>
       </w:pPr>
       <w:rPr>
-        <w:rFonts w:ascii="Courier New" w:hAnsi="Courier New" w:cs="Courier New" w:hint="default"/>
+        <w:rFonts w:hint="default" w:ascii="Courier New" w:hAnsi="Courier New" w:cs="Courier New"/>
       </w:rPr>
     </w:lvl>
     <w:lvl w:ilvl="8" w:tplc="0C090005" w:tentative="1">
@@ -5556,7 +5573,7 @@
         <w:ind w:left="6480" w:hanging="360"/>
       </w:pPr>
       <w:rPr>
-        <w:rFonts w:ascii="Wingdings" w:hAnsi="Wingdings" w:hint="default"/>
+        <w:rFonts w:hint="default" w:ascii="Wingdings" w:hAnsi="Wingdings"/>
       </w:rPr>
     </w:lvl>
   </w:abstractNum>
@@ -5687,7 +5704,7 @@
         <w:ind w:left="720" w:hanging="360"/>
       </w:pPr>
       <w:rPr>
-        <w:rFonts w:ascii="Symbol" w:hAnsi="Symbol" w:hint="default"/>
+        <w:rFonts w:hint="default" w:ascii="Symbol" w:hAnsi="Symbol"/>
       </w:rPr>
     </w:lvl>
     <w:lvl w:ilvl="1" w:tplc="10E8E736">
@@ -5699,7 +5716,7 @@
         <w:ind w:left="1440" w:hanging="360"/>
       </w:pPr>
       <w:rPr>
-        <w:rFonts w:ascii="Courier New" w:hAnsi="Courier New" w:hint="default"/>
+        <w:rFonts w:hint="default" w:ascii="Courier New" w:hAnsi="Courier New"/>
       </w:rPr>
     </w:lvl>
     <w:lvl w:ilvl="2" w:tplc="B914EB0E">
@@ -5711,7 +5728,7 @@
         <w:ind w:left="2160" w:hanging="360"/>
       </w:pPr>
       <w:rPr>
-        <w:rFonts w:ascii="Wingdings" w:hAnsi="Wingdings" w:hint="default"/>
+        <w:rFonts w:hint="default" w:ascii="Wingdings" w:hAnsi="Wingdings"/>
       </w:rPr>
     </w:lvl>
     <w:lvl w:ilvl="3" w:tplc="2A1848DE">
@@ -5723,7 +5740,7 @@
         <w:ind w:left="2880" w:hanging="360"/>
       </w:pPr>
       <w:rPr>
-        <w:rFonts w:ascii="Symbol" w:hAnsi="Symbol" w:hint="default"/>
+        <w:rFonts w:hint="default" w:ascii="Symbol" w:hAnsi="Symbol"/>
       </w:rPr>
     </w:lvl>
     <w:lvl w:ilvl="4" w:tplc="FE2EC1E6">
@@ -5735,7 +5752,7 @@
         <w:ind w:left="3600" w:hanging="360"/>
       </w:pPr>
       <w:rPr>
-        <w:rFonts w:ascii="Courier New" w:hAnsi="Courier New" w:hint="default"/>
+        <w:rFonts w:hint="default" w:ascii="Courier New" w:hAnsi="Courier New"/>
       </w:rPr>
     </w:lvl>
     <w:lvl w:ilvl="5" w:tplc="4F6C3988">
@@ -5747,7 +5764,7 @@
         <w:ind w:left="4320" w:hanging="360"/>
       </w:pPr>
       <w:rPr>
-        <w:rFonts w:ascii="Wingdings" w:hAnsi="Wingdings" w:hint="default"/>
+        <w:rFonts w:hint="default" w:ascii="Wingdings" w:hAnsi="Wingdings"/>
       </w:rPr>
     </w:lvl>
     <w:lvl w:ilvl="6" w:tplc="76D41516">
@@ -5759,7 +5776,7 @@
         <w:ind w:left="5040" w:hanging="360"/>
       </w:pPr>
       <w:rPr>
-        <w:rFonts w:ascii="Symbol" w:hAnsi="Symbol" w:hint="default"/>
+        <w:rFonts w:hint="default" w:ascii="Symbol" w:hAnsi="Symbol"/>
       </w:rPr>
     </w:lvl>
     <w:lvl w:ilvl="7" w:tplc="4D120C1A">
@@ -5771,7 +5788,7 @@
         <w:ind w:left="5760" w:hanging="360"/>
       </w:pPr>
       <w:rPr>
-        <w:rFonts w:ascii="Courier New" w:hAnsi="Courier New" w:hint="default"/>
+        <w:rFonts w:hint="default" w:ascii="Courier New" w:hAnsi="Courier New"/>
       </w:rPr>
     </w:lvl>
     <w:lvl w:ilvl="8" w:tplc="A83EDD9C">
@@ -5783,7 +5800,7 @@
         <w:ind w:left="6480" w:hanging="360"/>
       </w:pPr>
       <w:rPr>
-        <w:rFonts w:ascii="Wingdings" w:hAnsi="Wingdings" w:hint="default"/>
+        <w:rFonts w:hint="default" w:ascii="Wingdings" w:hAnsi="Wingdings"/>
       </w:rPr>
     </w:lvl>
   </w:abstractNum>
@@ -5803,7 +5820,7 @@
         <w:ind w:left="360" w:hanging="360"/>
       </w:pPr>
       <w:rPr>
-        <w:rFonts w:ascii="Symbol" w:hAnsi="Symbol" w:hint="default"/>
+        <w:rFonts w:hint="default" w:ascii="Symbol" w:hAnsi="Symbol"/>
       </w:rPr>
     </w:lvl>
   </w:abstractNum>
@@ -5936,7 +5953,7 @@
         <w:ind w:left="360" w:hanging="360"/>
       </w:pPr>
       <w:rPr>
-        <w:rFonts w:ascii="Symbol" w:hAnsi="Symbol" w:hint="default"/>
+        <w:rFonts w:hint="default" w:ascii="Symbol" w:hAnsi="Symbol"/>
       </w:rPr>
     </w:lvl>
   </w:abstractNum>
@@ -5956,7 +5973,7 @@
         <w:ind w:left="360" w:hanging="360"/>
       </w:pPr>
       <w:rPr>
-        <w:rFonts w:ascii="Symbol" w:hAnsi="Symbol" w:hint="default"/>
+        <w:rFonts w:hint="default" w:ascii="Symbol" w:hAnsi="Symbol"/>
       </w:rPr>
     </w:lvl>
   </w:abstractNum>
@@ -5976,7 +5993,7 @@
         <w:ind w:left="360" w:hanging="360"/>
       </w:pPr>
       <w:rPr>
-        <w:rFonts w:ascii="Symbol" w:hAnsi="Symbol" w:hint="default"/>
+        <w:rFonts w:hint="default" w:ascii="Symbol" w:hAnsi="Symbol"/>
       </w:rPr>
     </w:lvl>
   </w:abstractNum>
@@ -5996,7 +6013,7 @@
         <w:ind w:left="360" w:hanging="360"/>
       </w:pPr>
       <w:rPr>
-        <w:rFonts w:ascii="Symbol" w:hAnsi="Symbol" w:hint="default"/>
+        <w:rFonts w:hint="default" w:ascii="Symbol" w:hAnsi="Symbol"/>
       </w:rPr>
     </w:lvl>
   </w:abstractNum>
@@ -6016,7 +6033,7 @@
         <w:ind w:left="360" w:hanging="360"/>
       </w:pPr>
       <w:rPr>
-        <w:rFonts w:ascii="Symbol" w:hAnsi="Symbol" w:hint="default"/>
+        <w:rFonts w:hint="default" w:ascii="Symbol" w:hAnsi="Symbol"/>
       </w:rPr>
     </w:lvl>
   </w:abstractNum>
@@ -6149,7 +6166,7 @@
         <w:ind w:left="360" w:hanging="360"/>
       </w:pPr>
       <w:rPr>
-        <w:rFonts w:ascii="Symbol" w:hAnsi="Symbol" w:hint="default"/>
+        <w:rFonts w:hint="default" w:ascii="Symbol" w:hAnsi="Symbol"/>
       </w:rPr>
     </w:lvl>
   </w:abstractNum>
@@ -6170,7 +6187,7 @@
         <w:ind w:left="720" w:hanging="360"/>
       </w:pPr>
       <w:rPr>
-        <w:rFonts w:ascii="Symbol" w:hAnsi="Symbol" w:hint="default"/>
+        <w:rFonts w:hint="default" w:ascii="Symbol" w:hAnsi="Symbol"/>
       </w:rPr>
     </w:lvl>
     <w:lvl w:ilvl="1" w:tplc="04090003" w:tentative="1">
@@ -6185,7 +6202,7 @@
         <w:ind w:left="1440" w:hanging="360"/>
       </w:pPr>
       <w:rPr>
-        <w:rFonts w:ascii="Courier New" w:hAnsi="Courier New" w:cs="Courier New" w:hint="default"/>
+        <w:rFonts w:hint="default" w:ascii="Courier New" w:hAnsi="Courier New" w:cs="Courier New"/>
       </w:rPr>
     </w:lvl>
     <w:lvl w:ilvl="2" w:tplc="04090005" w:tentative="1">
@@ -6200,7 +6217,7 @@
         <w:ind w:left="2160" w:hanging="360"/>
       </w:pPr>
       <w:rPr>
-        <w:rFonts w:ascii="Wingdings" w:hAnsi="Wingdings" w:hint="default"/>
+        <w:rFonts w:hint="default" w:ascii="Wingdings" w:hAnsi="Wingdings"/>
       </w:rPr>
     </w:lvl>
     <w:lvl w:ilvl="3" w:tplc="04090001" w:tentative="1">
@@ -6215,7 +6232,7 @@
         <w:ind w:left="2880" w:hanging="360"/>
       </w:pPr>
       <w:rPr>
-        <w:rFonts w:ascii="Symbol" w:hAnsi="Symbol" w:hint="default"/>
+        <w:rFonts w:hint="default" w:ascii="Symbol" w:hAnsi="Symbol"/>
       </w:rPr>
     </w:lvl>
     <w:lvl w:ilvl="4" w:tplc="04090003" w:tentative="1">
@@ -6230,7 +6247,7 @@
         <w:ind w:left="3600" w:hanging="360"/>
       </w:pPr>
       <w:rPr>
-        <w:rFonts w:ascii="Courier New" w:hAnsi="Courier New" w:cs="Courier New" w:hint="default"/>
+        <w:rFonts w:hint="default" w:ascii="Courier New" w:hAnsi="Courier New" w:cs="Courier New"/>
       </w:rPr>
     </w:lvl>
     <w:lvl w:ilvl="5" w:tplc="04090005" w:tentative="1">
@@ -6245,7 +6262,7 @@
         <w:ind w:left="4320" w:hanging="360"/>
       </w:pPr>
       <w:rPr>
-        <w:rFonts w:ascii="Wingdings" w:hAnsi="Wingdings" w:hint="default"/>
+        <w:rFonts w:hint="default" w:ascii="Wingdings" w:hAnsi="Wingdings"/>
       </w:rPr>
     </w:lvl>
     <w:lvl w:ilvl="6" w:tplc="04090001" w:tentative="1">
@@ -6260,7 +6277,7 @@
         <w:ind w:left="5040" w:hanging="360"/>
       </w:pPr>
       <w:rPr>
-        <w:rFonts w:ascii="Symbol" w:hAnsi="Symbol" w:hint="default"/>
+        <w:rFonts w:hint="default" w:ascii="Symbol" w:hAnsi="Symbol"/>
       </w:rPr>
     </w:lvl>
     <w:lvl w:ilvl="7" w:tplc="04090003" w:tentative="1">
@@ -6275,7 +6292,7 @@
         <w:ind w:left="5760" w:hanging="360"/>
       </w:pPr>
       <w:rPr>
-        <w:rFonts w:ascii="Courier New" w:hAnsi="Courier New" w:cs="Courier New" w:hint="default"/>
+        <w:rFonts w:hint="default" w:ascii="Courier New" w:hAnsi="Courier New" w:cs="Courier New"/>
       </w:rPr>
     </w:lvl>
     <w:lvl w:ilvl="8" w:tplc="04090005" w:tentative="1">
@@ -6290,7 +6307,7 @@
         <w:ind w:left="6480" w:hanging="360"/>
       </w:pPr>
       <w:rPr>
-        <w:rFonts w:ascii="Wingdings" w:hAnsi="Wingdings" w:hint="default"/>
+        <w:rFonts w:hint="default" w:ascii="Wingdings" w:hAnsi="Wingdings"/>
       </w:rPr>
     </w:lvl>
   </w:abstractNum>
@@ -6307,7 +6324,7 @@
         <w:ind w:left="720" w:hanging="360"/>
       </w:pPr>
       <w:rPr>
-        <w:rFonts w:ascii="Symbol" w:hAnsi="Symbol" w:hint="default"/>
+        <w:rFonts w:hint="default" w:ascii="Symbol" w:hAnsi="Symbol"/>
       </w:rPr>
     </w:lvl>
     <w:lvl w:ilvl="1" w:tplc="DF08F252">
@@ -6319,7 +6336,7 @@
         <w:ind w:left="1440" w:hanging="360"/>
       </w:pPr>
       <w:rPr>
-        <w:rFonts w:ascii="Courier New" w:hAnsi="Courier New" w:hint="default"/>
+        <w:rFonts w:hint="default" w:ascii="Courier New" w:hAnsi="Courier New"/>
       </w:rPr>
     </w:lvl>
     <w:lvl w:ilvl="2" w:tplc="CA7A5D60">
@@ -6331,7 +6348,7 @@
         <w:ind w:left="2160" w:hanging="360"/>
       </w:pPr>
       <w:rPr>
-        <w:rFonts w:ascii="Wingdings" w:hAnsi="Wingdings" w:hint="default"/>
+        <w:rFonts w:hint="default" w:ascii="Wingdings" w:hAnsi="Wingdings"/>
       </w:rPr>
     </w:lvl>
     <w:lvl w:ilvl="3" w:tplc="C7662AFC">
@@ -6343,7 +6360,7 @@
         <w:ind w:left="2880" w:hanging="360"/>
       </w:pPr>
       <w:rPr>
-        <w:rFonts w:ascii="Symbol" w:hAnsi="Symbol" w:hint="default"/>
+        <w:rFonts w:hint="default" w:ascii="Symbol" w:hAnsi="Symbol"/>
       </w:rPr>
     </w:lvl>
     <w:lvl w:ilvl="4" w:tplc="7076C9CE">
@@ -6355,7 +6372,7 @@
         <w:ind w:left="3600" w:hanging="360"/>
       </w:pPr>
       <w:rPr>
-        <w:rFonts w:ascii="Courier New" w:hAnsi="Courier New" w:hint="default"/>
+        <w:rFonts w:hint="default" w:ascii="Courier New" w:hAnsi="Courier New"/>
       </w:rPr>
     </w:lvl>
     <w:lvl w:ilvl="5" w:tplc="9272A1E4">
@@ -6367,7 +6384,7 @@
         <w:ind w:left="4320" w:hanging="360"/>
       </w:pPr>
       <w:rPr>
-        <w:rFonts w:ascii="Wingdings" w:hAnsi="Wingdings" w:hint="default"/>
+        <w:rFonts w:hint="default" w:ascii="Wingdings" w:hAnsi="Wingdings"/>
       </w:rPr>
     </w:lvl>
     <w:lvl w:ilvl="6" w:tplc="2DDEE5BA">
@@ -6379,7 +6396,7 @@
         <w:ind w:left="5040" w:hanging="360"/>
       </w:pPr>
       <w:rPr>
-        <w:rFonts w:ascii="Symbol" w:hAnsi="Symbol" w:hint="default"/>
+        <w:rFonts w:hint="default" w:ascii="Symbol" w:hAnsi="Symbol"/>
       </w:rPr>
     </w:lvl>
     <w:lvl w:ilvl="7" w:tplc="A2AC4BCE">
@@ -6391,7 +6408,7 @@
         <w:ind w:left="5760" w:hanging="360"/>
       </w:pPr>
       <w:rPr>
-        <w:rFonts w:ascii="Courier New" w:hAnsi="Courier New" w:hint="default"/>
+        <w:rFonts w:hint="default" w:ascii="Courier New" w:hAnsi="Courier New"/>
       </w:rPr>
     </w:lvl>
     <w:lvl w:ilvl="8" w:tplc="8FD20F3E">
@@ -6403,7 +6420,7 @@
         <w:ind w:left="6480" w:hanging="360"/>
       </w:pPr>
       <w:rPr>
-        <w:rFonts w:ascii="Wingdings" w:hAnsi="Wingdings" w:hint="default"/>
+        <w:rFonts w:hint="default" w:ascii="Wingdings" w:hAnsi="Wingdings"/>
       </w:rPr>
     </w:lvl>
   </w:abstractNum>
@@ -6423,7 +6440,7 @@
         <w:ind w:left="720" w:hanging="360"/>
       </w:pPr>
       <w:rPr>
-        <w:rFonts w:ascii="Symbol" w:hAnsi="Symbol" w:hint="default"/>
+        <w:rFonts w:hint="default" w:ascii="Symbol" w:hAnsi="Symbol"/>
       </w:rPr>
     </w:lvl>
     <w:lvl w:ilvl="1" w:tplc="04090003" w:tentative="1">
@@ -6438,7 +6455,7 @@
         <w:ind w:left="1440" w:hanging="360"/>
       </w:pPr>
       <w:rPr>
-        <w:rFonts w:ascii="Courier New" w:hAnsi="Courier New" w:hint="default"/>
+        <w:rFonts w:hint="default" w:ascii="Courier New" w:hAnsi="Courier New"/>
       </w:rPr>
     </w:lvl>
     <w:lvl w:ilvl="2" w:tplc="04090005" w:tentative="1">
@@ -6453,7 +6470,7 @@
         <w:ind w:left="2160" w:hanging="360"/>
       </w:pPr>
       <w:rPr>
-        <w:rFonts w:ascii="Wingdings" w:hAnsi="Wingdings" w:hint="default"/>
+        <w:rFonts w:hint="default" w:ascii="Wingdings" w:hAnsi="Wingdings"/>
       </w:rPr>
     </w:lvl>
     <w:lvl w:ilvl="3" w:tplc="04090001" w:tentative="1">
@@ -6468,7 +6485,7 @@
         <w:ind w:left="2880" w:hanging="360"/>
       </w:pPr>
       <w:rPr>
-        <w:rFonts w:ascii="Symbol" w:hAnsi="Symbol" w:hint="default"/>
+        <w:rFonts w:hint="default" w:ascii="Symbol" w:hAnsi="Symbol"/>
       </w:rPr>
     </w:lvl>
     <w:lvl w:ilvl="4" w:tplc="04090003" w:tentative="1">
@@ -6483,7 +6500,7 @@
         <w:ind w:left="3600" w:hanging="360"/>
       </w:pPr>
       <w:rPr>
-        <w:rFonts w:ascii="Courier New" w:hAnsi="Courier New" w:hint="default"/>
+        <w:rFonts w:hint="default" w:ascii="Courier New" w:hAnsi="Courier New"/>
       </w:rPr>
     </w:lvl>
     <w:lvl w:ilvl="5" w:tplc="04090005" w:tentative="1">
@@ -6498,7 +6515,7 @@
         <w:ind w:left="4320" w:hanging="360"/>
       </w:pPr>
       <w:rPr>
-        <w:rFonts w:ascii="Wingdings" w:hAnsi="Wingdings" w:hint="default"/>
+        <w:rFonts w:hint="default" w:ascii="Wingdings" w:hAnsi="Wingdings"/>
       </w:rPr>
     </w:lvl>
     <w:lvl w:ilvl="6" w:tplc="04090001" w:tentative="1">
@@ -6513,7 +6530,7 @@
         <w:ind w:left="5040" w:hanging="360"/>
       </w:pPr>
       <w:rPr>
-        <w:rFonts w:ascii="Symbol" w:hAnsi="Symbol" w:hint="default"/>
+        <w:rFonts w:hint="default" w:ascii="Symbol" w:hAnsi="Symbol"/>
       </w:rPr>
     </w:lvl>
     <w:lvl w:ilvl="7" w:tplc="04090003" w:tentative="1">
@@ -6528,7 +6545,7 @@
         <w:ind w:left="5760" w:hanging="360"/>
       </w:pPr>
       <w:rPr>
-        <w:rFonts w:ascii="Courier New" w:hAnsi="Courier New" w:hint="default"/>
+        <w:rFonts w:hint="default" w:ascii="Courier New" w:hAnsi="Courier New"/>
       </w:rPr>
     </w:lvl>
     <w:lvl w:ilvl="8" w:tplc="04090005" w:tentative="1">
@@ -6543,7 +6560,7 @@
         <w:ind w:left="6480" w:hanging="360"/>
       </w:pPr>
       <w:rPr>
-        <w:rFonts w:ascii="Wingdings" w:hAnsi="Wingdings" w:hint="default"/>
+        <w:rFonts w:hint="default" w:ascii="Wingdings" w:hAnsi="Wingdings"/>
       </w:rPr>
     </w:lvl>
   </w:abstractNum>
@@ -6563,7 +6580,7 @@
         <w:ind w:left="720" w:hanging="360"/>
       </w:pPr>
       <w:rPr>
-        <w:rFonts w:ascii="Symbol" w:hAnsi="Symbol" w:hint="default"/>
+        <w:rFonts w:hint="default" w:ascii="Symbol" w:hAnsi="Symbol"/>
       </w:rPr>
     </w:lvl>
     <w:lvl w:ilvl="1" w:tplc="04090003" w:tentative="1">
@@ -6578,7 +6595,7 @@
         <w:ind w:left="1440" w:hanging="360"/>
       </w:pPr>
       <w:rPr>
-        <w:rFonts w:ascii="Courier New" w:hAnsi="Courier New" w:cs="Courier New" w:hint="default"/>
+        <w:rFonts w:hint="default" w:ascii="Courier New" w:hAnsi="Courier New" w:cs="Courier New"/>
       </w:rPr>
     </w:lvl>
     <w:lvl w:ilvl="2" w:tplc="04090005" w:tentative="1">
@@ -6593,7 +6610,7 @@
         <w:ind w:left="2160" w:hanging="360"/>
       </w:pPr>
       <w:rPr>
-        <w:rFonts w:ascii="Wingdings" w:hAnsi="Wingdings" w:hint="default"/>
+        <w:rFonts w:hint="default" w:ascii="Wingdings" w:hAnsi="Wingdings"/>
       </w:rPr>
     </w:lvl>
     <w:lvl w:ilvl="3" w:tplc="04090001" w:tentative="1">
@@ -6608,7 +6625,7 @@
         <w:ind w:left="2880" w:hanging="360"/>
       </w:pPr>
       <w:rPr>
-        <w:rFonts w:ascii="Symbol" w:hAnsi="Symbol" w:hint="default"/>
+        <w:rFonts w:hint="default" w:ascii="Symbol" w:hAnsi="Symbol"/>
       </w:rPr>
     </w:lvl>
     <w:lvl w:ilvl="4" w:tplc="04090003" w:tentative="1">
@@ -6623,7 +6640,7 @@
         <w:ind w:left="3600" w:hanging="360"/>
       </w:pPr>
       <w:rPr>
-        <w:rFonts w:ascii="Courier New" w:hAnsi="Courier New" w:cs="Courier New" w:hint="default"/>
+        <w:rFonts w:hint="default" w:ascii="Courier New" w:hAnsi="Courier New" w:cs="Courier New"/>
       </w:rPr>
     </w:lvl>
     <w:lvl w:ilvl="5" w:tplc="04090005" w:tentative="1">
@@ -6638,7 +6655,7 @@
         <w:ind w:left="4320" w:hanging="360"/>
       </w:pPr>
       <w:rPr>
-        <w:rFonts w:ascii="Wingdings" w:hAnsi="Wingdings" w:hint="default"/>
+        <w:rFonts w:hint="default" w:ascii="Wingdings" w:hAnsi="Wingdings"/>
       </w:rPr>
     </w:lvl>
     <w:lvl w:ilvl="6" w:tplc="04090001" w:tentative="1">
@@ -6653,7 +6670,7 @@
         <w:ind w:left="5040" w:hanging="360"/>
       </w:pPr>
       <w:rPr>
-        <w:rFonts w:ascii="Symbol" w:hAnsi="Symbol" w:hint="default"/>
+        <w:rFonts w:hint="default" w:ascii="Symbol" w:hAnsi="Symbol"/>
       </w:rPr>
     </w:lvl>
     <w:lvl w:ilvl="7" w:tplc="04090003" w:tentative="1">
@@ -6668,7 +6685,7 @@
         <w:ind w:left="5760" w:hanging="360"/>
       </w:pPr>
       <w:rPr>
-        <w:rFonts w:ascii="Courier New" w:hAnsi="Courier New" w:cs="Courier New" w:hint="default"/>
+        <w:rFonts w:hint="default" w:ascii="Courier New" w:hAnsi="Courier New" w:cs="Courier New"/>
       </w:rPr>
     </w:lvl>
     <w:lvl w:ilvl="8" w:tplc="04090005" w:tentative="1">
@@ -6683,7 +6700,7 @@
         <w:ind w:left="6480" w:hanging="360"/>
       </w:pPr>
       <w:rPr>
-        <w:rFonts w:ascii="Wingdings" w:hAnsi="Wingdings" w:hint="default"/>
+        <w:rFonts w:hint="default" w:ascii="Wingdings" w:hAnsi="Wingdings"/>
       </w:rPr>
     </w:lvl>
   </w:abstractNum>
@@ -6703,7 +6720,7 @@
         <w:ind w:left="360" w:hanging="360"/>
       </w:pPr>
       <w:rPr>
-        <w:rFonts w:ascii="Symbol" w:hAnsi="Symbol" w:hint="default"/>
+        <w:rFonts w:hint="default" w:ascii="Symbol" w:hAnsi="Symbol"/>
       </w:rPr>
     </w:lvl>
   </w:abstractNum>
@@ -6723,7 +6740,7 @@
         <w:ind w:left="720" w:hanging="360"/>
       </w:pPr>
       <w:rPr>
-        <w:rFonts w:ascii="Symbol" w:hAnsi="Symbol" w:hint="default"/>
+        <w:rFonts w:hint="default" w:ascii="Symbol" w:hAnsi="Symbol"/>
       </w:rPr>
     </w:lvl>
     <w:lvl w:ilvl="1">
@@ -6738,7 +6755,7 @@
         <w:ind w:left="1440" w:hanging="360"/>
       </w:pPr>
       <w:rPr>
-        <w:rFonts w:ascii="Courier New" w:hAnsi="Courier New" w:cs="Courier New" w:hint="default"/>
+        <w:rFonts w:hint="default" w:ascii="Courier New" w:hAnsi="Courier New" w:cs="Courier New"/>
       </w:rPr>
     </w:lvl>
     <w:lvl w:ilvl="2">
@@ -6753,7 +6770,7 @@
         <w:ind w:left="2160" w:hanging="360"/>
       </w:pPr>
       <w:rPr>
-        <w:rFonts w:ascii="Wingdings" w:hAnsi="Wingdings" w:hint="default"/>
+        <w:rFonts w:hint="default" w:ascii="Wingdings" w:hAnsi="Wingdings"/>
       </w:rPr>
     </w:lvl>
     <w:lvl w:ilvl="3">
@@ -6768,7 +6785,7 @@
         <w:ind w:left="2880" w:hanging="360"/>
       </w:pPr>
       <w:rPr>
-        <w:rFonts w:ascii="Symbol" w:hAnsi="Symbol" w:hint="default"/>
+        <w:rFonts w:hint="default" w:ascii="Symbol" w:hAnsi="Symbol"/>
       </w:rPr>
     </w:lvl>
     <w:lvl w:ilvl="4">
@@ -6783,7 +6800,7 @@
         <w:ind w:left="3600" w:hanging="360"/>
       </w:pPr>
       <w:rPr>
-        <w:rFonts w:ascii="Courier New" w:hAnsi="Courier New" w:cs="Courier New" w:hint="default"/>
+        <w:rFonts w:hint="default" w:ascii="Courier New" w:hAnsi="Courier New" w:cs="Courier New"/>
       </w:rPr>
     </w:lvl>
     <w:lvl w:ilvl="5">
@@ -6798,7 +6815,7 @@
         <w:ind w:left="4320" w:hanging="360"/>
       </w:pPr>
       <w:rPr>
-        <w:rFonts w:ascii="Wingdings" w:hAnsi="Wingdings" w:hint="default"/>
+        <w:rFonts w:hint="default" w:ascii="Wingdings" w:hAnsi="Wingdings"/>
       </w:rPr>
     </w:lvl>
     <w:lvl w:ilvl="6">
@@ -6813,7 +6830,7 @@
         <w:ind w:left="5040" w:hanging="360"/>
       </w:pPr>
       <w:rPr>
-        <w:rFonts w:ascii="Symbol" w:hAnsi="Symbol" w:hint="default"/>
+        <w:rFonts w:hint="default" w:ascii="Symbol" w:hAnsi="Symbol"/>
       </w:rPr>
     </w:lvl>
     <w:lvl w:ilvl="7">
@@ -6828,7 +6845,7 @@
         <w:ind w:left="5760" w:hanging="360"/>
       </w:pPr>
       <w:rPr>
-        <w:rFonts w:ascii="Courier New" w:hAnsi="Courier New" w:cs="Courier New" w:hint="default"/>
+        <w:rFonts w:hint="default" w:ascii="Courier New" w:hAnsi="Courier New" w:cs="Courier New"/>
       </w:rPr>
     </w:lvl>
     <w:lvl w:ilvl="8">
@@ -6843,7 +6860,7 @@
         <w:ind w:left="6480" w:hanging="360"/>
       </w:pPr>
       <w:rPr>
-        <w:rFonts w:ascii="Wingdings" w:hAnsi="Wingdings" w:hint="default"/>
+        <w:rFonts w:hint="default" w:ascii="Wingdings" w:hAnsi="Wingdings"/>
       </w:rPr>
     </w:lvl>
   </w:abstractNum>
@@ -6863,7 +6880,7 @@
         <w:ind w:left="360" w:hanging="360"/>
       </w:pPr>
       <w:rPr>
-        <w:rFonts w:ascii="Symbol" w:hAnsi="Symbol" w:hint="default"/>
+        <w:rFonts w:hint="default" w:ascii="Symbol" w:hAnsi="Symbol"/>
       </w:rPr>
     </w:lvl>
   </w:abstractNum>
@@ -6883,7 +6900,7 @@
         <w:ind w:left="1440" w:hanging="360"/>
       </w:pPr>
       <w:rPr>
-        <w:rFonts w:ascii="Wingdings" w:hAnsi="Wingdings" w:hint="default"/>
+        <w:rFonts w:hint="default" w:ascii="Wingdings" w:hAnsi="Wingdings"/>
       </w:rPr>
     </w:lvl>
     <w:lvl w:ilvl="1" w:tplc="04090003" w:tentative="1">
@@ -6898,7 +6915,7 @@
         <w:ind w:left="2160" w:hanging="360"/>
       </w:pPr>
       <w:rPr>
-        <w:rFonts w:ascii="Courier New" w:hAnsi="Courier New" w:cs="Courier New" w:hint="default"/>
+        <w:rFonts w:hint="default" w:ascii="Courier New" w:hAnsi="Courier New" w:cs="Courier New"/>
       </w:rPr>
     </w:lvl>
     <w:lvl w:ilvl="2" w:tplc="04090005" w:tentative="1">
@@ -6913,7 +6930,7 @@
         <w:ind w:left="2880" w:hanging="360"/>
       </w:pPr>
       <w:rPr>
-        <w:rFonts w:ascii="Wingdings" w:hAnsi="Wingdings" w:hint="default"/>
+        <w:rFonts w:hint="default" w:ascii="Wingdings" w:hAnsi="Wingdings"/>
       </w:rPr>
     </w:lvl>
     <w:lvl w:ilvl="3" w:tplc="04090001" w:tentative="1">
@@ -6928,7 +6945,7 @@
         <w:ind w:left="3600" w:hanging="360"/>
       </w:pPr>
       <w:rPr>
-        <w:rFonts w:ascii="Symbol" w:hAnsi="Symbol" w:hint="default"/>
+        <w:rFonts w:hint="default" w:ascii="Symbol" w:hAnsi="Symbol"/>
       </w:rPr>
     </w:lvl>
     <w:lvl w:ilvl="4" w:tplc="04090003" w:tentative="1">
@@ -6943,7 +6960,7 @@
         <w:ind w:left="4320" w:hanging="360"/>
       </w:pPr>
       <w:rPr>
-        <w:rFonts w:ascii="Courier New" w:hAnsi="Courier New" w:cs="Courier New" w:hint="default"/>
+        <w:rFonts w:hint="default" w:ascii="Courier New" w:hAnsi="Courier New" w:cs="Courier New"/>
       </w:rPr>
     </w:lvl>
     <w:lvl w:ilvl="5" w:tplc="04090005" w:tentative="1">
@@ -6958,7 +6975,7 @@
         <w:ind w:left="5040" w:hanging="360"/>
       </w:pPr>
       <w:rPr>
-        <w:rFonts w:ascii="Wingdings" w:hAnsi="Wingdings" w:hint="default"/>
+        <w:rFonts w:hint="default" w:ascii="Wingdings" w:hAnsi="Wingdings"/>
       </w:rPr>
     </w:lvl>
     <w:lvl w:ilvl="6" w:tplc="04090001" w:tentative="1">
@@ -6973,7 +6990,7 @@
         <w:ind w:left="5760" w:hanging="360"/>
       </w:pPr>
       <w:rPr>
-        <w:rFonts w:ascii="Symbol" w:hAnsi="Symbol" w:hint="default"/>
+        <w:rFonts w:hint="default" w:ascii="Symbol" w:hAnsi="Symbol"/>
       </w:rPr>
     </w:lvl>
     <w:lvl w:ilvl="7" w:tplc="04090003" w:tentative="1">
@@ -6988,7 +7005,7 @@
         <w:ind w:left="6480" w:hanging="360"/>
       </w:pPr>
       <w:rPr>
-        <w:rFonts w:ascii="Courier New" w:hAnsi="Courier New" w:cs="Courier New" w:hint="default"/>
+        <w:rFonts w:hint="default" w:ascii="Courier New" w:hAnsi="Courier New" w:cs="Courier New"/>
       </w:rPr>
     </w:lvl>
     <w:lvl w:ilvl="8" w:tplc="04090005" w:tentative="1">
@@ -7003,7 +7020,7 @@
         <w:ind w:left="7200" w:hanging="360"/>
       </w:pPr>
       <w:rPr>
-        <w:rFonts w:ascii="Wingdings" w:hAnsi="Wingdings" w:hint="default"/>
+        <w:rFonts w:hint="default" w:ascii="Wingdings" w:hAnsi="Wingdings"/>
       </w:rPr>
     </w:lvl>
   </w:abstractNum>
@@ -7023,7 +7040,7 @@
         <w:ind w:left="360" w:hanging="360"/>
       </w:pPr>
       <w:rPr>
-        <w:rFonts w:ascii="Symbol" w:hAnsi="Symbol" w:hint="default"/>
+        <w:rFonts w:hint="default" w:ascii="Symbol" w:hAnsi="Symbol"/>
       </w:rPr>
     </w:lvl>
   </w:abstractNum>
@@ -7039,7 +7056,7 @@
         <w:ind w:left="720" w:hanging="360"/>
       </w:pPr>
       <w:rPr>
-        <w:rFonts w:ascii="Arial" w:eastAsia="Arial" w:hAnsi="Arial" w:cs="Arial" w:hint="default"/>
+        <w:rFonts w:hint="default" w:ascii="Arial" w:hAnsi="Arial" w:eastAsia="Arial" w:cs="Arial"/>
       </w:rPr>
     </w:lvl>
     <w:lvl w:ilvl="1" w:tplc="0C090003" w:tentative="1">
@@ -7051,7 +7068,7 @@
         <w:ind w:left="1440" w:hanging="360"/>
       </w:pPr>
       <w:rPr>
-        <w:rFonts w:ascii="Courier New" w:hAnsi="Courier New" w:cs="Courier New" w:hint="default"/>
+        <w:rFonts w:hint="default" w:ascii="Courier New" w:hAnsi="Courier New" w:cs="Courier New"/>
       </w:rPr>
     </w:lvl>
     <w:lvl w:ilvl="2" w:tplc="0C090005" w:tentative="1">
@@ -7063,7 +7080,7 @@
         <w:ind w:left="2160" w:hanging="360"/>
       </w:pPr>
       <w:rPr>
-        <w:rFonts w:ascii="Wingdings" w:hAnsi="Wingdings" w:hint="default"/>
+        <w:rFonts w:hint="default" w:ascii="Wingdings" w:hAnsi="Wingdings"/>
       </w:rPr>
     </w:lvl>
     <w:lvl w:ilvl="3" w:tplc="0C090001" w:tentative="1">
@@ -7075,7 +7092,7 @@
         <w:ind w:left="2880" w:hanging="360"/>
       </w:pPr>
       <w:rPr>
-        <w:rFonts w:ascii="Symbol" w:hAnsi="Symbol" w:hint="default"/>
+        <w:rFonts w:hint="default" w:ascii="Symbol" w:hAnsi="Symbol"/>
       </w:rPr>
     </w:lvl>
     <w:lvl w:ilvl="4" w:tplc="0C090003" w:tentative="1">
@@ -7087,7 +7104,7 @@
         <w:ind w:left="3600" w:hanging="360"/>
       </w:pPr>
       <w:rPr>
-        <w:rFonts w:ascii="Courier New" w:hAnsi="Courier New" w:cs="Courier New" w:hint="default"/>
+        <w:rFonts w:hint="default" w:ascii="Courier New" w:hAnsi="Courier New" w:cs="Courier New"/>
       </w:rPr>
     </w:lvl>
     <w:lvl w:ilvl="5" w:tplc="0C090005" w:tentative="1">
@@ -7099,7 +7116,7 @@
         <w:ind w:left="4320" w:hanging="360"/>
       </w:pPr>
       <w:rPr>
-        <w:rFonts w:ascii="Wingdings" w:hAnsi="Wingdings" w:hint="default"/>
+        <w:rFonts w:hint="default" w:ascii="Wingdings" w:hAnsi="Wingdings"/>
       </w:rPr>
     </w:lvl>
     <w:lvl w:ilvl="6" w:tplc="0C090001" w:tentative="1">
@@ -7111,7 +7128,7 @@
         <w:ind w:left="5040" w:hanging="360"/>
       </w:pPr>
       <w:rPr>
-        <w:rFonts w:ascii="Symbol" w:hAnsi="Symbol" w:hint="default"/>
+        <w:rFonts w:hint="default" w:ascii="Symbol" w:hAnsi="Symbol"/>
       </w:rPr>
     </w:lvl>
     <w:lvl w:ilvl="7" w:tplc="0C090003" w:tentative="1">
@@ -7123,7 +7140,7 @@
         <w:ind w:left="5760" w:hanging="360"/>
       </w:pPr>
       <w:rPr>
-        <w:rFonts w:ascii="Courier New" w:hAnsi="Courier New" w:cs="Courier New" w:hint="default"/>
+        <w:rFonts w:hint="default" w:ascii="Courier New" w:hAnsi="Courier New" w:cs="Courier New"/>
       </w:rPr>
     </w:lvl>
     <w:lvl w:ilvl="8" w:tplc="0C090005" w:tentative="1">
@@ -7135,7 +7152,7 @@
         <w:ind w:left="6480" w:hanging="360"/>
       </w:pPr>
       <w:rPr>
-        <w:rFonts w:ascii="Wingdings" w:hAnsi="Wingdings" w:hint="default"/>
+        <w:rFonts w:hint="default" w:ascii="Wingdings" w:hAnsi="Wingdings"/>
       </w:rPr>
     </w:lvl>
   </w:abstractNum>
@@ -7155,7 +7172,7 @@
         <w:ind w:left="720" w:hanging="360"/>
       </w:pPr>
       <w:rPr>
-        <w:rFonts w:ascii="Symbol" w:hAnsi="Symbol" w:hint="default"/>
+        <w:rFonts w:hint="default" w:ascii="Symbol" w:hAnsi="Symbol"/>
       </w:rPr>
     </w:lvl>
     <w:lvl w:ilvl="1" w:tplc="04090003">
@@ -7170,7 +7187,7 @@
         <w:ind w:left="1440" w:hanging="360"/>
       </w:pPr>
       <w:rPr>
-        <w:rFonts w:ascii="Courier New" w:hAnsi="Courier New" w:cs="Courier New" w:hint="default"/>
+        <w:rFonts w:hint="default" w:ascii="Courier New" w:hAnsi="Courier New" w:cs="Courier New"/>
       </w:rPr>
     </w:lvl>
     <w:lvl w:ilvl="2" w:tplc="04090005" w:tentative="1">
@@ -7185,7 +7202,7 @@
         <w:ind w:left="2160" w:hanging="360"/>
       </w:pPr>
       <w:rPr>
-        <w:rFonts w:ascii="Wingdings" w:hAnsi="Wingdings" w:hint="default"/>
+        <w:rFonts w:hint="default" w:ascii="Wingdings" w:hAnsi="Wingdings"/>
       </w:rPr>
     </w:lvl>
     <w:lvl w:ilvl="3" w:tplc="04090001" w:tentative="1">
@@ -7200,7 +7217,7 @@
         <w:ind w:left="2880" w:hanging="360"/>
       </w:pPr>
       <w:rPr>
-        <w:rFonts w:ascii="Symbol" w:hAnsi="Symbol" w:hint="default"/>
+        <w:rFonts w:hint="default" w:ascii="Symbol" w:hAnsi="Symbol"/>
       </w:rPr>
     </w:lvl>
     <w:lvl w:ilvl="4" w:tplc="04090003" w:tentative="1">
@@ -7215,7 +7232,7 @@
         <w:ind w:left="3600" w:hanging="360"/>
       </w:pPr>
       <w:rPr>
-        <w:rFonts w:ascii="Courier New" w:hAnsi="Courier New" w:cs="Courier New" w:hint="default"/>
+        <w:rFonts w:hint="default" w:ascii="Courier New" w:hAnsi="Courier New" w:cs="Courier New"/>
       </w:rPr>
     </w:lvl>
     <w:lvl w:ilvl="5" w:tplc="04090005" w:tentative="1">
@@ -7230,7 +7247,7 @@
         <w:ind w:left="4320" w:hanging="360"/>
       </w:pPr>
       <w:rPr>
-        <w:rFonts w:ascii="Wingdings" w:hAnsi="Wingdings" w:hint="default"/>
+        <w:rFonts w:hint="default" w:ascii="Wingdings" w:hAnsi="Wingdings"/>
       </w:rPr>
     </w:lvl>
     <w:lvl w:ilvl="6" w:tplc="04090001" w:tentative="1">
@@ -7245,7 +7262,7 @@
         <w:ind w:left="5040" w:hanging="360"/>
       </w:pPr>
       <w:rPr>
-        <w:rFonts w:ascii="Symbol" w:hAnsi="Symbol" w:hint="default"/>
+        <w:rFonts w:hint="default" w:ascii="Symbol" w:hAnsi="Symbol"/>
       </w:rPr>
     </w:lvl>
     <w:lvl w:ilvl="7" w:tplc="04090003" w:tentative="1">
@@ -7260,7 +7277,7 @@
         <w:ind w:left="5760" w:hanging="360"/>
       </w:pPr>
       <w:rPr>
-        <w:rFonts w:ascii="Courier New" w:hAnsi="Courier New" w:cs="Courier New" w:hint="default"/>
+        <w:rFonts w:hint="default" w:ascii="Courier New" w:hAnsi="Courier New" w:cs="Courier New"/>
       </w:rPr>
     </w:lvl>
     <w:lvl w:ilvl="8" w:tplc="04090005" w:tentative="1">
@@ -7275,7 +7292,7 @@
         <w:ind w:left="6480" w:hanging="360"/>
       </w:pPr>
       <w:rPr>
-        <w:rFonts w:ascii="Wingdings" w:hAnsi="Wingdings" w:hint="default"/>
+        <w:rFonts w:hint="default" w:ascii="Wingdings" w:hAnsi="Wingdings"/>
       </w:rPr>
     </w:lvl>
   </w:abstractNum>
@@ -7310,7 +7327,7 @@
         <w:ind w:left="1350" w:hanging="360"/>
       </w:pPr>
       <w:rPr>
-        <w:rFonts w:ascii="Courier New" w:hAnsi="Courier New" w:cs="Courier New" w:hint="default"/>
+        <w:rFonts w:hint="default" w:ascii="Courier New" w:hAnsi="Courier New" w:cs="Courier New"/>
       </w:rPr>
     </w:lvl>
     <w:lvl w:ilvl="2" w:tplc="04090005" w:tentative="1">
@@ -7325,7 +7342,7 @@
         <w:ind w:left="2070" w:hanging="360"/>
       </w:pPr>
       <w:rPr>
-        <w:rFonts w:ascii="Wingdings" w:hAnsi="Wingdings" w:hint="default"/>
+        <w:rFonts w:hint="default" w:ascii="Wingdings" w:hAnsi="Wingdings"/>
       </w:rPr>
     </w:lvl>
     <w:lvl w:ilvl="3" w:tplc="04090001" w:tentative="1">
@@ -7340,7 +7357,7 @@
         <w:ind w:left="2790" w:hanging="360"/>
       </w:pPr>
       <w:rPr>
-        <w:rFonts w:ascii="Symbol" w:hAnsi="Symbol" w:hint="default"/>
+        <w:rFonts w:hint="default" w:ascii="Symbol" w:hAnsi="Symbol"/>
       </w:rPr>
     </w:lvl>
     <w:lvl w:ilvl="4" w:tplc="04090003" w:tentative="1">
@@ -7355,7 +7372,7 @@
         <w:ind w:left="3510" w:hanging="360"/>
       </w:pPr>
       <w:rPr>
-        <w:rFonts w:ascii="Courier New" w:hAnsi="Courier New" w:cs="Courier New" w:hint="default"/>
+        <w:rFonts w:hint="default" w:ascii="Courier New" w:hAnsi="Courier New" w:cs="Courier New"/>
       </w:rPr>
     </w:lvl>
     <w:lvl w:ilvl="5" w:tplc="04090005" w:tentative="1">
@@ -7370,7 +7387,7 @@
         <w:ind w:left="4230" w:hanging="360"/>
       </w:pPr>
       <w:rPr>
-        <w:rFonts w:ascii="Wingdings" w:hAnsi="Wingdings" w:hint="default"/>
+        <w:rFonts w:hint="default" w:ascii="Wingdings" w:hAnsi="Wingdings"/>
       </w:rPr>
     </w:lvl>
     <w:lvl w:ilvl="6" w:tplc="04090001" w:tentative="1">
@@ -7385,7 +7402,7 @@
         <w:ind w:left="4950" w:hanging="360"/>
       </w:pPr>
       <w:rPr>
-        <w:rFonts w:ascii="Symbol" w:hAnsi="Symbol" w:hint="default"/>
+        <w:rFonts w:hint="default" w:ascii="Symbol" w:hAnsi="Symbol"/>
       </w:rPr>
     </w:lvl>
     <w:lvl w:ilvl="7" w:tplc="04090003" w:tentative="1">
@@ -7400,7 +7417,7 @@
         <w:ind w:left="5670" w:hanging="360"/>
       </w:pPr>
       <w:rPr>
-        <w:rFonts w:ascii="Courier New" w:hAnsi="Courier New" w:cs="Courier New" w:hint="default"/>
+        <w:rFonts w:hint="default" w:ascii="Courier New" w:hAnsi="Courier New" w:cs="Courier New"/>
       </w:rPr>
     </w:lvl>
     <w:lvl w:ilvl="8" w:tplc="04090005" w:tentative="1">
@@ -7415,7 +7432,7 @@
         <w:ind w:left="6390" w:hanging="360"/>
       </w:pPr>
       <w:rPr>
-        <w:rFonts w:ascii="Wingdings" w:hAnsi="Wingdings" w:hint="default"/>
+        <w:rFonts w:hint="default" w:ascii="Wingdings" w:hAnsi="Wingdings"/>
       </w:rPr>
     </w:lvl>
   </w:abstractNum>
@@ -7450,7 +7467,7 @@
         <w:ind w:left="1080" w:hanging="360"/>
       </w:pPr>
       <w:rPr>
-        <w:rFonts w:ascii="Courier New" w:hAnsi="Courier New" w:cs="Courier New" w:hint="default"/>
+        <w:rFonts w:hint="default" w:ascii="Courier New" w:hAnsi="Courier New" w:cs="Courier New"/>
       </w:rPr>
     </w:lvl>
     <w:lvl w:ilvl="2" w:tplc="04090005" w:tentative="1">
@@ -7465,7 +7482,7 @@
         <w:ind w:left="1800" w:hanging="360"/>
       </w:pPr>
       <w:rPr>
-        <w:rFonts w:ascii="Wingdings" w:hAnsi="Wingdings" w:hint="default"/>
+        <w:rFonts w:hint="default" w:ascii="Wingdings" w:hAnsi="Wingdings"/>
       </w:rPr>
     </w:lvl>
     <w:lvl w:ilvl="3" w:tplc="04090001" w:tentative="1">
@@ -7480,7 +7497,7 @@
         <w:ind w:left="2520" w:hanging="360"/>
       </w:pPr>
       <w:rPr>
-        <w:rFonts w:ascii="Symbol" w:hAnsi="Symbol" w:hint="default"/>
+        <w:rFonts w:hint="default" w:ascii="Symbol" w:hAnsi="Symbol"/>
       </w:rPr>
     </w:lvl>
     <w:lvl w:ilvl="4" w:tplc="04090003" w:tentative="1">
@@ -7495,7 +7512,7 @@
         <w:ind w:left="3240" w:hanging="360"/>
       </w:pPr>
       <w:rPr>
-        <w:rFonts w:ascii="Courier New" w:hAnsi="Courier New" w:cs="Courier New" w:hint="default"/>
+        <w:rFonts w:hint="default" w:ascii="Courier New" w:hAnsi="Courier New" w:cs="Courier New"/>
       </w:rPr>
     </w:lvl>
     <w:lvl w:ilvl="5" w:tplc="04090005" w:tentative="1">
@@ -7510,7 +7527,7 @@
         <w:ind w:left="3960" w:hanging="360"/>
       </w:pPr>
       <w:rPr>
-        <w:rFonts w:ascii="Wingdings" w:hAnsi="Wingdings" w:hint="default"/>
+        <w:rFonts w:hint="default" w:ascii="Wingdings" w:hAnsi="Wingdings"/>
       </w:rPr>
     </w:lvl>
     <w:lvl w:ilvl="6" w:tplc="04090001" w:tentative="1">
@@ -7525,7 +7542,7 @@
         <w:ind w:left="4680" w:hanging="360"/>
       </w:pPr>
       <w:rPr>
-        <w:rFonts w:ascii="Symbol" w:hAnsi="Symbol" w:hint="default"/>
+        <w:rFonts w:hint="default" w:ascii="Symbol" w:hAnsi="Symbol"/>
       </w:rPr>
     </w:lvl>
     <w:lvl w:ilvl="7" w:tplc="04090003" w:tentative="1">
@@ -7540,7 +7557,7 @@
         <w:ind w:left="5400" w:hanging="360"/>
       </w:pPr>
       <w:rPr>
-        <w:rFonts w:ascii="Courier New" w:hAnsi="Courier New" w:cs="Courier New" w:hint="default"/>
+        <w:rFonts w:hint="default" w:ascii="Courier New" w:hAnsi="Courier New" w:cs="Courier New"/>
       </w:rPr>
     </w:lvl>
     <w:lvl w:ilvl="8" w:tplc="04090005" w:tentative="1">
@@ -7555,7 +7572,7 @@
         <w:ind w:left="6120" w:hanging="360"/>
       </w:pPr>
       <w:rPr>
-        <w:rFonts w:ascii="Wingdings" w:hAnsi="Wingdings" w:hint="default"/>
+        <w:rFonts w:hint="default" w:ascii="Wingdings" w:hAnsi="Wingdings"/>
       </w:rPr>
     </w:lvl>
   </w:abstractNum>
@@ -7572,7 +7589,7 @@
         <w:ind w:left="720" w:hanging="360"/>
       </w:pPr>
       <w:rPr>
-        <w:rFonts w:ascii="Symbol" w:hAnsi="Symbol" w:hint="default"/>
+        <w:rFonts w:hint="default" w:ascii="Symbol" w:hAnsi="Symbol"/>
       </w:rPr>
     </w:lvl>
     <w:lvl w:ilvl="1" w:tplc="BFA6B450">
@@ -7584,7 +7601,7 @@
         <w:ind w:left="1440" w:hanging="360"/>
       </w:pPr>
       <w:rPr>
-        <w:rFonts w:ascii="Courier New" w:hAnsi="Courier New" w:hint="default"/>
+        <w:rFonts w:hint="default" w:ascii="Courier New" w:hAnsi="Courier New"/>
       </w:rPr>
     </w:lvl>
     <w:lvl w:ilvl="2" w:tplc="186099F8">
@@ -7596,7 +7613,7 @@
         <w:ind w:left="2160" w:hanging="360"/>
       </w:pPr>
       <w:rPr>
-        <w:rFonts w:ascii="Wingdings" w:hAnsi="Wingdings" w:hint="default"/>
+        <w:rFonts w:hint="default" w:ascii="Wingdings" w:hAnsi="Wingdings"/>
       </w:rPr>
     </w:lvl>
     <w:lvl w:ilvl="3" w:tplc="23F01154">
@@ -7608,7 +7625,7 @@
         <w:ind w:left="2880" w:hanging="360"/>
       </w:pPr>
       <w:rPr>
-        <w:rFonts w:ascii="Symbol" w:hAnsi="Symbol" w:hint="default"/>
+        <w:rFonts w:hint="default" w:ascii="Symbol" w:hAnsi="Symbol"/>
       </w:rPr>
     </w:lvl>
     <w:lvl w:ilvl="4" w:tplc="273CA996">
@@ -7620,7 +7637,7 @@
         <w:ind w:left="3600" w:hanging="360"/>
       </w:pPr>
       <w:rPr>
-        <w:rFonts w:ascii="Courier New" w:hAnsi="Courier New" w:hint="default"/>
+        <w:rFonts w:hint="default" w:ascii="Courier New" w:hAnsi="Courier New"/>
       </w:rPr>
     </w:lvl>
     <w:lvl w:ilvl="5" w:tplc="7344536C">
@@ -7632,7 +7649,7 @@
         <w:ind w:left="4320" w:hanging="360"/>
       </w:pPr>
       <w:rPr>
-        <w:rFonts w:ascii="Wingdings" w:hAnsi="Wingdings" w:hint="default"/>
+        <w:rFonts w:hint="default" w:ascii="Wingdings" w:hAnsi="Wingdings"/>
       </w:rPr>
     </w:lvl>
     <w:lvl w:ilvl="6" w:tplc="E8FC96E4">
@@ -7644,7 +7661,7 @@
         <w:ind w:left="5040" w:hanging="360"/>
       </w:pPr>
       <w:rPr>
-        <w:rFonts w:ascii="Symbol" w:hAnsi="Symbol" w:hint="default"/>
+        <w:rFonts w:hint="default" w:ascii="Symbol" w:hAnsi="Symbol"/>
       </w:rPr>
     </w:lvl>
     <w:lvl w:ilvl="7" w:tplc="2B049A06">
@@ -7656,7 +7673,7 @@
         <w:ind w:left="5760" w:hanging="360"/>
       </w:pPr>
       <w:rPr>
-        <w:rFonts w:ascii="Courier New" w:hAnsi="Courier New" w:hint="default"/>
+        <w:rFonts w:hint="default" w:ascii="Courier New" w:hAnsi="Courier New"/>
       </w:rPr>
     </w:lvl>
     <w:lvl w:ilvl="8" w:tplc="416A0DCE">
@@ -7668,7 +7685,7 @@
         <w:ind w:left="6480" w:hanging="360"/>
       </w:pPr>
       <w:rPr>
-        <w:rFonts w:ascii="Wingdings" w:hAnsi="Wingdings" w:hint="default"/>
+        <w:rFonts w:hint="default" w:ascii="Wingdings" w:hAnsi="Wingdings"/>
       </w:rPr>
     </w:lvl>
   </w:abstractNum>
@@ -7801,7 +7818,7 @@
         <w:ind w:left="720" w:hanging="360"/>
       </w:pPr>
       <w:rPr>
-        <w:rFonts w:ascii="Symbol" w:hAnsi="Symbol" w:hint="default"/>
+        <w:rFonts w:hint="default" w:ascii="Symbol" w:hAnsi="Symbol"/>
       </w:rPr>
     </w:lvl>
     <w:lvl w:ilvl="1" w:tplc="04090003" w:tentative="1">
@@ -7816,7 +7833,7 @@
         <w:ind w:left="1440" w:hanging="360"/>
       </w:pPr>
       <w:rPr>
-        <w:rFonts w:ascii="Courier New" w:hAnsi="Courier New" w:cs="Courier New" w:hint="default"/>
+        <w:rFonts w:hint="default" w:ascii="Courier New" w:hAnsi="Courier New" w:cs="Courier New"/>
       </w:rPr>
     </w:lvl>
     <w:lvl w:ilvl="2" w:tplc="04090005" w:tentative="1">
@@ -7831,7 +7848,7 @@
         <w:ind w:left="2160" w:hanging="360"/>
       </w:pPr>
       <w:rPr>
-        <w:rFonts w:ascii="Wingdings" w:hAnsi="Wingdings" w:hint="default"/>
+        <w:rFonts w:hint="default" w:ascii="Wingdings" w:hAnsi="Wingdings"/>
       </w:rPr>
     </w:lvl>
     <w:lvl w:ilvl="3" w:tplc="04090001" w:tentative="1">
@@ -7846,7 +7863,7 @@
         <w:ind w:left="2880" w:hanging="360"/>
       </w:pPr>
       <w:rPr>
-        <w:rFonts w:ascii="Symbol" w:hAnsi="Symbol" w:hint="default"/>
+        <w:rFonts w:hint="default" w:ascii="Symbol" w:hAnsi="Symbol"/>
       </w:rPr>
     </w:lvl>
     <w:lvl w:ilvl="4" w:tplc="04090003" w:tentative="1">
@@ -7861,7 +7878,7 @@
         <w:ind w:left="3600" w:hanging="360"/>
       </w:pPr>
       <w:rPr>
-        <w:rFonts w:ascii="Courier New" w:hAnsi="Courier New" w:cs="Courier New" w:hint="default"/>
+        <w:rFonts w:hint="default" w:ascii="Courier New" w:hAnsi="Courier New" w:cs="Courier New"/>
       </w:rPr>
     </w:lvl>
     <w:lvl w:ilvl="5" w:tplc="04090005" w:tentative="1">
@@ -7876,7 +7893,7 @@
         <w:ind w:left="4320" w:hanging="360"/>
       </w:pPr>
       <w:rPr>
-        <w:rFonts w:ascii="Wingdings" w:hAnsi="Wingdings" w:hint="default"/>
+        <w:rFonts w:hint="default" w:ascii="Wingdings" w:hAnsi="Wingdings"/>
       </w:rPr>
     </w:lvl>
     <w:lvl w:ilvl="6" w:tplc="04090001" w:tentative="1">
@@ -7891,7 +7908,7 @@
         <w:ind w:left="5040" w:hanging="360"/>
       </w:pPr>
       <w:rPr>
-        <w:rFonts w:ascii="Symbol" w:hAnsi="Symbol" w:hint="default"/>
+        <w:rFonts w:hint="default" w:ascii="Symbol" w:hAnsi="Symbol"/>
       </w:rPr>
     </w:lvl>
     <w:lvl w:ilvl="7" w:tplc="04090003" w:tentative="1">
@@ -7906,7 +7923,7 @@
         <w:ind w:left="5760" w:hanging="360"/>
       </w:pPr>
       <w:rPr>
-        <w:rFonts w:ascii="Courier New" w:hAnsi="Courier New" w:cs="Courier New" w:hint="default"/>
+        <w:rFonts w:hint="default" w:ascii="Courier New" w:hAnsi="Courier New" w:cs="Courier New"/>
       </w:rPr>
     </w:lvl>
     <w:lvl w:ilvl="8" w:tplc="04090005" w:tentative="1">
@@ -7921,7 +7938,7 @@
         <w:ind w:left="6480" w:hanging="360"/>
       </w:pPr>
       <w:rPr>
-        <w:rFonts w:ascii="Wingdings" w:hAnsi="Wingdings" w:hint="default"/>
+        <w:rFonts w:hint="default" w:ascii="Wingdings" w:hAnsi="Wingdings"/>
       </w:rPr>
     </w:lvl>
   </w:abstractNum>
@@ -7941,7 +7958,7 @@
         <w:ind w:left="360" w:hanging="360"/>
       </w:pPr>
       <w:rPr>
-        <w:rFonts w:ascii="Symbol" w:hAnsi="Symbol" w:hint="default"/>
+        <w:rFonts w:hint="default" w:ascii="Symbol" w:hAnsi="Symbol"/>
       </w:rPr>
     </w:lvl>
   </w:abstractNum>
@@ -7958,7 +7975,7 @@
         <w:ind w:left="720" w:hanging="360"/>
       </w:pPr>
       <w:rPr>
-        <w:rFonts w:ascii="Symbol" w:hAnsi="Symbol" w:hint="default"/>
+        <w:rFonts w:hint="default" w:ascii="Symbol" w:hAnsi="Symbol"/>
       </w:rPr>
     </w:lvl>
     <w:lvl w:ilvl="1" w:tplc="E74CDE14">
@@ -7970,7 +7987,7 @@
         <w:ind w:left="1440" w:hanging="360"/>
       </w:pPr>
       <w:rPr>
-        <w:rFonts w:ascii="Courier New" w:hAnsi="Courier New" w:hint="default"/>
+        <w:rFonts w:hint="default" w:ascii="Courier New" w:hAnsi="Courier New"/>
       </w:rPr>
     </w:lvl>
     <w:lvl w:ilvl="2" w:tplc="2826A78E">
@@ -7982,7 +7999,7 @@
         <w:ind w:left="2160" w:hanging="360"/>
       </w:pPr>
       <w:rPr>
-        <w:rFonts w:ascii="Wingdings" w:hAnsi="Wingdings" w:hint="default"/>
+        <w:rFonts w:hint="default" w:ascii="Wingdings" w:hAnsi="Wingdings"/>
       </w:rPr>
     </w:lvl>
     <w:lvl w:ilvl="3" w:tplc="8AD44E40">
@@ -7994,7 +8011,7 @@
         <w:ind w:left="2880" w:hanging="360"/>
       </w:pPr>
       <w:rPr>
-        <w:rFonts w:ascii="Symbol" w:hAnsi="Symbol" w:hint="default"/>
+        <w:rFonts w:hint="default" w:ascii="Symbol" w:hAnsi="Symbol"/>
       </w:rPr>
     </w:lvl>
     <w:lvl w:ilvl="4" w:tplc="57781230">
@@ -8006,7 +8023,7 @@
         <w:ind w:left="3600" w:hanging="360"/>
       </w:pPr>
       <w:rPr>
-        <w:rFonts w:ascii="Courier New" w:hAnsi="Courier New" w:hint="default"/>
+        <w:rFonts w:hint="default" w:ascii="Courier New" w:hAnsi="Courier New"/>
       </w:rPr>
     </w:lvl>
     <w:lvl w:ilvl="5" w:tplc="2FAAE836">
@@ -8018,7 +8035,7 @@
         <w:ind w:left="4320" w:hanging="360"/>
       </w:pPr>
       <w:rPr>
-        <w:rFonts w:ascii="Wingdings" w:hAnsi="Wingdings" w:hint="default"/>
+        <w:rFonts w:hint="default" w:ascii="Wingdings" w:hAnsi="Wingdings"/>
       </w:rPr>
     </w:lvl>
     <w:lvl w:ilvl="6" w:tplc="F8207322">
@@ -8030,7 +8047,7 @@
         <w:ind w:left="5040" w:hanging="360"/>
       </w:pPr>
       <w:rPr>
-        <w:rFonts w:ascii="Symbol" w:hAnsi="Symbol" w:hint="default"/>
+        <w:rFonts w:hint="default" w:ascii="Symbol" w:hAnsi="Symbol"/>
       </w:rPr>
     </w:lvl>
     <w:lvl w:ilvl="7" w:tplc="7C38CDA4">
@@ -8042,7 +8059,7 @@
         <w:ind w:left="5760" w:hanging="360"/>
       </w:pPr>
       <w:rPr>
-        <w:rFonts w:ascii="Courier New" w:hAnsi="Courier New" w:hint="default"/>
+        <w:rFonts w:hint="default" w:ascii="Courier New" w:hAnsi="Courier New"/>
       </w:rPr>
     </w:lvl>
     <w:lvl w:ilvl="8" w:tplc="8E863DDA">
@@ -8054,7 +8071,7 @@
         <w:ind w:left="6480" w:hanging="360"/>
       </w:pPr>
       <w:rPr>
-        <w:rFonts w:ascii="Wingdings" w:hAnsi="Wingdings" w:hint="default"/>
+        <w:rFonts w:hint="default" w:ascii="Wingdings" w:hAnsi="Wingdings"/>
       </w:rPr>
     </w:lvl>
   </w:abstractNum>
@@ -8074,7 +8091,7 @@
         <w:ind w:left="360" w:hanging="360"/>
       </w:pPr>
       <w:rPr>
-        <w:rFonts w:ascii="Symbol" w:hAnsi="Symbol" w:hint="default"/>
+        <w:rFonts w:hint="default" w:ascii="Symbol" w:hAnsi="Symbol"/>
       </w:rPr>
     </w:lvl>
   </w:abstractNum>
@@ -8094,7 +8111,7 @@
         <w:ind w:left="360" w:hanging="360"/>
       </w:pPr>
       <w:rPr>
-        <w:rFonts w:ascii="Symbol" w:hAnsi="Symbol" w:hint="default"/>
+        <w:rFonts w:hint="default" w:ascii="Symbol" w:hAnsi="Symbol"/>
       </w:rPr>
     </w:lvl>
   </w:abstractNum>
@@ -8114,7 +8131,7 @@
         <w:ind w:left="360" w:hanging="360"/>
       </w:pPr>
       <w:rPr>
-        <w:rFonts w:ascii="Symbol" w:hAnsi="Symbol" w:hint="default"/>
+        <w:rFonts w:hint="default" w:ascii="Symbol" w:hAnsi="Symbol"/>
       </w:rPr>
     </w:lvl>
   </w:abstractNum>
@@ -8134,7 +8151,7 @@
         <w:ind w:left="360" w:hanging="360"/>
       </w:pPr>
       <w:rPr>
-        <w:rFonts w:ascii="Symbol" w:hAnsi="Symbol" w:hint="default"/>
+        <w:rFonts w:hint="default" w:ascii="Symbol" w:hAnsi="Symbol"/>
       </w:rPr>
     </w:lvl>
   </w:abstractNum>
@@ -8154,7 +8171,7 @@
           <w:ind w:left="1080" w:hanging="360"/>
         </w:pPr>
         <w:rPr>
-          <w:rFonts w:ascii="Symbol" w:hAnsi="Symbol" w:hint="default"/>
+          <w:rFonts w:hint="default" w:ascii="Symbol" w:hAnsi="Symbol"/>
         </w:rPr>
       </w:lvl>
     </w:lvlOverride>
@@ -8183,7 +8200,7 @@
           <w:ind w:left="720" w:hanging="360"/>
         </w:pPr>
         <w:rPr>
-          <w:rFonts w:ascii="Symbol" w:hAnsi="Symbol" w:hint="default"/>
+          <w:rFonts w:hint="default" w:ascii="Symbol" w:hAnsi="Symbol"/>
         </w:rPr>
       </w:lvl>
     </w:lvlOverride>
@@ -8342,11 +8359,11 @@
 </file>
 
 <file path=word/styles.xml><?xml version="1.0" encoding="utf-8"?>
-<w:styles xmlns:mc="http://schemas.openxmlformats.org/markup-compatibility/2006" xmlns:r="http://schemas.openxmlformats.org/officeDocument/2006/relationships" xmlns:w="http://schemas.openxmlformats.org/wordprocessingml/2006/main" xmlns:w14="http://schemas.microsoft.com/office/word/2010/wordml" xmlns:w15="http://schemas.microsoft.com/office/word/2012/wordml" xmlns:w16cid="http://schemas.microsoft.com/office/word/2016/wordml/cid" xmlns:w16se="http://schemas.microsoft.com/office/word/2015/wordml/symex" mc:Ignorable="w14 w15 w16se w16cid">
+<w:styles xmlns:wp14="http://schemas.microsoft.com/office/word/2010/wordprocessingDrawing" xmlns:mc="http://schemas.openxmlformats.org/markup-compatibility/2006" xmlns:r="http://schemas.openxmlformats.org/officeDocument/2006/relationships" xmlns:w="http://schemas.openxmlformats.org/wordprocessingml/2006/main" xmlns:w14="http://schemas.microsoft.com/office/word/2010/wordml" xmlns:w15="http://schemas.microsoft.com/office/word/2012/wordml" xmlns:w16cid="http://schemas.microsoft.com/office/word/2016/wordml/cid" xmlns:w16se="http://schemas.microsoft.com/office/word/2015/wordml/symex" mc:Ignorable="w14 w15 w16se w16cid wp14">
   <w:docDefaults>
     <w:rPrDefault>
       <w:rPr>
-        <w:rFonts w:ascii="Times New Roman" w:eastAsia="Times New Roman" w:hAnsi="Times New Roman" w:cs="Times New Roman"/>
+        <w:rFonts w:ascii="Times New Roman" w:hAnsi="Times New Roman" w:eastAsia="Times New Roman" w:cs="Times New Roman"/>
         <w:lang w:val="en-AU" w:eastAsia="en-AU" w:bidi="ar-SA"/>
       </w:rPr>
     </w:rPrDefault>
@@ -8372,29 +8389,29 @@
     <w:lsdException w:name="index 7" w:semiHidden="1" w:unhideWhenUsed="1"/>
     <w:lsdException w:name="index 8" w:semiHidden="1" w:unhideWhenUsed="1"/>
     <w:lsdException w:name="index 9" w:semiHidden="1" w:unhideWhenUsed="1"/>
-    <w:lsdException w:name="toc 1" w:semiHidden="1" w:uiPriority="0" w:unhideWhenUsed="1"/>
-    <w:lsdException w:name="toc 2" w:semiHidden="1" w:uiPriority="0" w:unhideWhenUsed="1"/>
-    <w:lsdException w:name="toc 3" w:semiHidden="1" w:uiPriority="0" w:unhideWhenUsed="1"/>
-    <w:lsdException w:name="toc 4" w:semiHidden="1" w:uiPriority="0" w:unhideWhenUsed="1"/>
-    <w:lsdException w:name="toc 5" w:semiHidden="1" w:uiPriority="0" w:unhideWhenUsed="1"/>
-    <w:lsdException w:name="toc 6" w:semiHidden="1" w:uiPriority="0" w:unhideWhenUsed="1"/>
-    <w:lsdException w:name="toc 7" w:semiHidden="1" w:uiPriority="0" w:unhideWhenUsed="1"/>
-    <w:lsdException w:name="toc 8" w:semiHidden="1" w:uiPriority="0" w:unhideWhenUsed="1"/>
-    <w:lsdException w:name="toc 9" w:semiHidden="1" w:uiPriority="0" w:unhideWhenUsed="1"/>
-    <w:lsdException w:name="Normal Indent" w:semiHidden="1" w:uiPriority="0" w:unhideWhenUsed="1"/>
-    <w:lsdException w:name="footnote text" w:semiHidden="1" w:uiPriority="0" w:unhideWhenUsed="1"/>
-    <w:lsdException w:name="annotation text" w:semiHidden="1" w:uiPriority="0" w:unhideWhenUsed="1"/>
-    <w:lsdException w:name="header" w:semiHidden="1" w:uiPriority="0" w:unhideWhenUsed="1"/>
-    <w:lsdException w:name="footer" w:semiHidden="1" w:uiPriority="0" w:unhideWhenUsed="1"/>
+    <w:lsdException w:name="toc 1" w:uiPriority="0" w:semiHidden="1" w:unhideWhenUsed="1"/>
+    <w:lsdException w:name="toc 2" w:uiPriority="0" w:semiHidden="1" w:unhideWhenUsed="1"/>
+    <w:lsdException w:name="toc 3" w:uiPriority="0" w:semiHidden="1" w:unhideWhenUsed="1"/>
+    <w:lsdException w:name="toc 4" w:uiPriority="0" w:semiHidden="1" w:unhideWhenUsed="1"/>
+    <w:lsdException w:name="toc 5" w:uiPriority="0" w:semiHidden="1" w:unhideWhenUsed="1"/>
+    <w:lsdException w:name="toc 6" w:uiPriority="0" w:semiHidden="1" w:unhideWhenUsed="1"/>
+    <w:lsdException w:name="toc 7" w:uiPriority="0" w:semiHidden="1" w:unhideWhenUsed="1"/>
+    <w:lsdException w:name="toc 8" w:uiPriority="0" w:semiHidden="1" w:unhideWhenUsed="1"/>
+    <w:lsdException w:name="toc 9" w:uiPriority="0" w:semiHidden="1" w:unhideWhenUsed="1"/>
+    <w:lsdException w:name="Normal Indent" w:uiPriority="0" w:semiHidden="1" w:unhideWhenUsed="1"/>
+    <w:lsdException w:name="footnote text" w:uiPriority="0" w:semiHidden="1" w:unhideWhenUsed="1"/>
+    <w:lsdException w:name="annotation text" w:uiPriority="0" w:semiHidden="1" w:unhideWhenUsed="1"/>
+    <w:lsdException w:name="header" w:uiPriority="0" w:semiHidden="1" w:unhideWhenUsed="1"/>
+    <w:lsdException w:name="footer" w:uiPriority="0" w:semiHidden="1" w:unhideWhenUsed="1"/>
     <w:lsdException w:name="index heading" w:semiHidden="1" w:unhideWhenUsed="1"/>
-    <w:lsdException w:name="caption" w:semiHidden="1" w:uiPriority="35" w:unhideWhenUsed="1" w:qFormat="1"/>
+    <w:lsdException w:name="caption" w:uiPriority="35" w:semiHidden="1" w:unhideWhenUsed="1" w:qFormat="1"/>
     <w:lsdException w:name="table of figures" w:semiHidden="1" w:unhideWhenUsed="1"/>
     <w:lsdException w:name="envelope address" w:semiHidden="1" w:unhideWhenUsed="1"/>
     <w:lsdException w:name="envelope return" w:semiHidden="1" w:unhideWhenUsed="1"/>
-    <w:lsdException w:name="footnote reference" w:semiHidden="1" w:uiPriority="0" w:unhideWhenUsed="1"/>
-    <w:lsdException w:name="annotation reference" w:semiHidden="1" w:uiPriority="0" w:unhideWhenUsed="1"/>
+    <w:lsdException w:name="footnote reference" w:uiPriority="0" w:semiHidden="1" w:unhideWhenUsed="1"/>
+    <w:lsdException w:name="annotation reference" w:uiPriority="0" w:semiHidden="1" w:unhideWhenUsed="1"/>
     <w:lsdException w:name="line number" w:semiHidden="1" w:unhideWhenUsed="1"/>
-    <w:lsdException w:name="page number" w:semiHidden="1" w:uiPriority="0" w:unhideWhenUsed="1"/>
+    <w:lsdException w:name="page number" w:uiPriority="0" w:semiHidden="1" w:unhideWhenUsed="1"/>
     <w:lsdException w:name="endnote reference" w:semiHidden="1" w:unhideWhenUsed="1"/>
     <w:lsdException w:name="endnote text" w:semiHidden="1" w:unhideWhenUsed="1"/>
     <w:lsdException w:name="table of authorities" w:semiHidden="1" w:unhideWhenUsed="1"/>
@@ -8418,9 +8435,9 @@
     <w:lsdException w:name="Title" w:uiPriority="0" w:qFormat="1"/>
     <w:lsdException w:name="Closing" w:semiHidden="1" w:unhideWhenUsed="1"/>
     <w:lsdException w:name="Signature" w:semiHidden="1" w:unhideWhenUsed="1"/>
-    <w:lsdException w:name="Default Paragraph Font" w:semiHidden="1" w:uiPriority="1" w:unhideWhenUsed="1"/>
-    <w:lsdException w:name="Body Text" w:semiHidden="1" w:uiPriority="0" w:unhideWhenUsed="1"/>
-    <w:lsdException w:name="Body Text Indent" w:semiHidden="1" w:uiPriority="0" w:unhideWhenUsed="1"/>
+    <w:lsdException w:name="Default Paragraph Font" w:uiPriority="1" w:semiHidden="1" w:unhideWhenUsed="1"/>
+    <w:lsdException w:name="Body Text" w:uiPriority="0" w:semiHidden="1" w:unhideWhenUsed="1"/>
+    <w:lsdException w:name="Body Text Indent" w:uiPriority="0" w:semiHidden="1" w:unhideWhenUsed="1"/>
     <w:lsdException w:name="List Continue" w:semiHidden="1" w:unhideWhenUsed="1"/>
     <w:lsdException w:name="List Continue 2" w:semiHidden="1" w:unhideWhenUsed="1"/>
     <w:lsdException w:name="List Continue 3" w:semiHidden="1" w:unhideWhenUsed="1"/>
@@ -8433,16 +8450,16 @@
     <w:lsdException w:name="Body Text First Indent" w:semiHidden="1" w:unhideWhenUsed="1"/>
     <w:lsdException w:name="Body Text First Indent 2" w:semiHidden="1" w:unhideWhenUsed="1"/>
     <w:lsdException w:name="Note Heading" w:semiHidden="1" w:unhideWhenUsed="1"/>
-    <w:lsdException w:name="Body Text 2" w:semiHidden="1" w:uiPriority="0" w:unhideWhenUsed="1"/>
+    <w:lsdException w:name="Body Text 2" w:uiPriority="0" w:semiHidden="1" w:unhideWhenUsed="1"/>
     <w:lsdException w:name="Body Text 3" w:semiHidden="1" w:unhideWhenUsed="1"/>
     <w:lsdException w:name="Body Text Indent 2" w:semiHidden="1" w:unhideWhenUsed="1"/>
     <w:lsdException w:name="Body Text Indent 3" w:semiHidden="1" w:unhideWhenUsed="1"/>
     <w:lsdException w:name="Block Text" w:semiHidden="1" w:unhideWhenUsed="1"/>
-    <w:lsdException w:name="Hyperlink" w:semiHidden="1" w:uiPriority="0" w:unhideWhenUsed="1"/>
+    <w:lsdException w:name="Hyperlink" w:uiPriority="0" w:semiHidden="1" w:unhideWhenUsed="1"/>
     <w:lsdException w:name="FollowedHyperlink" w:semiHidden="1" w:unhideWhenUsed="1"/>
     <w:lsdException w:name="Strong" w:uiPriority="22" w:qFormat="1"/>
     <w:lsdException w:name="Emphasis" w:uiPriority="20" w:qFormat="1"/>
-    <w:lsdException w:name="Document Map" w:semiHidden="1" w:uiPriority="0" w:unhideWhenUsed="1"/>
+    <w:lsdException w:name="Document Map" w:uiPriority="0" w:semiHidden="1" w:unhideWhenUsed="1"/>
     <w:lsdException w:name="Plain Text" w:semiHidden="1" w:unhideWhenUsed="1"/>
     <w:lsdException w:name="E-mail Signature" w:semiHidden="1" w:unhideWhenUsed="1"/>
     <w:lsdException w:name="HTML Top of Form" w:semiHidden="1" w:unhideWhenUsed="1"/>
@@ -8459,7 +8476,7 @@
     <w:lsdException w:name="HTML Typewriter" w:semiHidden="1" w:unhideWhenUsed="1"/>
     <w:lsdException w:name="HTML Variable" w:semiHidden="1" w:unhideWhenUsed="1"/>
     <w:lsdException w:name="Normal Table" w:semiHidden="1" w:unhideWhenUsed="1"/>
-    <w:lsdException w:name="annotation subject" w:semiHidden="1" w:uiPriority="0" w:unhideWhenUsed="1"/>
+    <w:lsdException w:name="annotation subject" w:uiPriority="0" w:semiHidden="1" w:unhideWhenUsed="1"/>
     <w:lsdException w:name="No List" w:semiHidden="1" w:unhideWhenUsed="1"/>
     <w:lsdException w:name="Outline List 1" w:semiHidden="1" w:unhideWhenUsed="1"/>
     <w:lsdException w:name="Outline List 2" w:semiHidden="1" w:unhideWhenUsed="1"/>
@@ -8506,7 +8523,7 @@
     <w:lsdException w:name="Table Web 1" w:semiHidden="1" w:unhideWhenUsed="1"/>
     <w:lsdException w:name="Table Web 2" w:semiHidden="1" w:unhideWhenUsed="1"/>
     <w:lsdException w:name="Table Web 3" w:semiHidden="1" w:unhideWhenUsed="1"/>
-    <w:lsdException w:name="Balloon Text" w:semiHidden="1" w:uiPriority="0" w:unhideWhenUsed="1"/>
+    <w:lsdException w:name="Balloon Text" w:uiPriority="0" w:semiHidden="1" w:unhideWhenUsed="1"/>
     <w:lsdException w:name="Table Grid" w:uiPriority="0"/>
     <w:lsdException w:name="Table Theme" w:semiHidden="1" w:unhideWhenUsed="1"/>
     <w:lsdException w:name="Placeholder Text" w:semiHidden="1"/>
@@ -8618,8 +8635,8 @@
     <w:lsdException w:name="Subtle Reference" w:uiPriority="31" w:qFormat="1"/>
     <w:lsdException w:name="Intense Reference" w:uiPriority="32" w:qFormat="1"/>
     <w:lsdException w:name="Book Title" w:uiPriority="33" w:qFormat="1"/>
-    <w:lsdException w:name="Bibliography" w:semiHidden="1" w:uiPriority="37" w:unhideWhenUsed="1"/>
-    <w:lsdException w:name="TOC Heading" w:semiHidden="1" w:uiPriority="39" w:unhideWhenUsed="1" w:qFormat="1"/>
+    <w:lsdException w:name="Bibliography" w:uiPriority="37" w:semiHidden="1" w:unhideWhenUsed="1"/>
+    <w:lsdException w:name="TOC Heading" w:uiPriority="39" w:semiHidden="1" w:unhideWhenUsed="1" w:qFormat="1"/>
     <w:lsdException w:name="Plain Table 1" w:uiPriority="41"/>
     <w:lsdException w:name="Plain Table 2" w:uiPriority="42"/>
     <w:lsdException w:name="Plain Table 3" w:uiPriority="43"/>
@@ -8729,7 +8746,7 @@
     <w:lsdException w:name="Hashtag" w:semiHidden="1" w:unhideWhenUsed="1"/>
     <w:lsdException w:name="Unresolved Mention" w:semiHidden="1" w:unhideWhenUsed="1"/>
   </w:latentStyles>
-  <w:style w:type="paragraph" w:default="1" w:styleId="Normal">
+  <w:style w:type="paragraph" w:styleId="Normal" w:default="1">
     <w:name w:val="Normal"/>
     <w:qFormat/>
     <w:pPr>
@@ -8898,13 +8915,13 @@
       <w:sz w:val="18"/>
     </w:rPr>
   </w:style>
-  <w:style w:type="character" w:default="1" w:styleId="DefaultParagraphFont">
+  <w:style w:type="character" w:styleId="DefaultParagraphFont" w:default="1">
     <w:name w:val="Default Paragraph Font"/>
     <w:uiPriority w:val="1"/>
     <w:semiHidden/>
     <w:unhideWhenUsed/>
   </w:style>
-  <w:style w:type="table" w:default="1" w:styleId="TableNormal">
+  <w:style w:type="table" w:styleId="TableNormal" w:default="1">
     <w:name w:val="Normal Table"/>
     <w:uiPriority w:val="99"/>
     <w:semiHidden/>
@@ -8919,13 +8936,13 @@
       </w:tblCellMar>
     </w:tblPr>
   </w:style>
-  <w:style w:type="numbering" w:default="1" w:styleId="NoList">
+  <w:style w:type="numbering" w:styleId="NoList" w:default="1">
     <w:name w:val="No List"/>
     <w:uiPriority w:val="99"/>
     <w:semiHidden/>
     <w:unhideWhenUsed/>
   </w:style>
-  <w:style w:type="paragraph" w:customStyle="1" w:styleId="Paragraph2">
+  <w:style w:type="paragraph" w:styleId="Paragraph2" w:customStyle="1">
     <w:name w:val="Paragraph2"/>
     <w:basedOn w:val="Normal"/>
     <w:pPr>
@@ -9037,14 +9054,14 @@
     <w:name w:val="page number"/>
     <w:basedOn w:val="DefaultParagraphFont"/>
   </w:style>
-  <w:style w:type="paragraph" w:customStyle="1" w:styleId="Bullet1">
+  <w:style w:type="paragraph" w:styleId="Bullet1" w:customStyle="1">
     <w:name w:val="Bullet1"/>
     <w:basedOn w:val="Normal"/>
     <w:pPr>
       <w:ind w:left="720" w:hanging="432"/>
     </w:pPr>
   </w:style>
-  <w:style w:type="paragraph" w:customStyle="1" w:styleId="Bullet2">
+  <w:style w:type="paragraph" w:styleId="Bullet2" w:customStyle="1">
     <w:name w:val="Bullet2"/>
     <w:basedOn w:val="Normal"/>
     <w:pPr>
@@ -9054,7 +9071,7 @@
       <w:color w:val="000080"/>
     </w:rPr>
   </w:style>
-  <w:style w:type="paragraph" w:customStyle="1" w:styleId="Tabletext">
+  <w:style w:type="paragraph" w:styleId="Tabletext" w:customStyle="1">
     <w:name w:val="Tabletext"/>
     <w:basedOn w:val="Normal"/>
     <w:pPr>
@@ -9100,7 +9117,7 @@
       <w:keepNext/>
       <w:keepLines/>
       <w:pBdr>
-        <w:bottom w:val="single" w:sz="6" w:space="0" w:color="000000"/>
+        <w:bottom w:val="single" w:color="000000" w:sz="6" w:space="0"/>
       </w:pBdr>
       <w:spacing w:before="40" w:after="40"/>
       <w:ind w:left="360" w:hanging="360"/>
@@ -9110,7 +9127,7 @@
       <w:sz w:val="16"/>
     </w:rPr>
   </w:style>
-  <w:style w:type="paragraph" w:customStyle="1" w:styleId="MainTitle">
+  <w:style w:type="paragraph" w:styleId="MainTitle" w:customStyle="1">
     <w:name w:val="Main Title"/>
     <w:basedOn w:val="Normal"/>
     <w:pPr>
@@ -9124,7 +9141,7 @@
       <w:sz w:val="32"/>
     </w:rPr>
   </w:style>
-  <w:style w:type="paragraph" w:customStyle="1" w:styleId="Paragraph1">
+  <w:style w:type="paragraph" w:styleId="Paragraph1" w:customStyle="1">
     <w:name w:val="Paragraph1"/>
     <w:basedOn w:val="Normal"/>
     <w:pPr>
@@ -9132,7 +9149,7 @@
       <w:jc w:val="both"/>
     </w:pPr>
   </w:style>
-  <w:style w:type="paragraph" w:customStyle="1" w:styleId="Paragraph3">
+  <w:style w:type="paragraph" w:styleId="Paragraph3" w:customStyle="1">
     <w:name w:val="Paragraph3"/>
     <w:basedOn w:val="Normal"/>
     <w:pPr>
@@ -9141,7 +9158,7 @@
       <w:jc w:val="both"/>
     </w:pPr>
   </w:style>
-  <w:style w:type="paragraph" w:customStyle="1" w:styleId="Paragraph4">
+  <w:style w:type="paragraph" w:styleId="Paragraph4" w:customStyle="1">
     <w:name w:val="Paragraph4"/>
     <w:basedOn w:val="Normal"/>
     <w:pPr>
@@ -9230,7 +9247,7 @@
       <w:u w:val="single"/>
     </w:rPr>
   </w:style>
-  <w:style w:type="paragraph" w:customStyle="1" w:styleId="Body">
+  <w:style w:type="paragraph" w:styleId="Body" w:customStyle="1">
     <w:name w:val="Body"/>
     <w:basedOn w:val="Normal"/>
     <w:pPr>
@@ -9242,7 +9259,7 @@
       <w:rFonts w:ascii="Book Antiqua" w:hAnsi="Book Antiqua"/>
     </w:rPr>
   </w:style>
-  <w:style w:type="paragraph" w:customStyle="1" w:styleId="Bullet">
+  <w:style w:type="paragraph" w:styleId="Bullet" w:customStyle="1">
     <w:name w:val="Bullet"/>
     <w:basedOn w:val="Normal"/>
     <w:pPr>
@@ -9261,7 +9278,7 @@
       <w:rFonts w:ascii="Book Antiqua" w:hAnsi="Book Antiqua"/>
     </w:rPr>
   </w:style>
-  <w:style w:type="paragraph" w:customStyle="1" w:styleId="InfoBlue">
+  <w:style w:type="paragraph" w:styleId="InfoBlue" w:customStyle="1">
     <w:name w:val="InfoBlue"/>
     <w:basedOn w:val="Normal"/>
     <w:next w:val="BodyText"/>
@@ -9283,7 +9300,7 @@
       <w:u w:val="single"/>
     </w:rPr>
   </w:style>
-  <w:style w:type="paragraph" w:customStyle="1" w:styleId="infoblue0">
+  <w:style w:type="paragraph" w:styleId="infoblue0" w:customStyle="1">
     <w:name w:val="infoblue"/>
     <w:basedOn w:val="Normal"/>
     <w:pPr>
@@ -9335,7 +9352,7 @@
       <w:bCs/>
     </w:rPr>
   </w:style>
-  <w:style w:type="paragraph" w:customStyle="1" w:styleId="InfoBluelistitem">
+  <w:style w:type="paragraph" w:styleId="InfoBluelistitem" w:customStyle="1">
     <w:name w:val="InfoBlue list item"/>
     <w:basedOn w:val="InfoBlue"/>
     <w:rsid w:val="00B7002B"/>
@@ -9357,12 +9374,12 @@
     <w:tblPr>
       <w:tblInd w:w="0" w:type="nil"/>
       <w:tblBorders>
-        <w:top w:val="single" w:sz="4" w:space="0" w:color="auto"/>
-        <w:left w:val="single" w:sz="4" w:space="0" w:color="auto"/>
-        <w:bottom w:val="single" w:sz="4" w:space="0" w:color="auto"/>
-        <w:right w:val="single" w:sz="4" w:space="0" w:color="auto"/>
-        <w:insideH w:val="single" w:sz="4" w:space="0" w:color="auto"/>
-        <w:insideV w:val="single" w:sz="4" w:space="0" w:color="auto"/>
+        <w:top w:val="single" w:color="auto" w:sz="4" w:space="0"/>
+        <w:left w:val="single" w:color="auto" w:sz="4" w:space="0"/>
+        <w:bottom w:val="single" w:color="auto" w:sz="4" w:space="0"/>
+        <w:right w:val="single" w:color="auto" w:sz="4" w:space="0"/>
+        <w:insideH w:val="single" w:color="auto" w:sz="4" w:space="0"/>
+        <w:insideV w:val="single" w:color="auto" w:sz="4" w:space="0"/>
       </w:tblBorders>
     </w:tblPr>
   </w:style>
@@ -9395,7 +9412,7 @@
     <w:qFormat/>
     <w:rsid w:val="009E02BF"/>
   </w:style>
-  <w:style w:type="character" w:customStyle="1" w:styleId="BodyTextChar">
+  <w:style w:type="character" w:styleId="BodyTextChar" w:customStyle="1">
     <w:name w:val="Body Text Char"/>
     <w:basedOn w:val="DefaultParagraphFont"/>
     <w:link w:val="BodyText"/>

</xml_diff>